<commit_message>
project/mobile-improvements - Updated CV
</commit_message>
<xml_diff>
--- a/Personal Website/Website/docs/CV.docx
+++ b/Personal Website/Website/docs/CV.docx
@@ -202,8 +202,52 @@
                               <w:rPr>
                                 <w:rFonts w:ascii="Gill Sans MT" w:hAnsi="Gill Sans MT" w:cs="Tahoma"/>
                               </w:rPr>
-                              <w:t>Mobile: 07462 559 582     Email: ash.gibson@hotmail.co.uk     linkedin.com/in/ashleydgibson</w:t>
+                              <w:t xml:space="preserve">Mobile: 07462 559 582     Email: </w:t>
                             </w:r>
+                            <w:hyperlink r:id="rId8" w:history="1">
+                              <w:r>
+                                <w:rPr>
+                                  <w:rStyle w:val="Hyperlink"/>
+                                  <w:rFonts w:ascii="Gill Sans MT" w:hAnsi="Gill Sans MT" w:cs="Tahoma"/>
+                                  <w:b/>
+                                  <w:bCs/>
+                                  <w:u w:val="none"/>
+                                </w:rPr>
+                                <w:t>ash.gibson@hotmail.co.uk</w:t>
+                              </w:r>
+                            </w:hyperlink>
+                            <w:r>
+                              <w:rPr>
+                                <w:rFonts w:ascii="Gill Sans MT" w:hAnsi="Gill Sans MT" w:cs="Tahoma"/>
+                              </w:rPr>
+                              <w:t xml:space="preserve"> </w:t>
+                            </w:r>
+                            <w:r>
+                              <w:rPr>
+                                <w:rFonts w:ascii="Gill Sans MT" w:hAnsi="Gill Sans MT" w:cs="Tahoma"/>
+                              </w:rPr>
+                              <w:t xml:space="preserve">   </w:t>
+                            </w:r>
+                            <w:r>
+                              <w:rPr>
+                                <w:rFonts w:ascii="Gill Sans MT" w:hAnsi="Gill Sans MT" w:cs="Tahoma"/>
+                                <w:b/>
+                                <w:bCs/>
+                              </w:rPr>
+                              <w:t xml:space="preserve"> </w:t>
+                            </w:r>
+                            <w:hyperlink r:id="rId9" w:history="1">
+                              <w:r>
+                                <w:rPr>
+                                  <w:rStyle w:val="Hyperlink"/>
+                                  <w:rFonts w:ascii="Gill Sans MT" w:hAnsi="Gill Sans MT" w:cs="Tahoma"/>
+                                  <w:b/>
+                                  <w:bCs/>
+                                  <w:u w:val="none"/>
+                                </w:rPr>
+                                <w:t>linkedin.com/in/ashleydgibson</w:t>
+                              </w:r>
+                            </w:hyperlink>
                             <w:r>
                               <w:rPr>
                                 <w:rFonts w:ascii="Gill Sans MT" w:hAnsi="Gill Sans MT" w:cs="Tahoma"/>
@@ -253,8 +297,52 @@
                         <w:rPr>
                           <w:rFonts w:ascii="Gill Sans MT" w:hAnsi="Gill Sans MT" w:cs="Tahoma"/>
                         </w:rPr>
-                        <w:t>Mobile: 07462 559 582     Email: ash.gibson@hotmail.co.uk     linkedin.com/in/ashleydgibson</w:t>
+                        <w:t xml:space="preserve">Mobile: 07462 559 582     Email: </w:t>
                       </w:r>
+                      <w:hyperlink r:id="rId10" w:history="1">
+                        <w:r>
+                          <w:rPr>
+                            <w:rStyle w:val="Hyperlink"/>
+                            <w:rFonts w:ascii="Gill Sans MT" w:hAnsi="Gill Sans MT" w:cs="Tahoma"/>
+                            <w:b/>
+                            <w:bCs/>
+                            <w:u w:val="none"/>
+                          </w:rPr>
+                          <w:t>ash.gibson@hotmail.co.uk</w:t>
+                        </w:r>
+                      </w:hyperlink>
+                      <w:r>
+                        <w:rPr>
+                          <w:rFonts w:ascii="Gill Sans MT" w:hAnsi="Gill Sans MT" w:cs="Tahoma"/>
+                        </w:rPr>
+                        <w:t xml:space="preserve"> </w:t>
+                      </w:r>
+                      <w:r>
+                        <w:rPr>
+                          <w:rFonts w:ascii="Gill Sans MT" w:hAnsi="Gill Sans MT" w:cs="Tahoma"/>
+                        </w:rPr>
+                        <w:t xml:space="preserve">   </w:t>
+                      </w:r>
+                      <w:r>
+                        <w:rPr>
+                          <w:rFonts w:ascii="Gill Sans MT" w:hAnsi="Gill Sans MT" w:cs="Tahoma"/>
+                          <w:b/>
+                          <w:bCs/>
+                        </w:rPr>
+                        <w:t xml:space="preserve"> </w:t>
+                      </w:r>
+                      <w:hyperlink r:id="rId11" w:history="1">
+                        <w:r>
+                          <w:rPr>
+                            <w:rStyle w:val="Hyperlink"/>
+                            <w:rFonts w:ascii="Gill Sans MT" w:hAnsi="Gill Sans MT" w:cs="Tahoma"/>
+                            <w:b/>
+                            <w:bCs/>
+                            <w:u w:val="none"/>
+                          </w:rPr>
+                          <w:t>linkedin.com/in/ashleydgibson</w:t>
+                        </w:r>
+                      </w:hyperlink>
                       <w:r>
                         <w:rPr>
                           <w:rFonts w:ascii="Gill Sans MT" w:hAnsi="Gill Sans MT" w:cs="Tahoma"/>
@@ -622,13 +710,25 @@
         </w:rPr>
         <w:t xml:space="preserve">: </w:t>
       </w:r>
+      <w:hyperlink r:id="rId12" w:history="1">
+        <w:r>
+          <w:rPr>
+            <w:rStyle w:val="Hyperlink"/>
+            <w:rFonts w:ascii="Gill Sans MT" w:hAnsi="Gill Sans MT" w:cs="Tahoma"/>
+            <w:b/>
+            <w:szCs w:val="20"/>
+            <w:u w:val="none"/>
+          </w:rPr>
+          <w:t>www.ashley-gibson.co.uk</w:t>
+        </w:r>
+      </w:hyperlink>
       <w:r>
         <w:rPr>
           <w:rFonts w:ascii="Gill Sans MT" w:hAnsi="Gill Sans MT" w:cs="Tahoma"/>
           <w:b/>
           <w:szCs w:val="20"/>
         </w:rPr>
-        <w:t>www.ashley-gibson.co.uk</w:t>
+        <w:t xml:space="preserve"> </w:t>
       </w:r>
       <w:r>
         <w:rPr>
@@ -638,13 +738,25 @@
         <w:br/>
         <w:t xml:space="preserve">GitHub: </w:t>
       </w:r>
+      <w:hyperlink r:id="rId13" w:history="1">
+        <w:r>
+          <w:rPr>
+            <w:rStyle w:val="Hyperlink"/>
+            <w:rFonts w:ascii="Gill Sans MT" w:hAnsi="Gill Sans MT" w:cs="Tahoma"/>
+            <w:b/>
+            <w:szCs w:val="20"/>
+            <w:u w:val="none"/>
+          </w:rPr>
+          <w:t>www.github.com/Ashley-Gibson</w:t>
+        </w:r>
+      </w:hyperlink>
       <w:r>
         <w:rPr>
           <w:rFonts w:ascii="Gill Sans MT" w:hAnsi="Gill Sans MT" w:cs="Tahoma"/>
           <w:b/>
           <w:szCs w:val="20"/>
         </w:rPr>
-        <w:t>www.github.com/Ashley-Gibson</w:t>
+        <w:t xml:space="preserve"> </w:t>
       </w:r>
       <w:r>
         <w:rPr>
@@ -692,7 +804,25 @@
           <w:bCs/>
           <w:szCs w:val="20"/>
         </w:rPr>
-        <w:t xml:space="preserve">A </w:t>
+        <w:t>A</w:t>
+      </w:r>
+      <w:r>
+        <w:rPr>
+          <w:rFonts w:ascii="Gill Sans MT" w:hAnsi="Gill Sans MT" w:cs="Tahoma"/>
+          <w:b/>
+          <w:bCs/>
+          <w:szCs w:val="20"/>
+        </w:rPr>
+        <w:t>rthur</w:t>
+      </w:r>
+      <w:r>
+        <w:rPr>
+          <w:rFonts w:ascii="Gill Sans MT" w:hAnsi="Gill Sans MT" w:cs="Tahoma"/>
+          <w:b/>
+          <w:bCs/>
+          <w:szCs w:val="20"/>
+        </w:rPr>
+        <w:t xml:space="preserve"> </w:t>
       </w:r>
       <w:r>
         <w:rPr>
@@ -802,8 +932,6 @@
         </w:rPr>
         <w:t xml:space="preserve"> and SOLID principles</w:t>
       </w:r>
-      <w:bookmarkStart w:id="0" w:name="_GoBack"/>
-      <w:bookmarkEnd w:id="0"/>
     </w:p>
     <w:p>
       <w:pPr>
@@ -911,7 +1039,7 @@
           <w:rFonts w:ascii="Gill Sans MT" w:hAnsi="Gill Sans MT" w:cs="Tahoma"/>
           <w:szCs w:val="20"/>
         </w:rPr>
-        <w:t>TeamCity</w:t>
+        <w:t>Jenkins</w:t>
       </w:r>
       <w:r>
         <w:rPr>
@@ -1061,7 +1189,14 @@
           <w:rFonts w:ascii="Gill Sans MT" w:hAnsi="Gill Sans MT" w:cs="Tahoma"/>
           <w:szCs w:val="20"/>
         </w:rPr>
-        <w:t>inline with company policy</w:t>
+        <w:t>in line</w:t>
+      </w:r>
+      <w:r>
+        <w:rPr>
+          <w:rFonts w:ascii="Gill Sans MT" w:hAnsi="Gill Sans MT" w:cs="Tahoma"/>
+          <w:szCs w:val="20"/>
+        </w:rPr>
+        <w:t xml:space="preserve"> with company policy</w:t>
       </w:r>
     </w:p>
     <w:p>
@@ -1380,14 +1515,7 @@
           <w:rFonts w:ascii="Gill Sans MT" w:hAnsi="Gill Sans MT" w:cs="Tahoma"/>
           <w:szCs w:val="20"/>
         </w:rPr>
-        <w:t xml:space="preserve"> and </w:t>
-      </w:r>
-      <w:r>
-        <w:rPr>
-          <w:rFonts w:ascii="Gill Sans MT" w:hAnsi="Gill Sans MT" w:cs="Tahoma"/>
-          <w:szCs w:val="20"/>
-        </w:rPr>
-        <w:t xml:space="preserve">WebDeploy </w:t>
+        <w:t xml:space="preserve"> </w:t>
       </w:r>
       <w:r>
         <w:rPr>
@@ -2148,7 +2276,27 @@
           <w:rFonts w:ascii="Gill Sans MT" w:hAnsi="Gill Sans MT" w:cs="Tahoma"/>
           <w:szCs w:val="20"/>
         </w:rPr>
-        <w:t>Trailer YouTube link: https://youtu.be/hPJK4F-NpMc</w:t>
+        <w:t xml:space="preserve">Trailer YouTube link: </w:t>
+      </w:r>
+      <w:hyperlink r:id="rId14" w:history="1">
+        <w:r>
+          <w:rPr>
+            <w:rStyle w:val="Hyperlink"/>
+            <w:rFonts w:ascii="Gill Sans MT" w:hAnsi="Gill Sans MT" w:cs="Tahoma"/>
+            <w:b/>
+            <w:bCs/>
+            <w:szCs w:val="20"/>
+            <w:u w:val="none"/>
+          </w:rPr>
+          <w:t>https://youtu.be/hPJK4F-NpMc</w:t>
+        </w:r>
+      </w:hyperlink>
+      <w:r>
+        <w:rPr>
+          <w:rFonts w:ascii="Gill Sans MT" w:hAnsi="Gill Sans MT" w:cs="Tahoma"/>
+          <w:szCs w:val="20"/>
+        </w:rPr>
+        <w:t xml:space="preserve"> </w:t>
       </w:r>
     </w:p>
     <w:p>
@@ -3482,19 +3630,25 @@
         </w:rPr>
         <w:t xml:space="preserve">: </w:t>
       </w:r>
-      <w:r>
-        <w:rPr>
-          <w:rFonts w:ascii="Gill Sans MT" w:hAnsi="Gill Sans MT" w:cs="Tahoma"/>
-          <w:szCs w:val="20"/>
-        </w:rPr>
-        <w:t>www.ashley-gibson.co.uk/portfolio</w:t>
-      </w:r>
-      <w:r>
-        <w:rPr>
-          <w:rFonts w:ascii="Gill Sans MT" w:hAnsi="Gill Sans MT" w:cs="Tahoma"/>
-          <w:szCs w:val="20"/>
-        </w:rPr>
-        <w:t>.html</w:t>
+      <w:hyperlink r:id="rId15" w:history="1">
+        <w:r>
+          <w:rPr>
+            <w:rStyle w:val="Hyperlink"/>
+            <w:rFonts w:ascii="Gill Sans MT" w:hAnsi="Gill Sans MT" w:cs="Tahoma"/>
+            <w:b/>
+            <w:bCs/>
+            <w:szCs w:val="20"/>
+            <w:u w:val="none"/>
+          </w:rPr>
+          <w:t>www.ashley-gibson.co.uk/portfolio.html</w:t>
+        </w:r>
+      </w:hyperlink>
+      <w:r>
+        <w:rPr>
+          <w:rFonts w:ascii="Gill Sans MT" w:hAnsi="Gill Sans MT" w:cs="Tahoma"/>
+          <w:szCs w:val="20"/>
+        </w:rPr>
+        <w:t xml:space="preserve"> </w:t>
       </w:r>
     </w:p>
     <w:p>
@@ -3580,7 +3734,7 @@
       </w:r>
     </w:p>
     <w:sectPr>
-      <w:footerReference w:type="default" r:id="rId8"/>
+      <w:footerReference w:type="default" r:id="rId16"/>
       <w:pgSz w:w="11906" w:h="16838"/>
       <w:pgMar w:top="0" w:right="707" w:bottom="0" w:left="709" w:header="0" w:footer="549" w:gutter="0"/>
       <w:cols w:space="708"/>
@@ -14951,6 +15105,18 @@
       <w:shd w:val="clear" w:color="auto" w:fill="E1DFDD"/>
     </w:rPr>
   </w:style>
+  <w:style w:type="character" w:styleId="FollowedHyperlink">
+    <w:name w:val="FollowedHyperlink"/>
+    <w:basedOn w:val="DefaultParagraphFont"/>
+    <w:uiPriority w:val="99"/>
+    <w:semiHidden/>
+    <w:unhideWhenUsed/>
+    <w:rsid w:val="00334BF6"/>
+    <w:rPr>
+      <w:color w:val="800080" w:themeColor="followedHyperlink"/>
+      <w:u w:val="single"/>
+    </w:rPr>
+  </w:style>
 </w:styles>
 </file>
 
@@ -15244,7 +15410,7 @@
 </file>
 
 <file path=customXml/itemProps1.xml><?xml version="1.0" encoding="utf-8"?>
-<ds:datastoreItem xmlns:ds="http://schemas.openxmlformats.org/officeDocument/2006/customXml" ds:itemID="{0B0BF17A-5735-4F6F-ADA5-D19CACB7EAF9}">
+<ds:datastoreItem xmlns:ds="http://schemas.openxmlformats.org/officeDocument/2006/customXml" ds:itemID="{EDF89C3F-4E99-48D5-B244-5D4B1F9A30B2}">
   <ds:schemaRefs>
     <ds:schemaRef ds:uri="http://schemas.openxmlformats.org/officeDocument/2006/bibliography"/>
   </ds:schemaRefs>

</xml_diff>

<commit_message>
master - Updated CV with Technology Innovation Lead
</commit_message>
<xml_diff>
--- a/Personal Website/Website/docs/CV.docx
+++ b/Personal Website/Website/docs/CV.docx
@@ -907,7 +907,23 @@
           <w:rFonts w:ascii="Gill Sans MT" w:hAnsi="Gill Sans MT" w:cs="Tahoma"/>
           <w:szCs w:val="20"/>
         </w:rPr>
-        <w:t>Designed, developed, tested and maintained</w:t>
+        <w:t xml:space="preserve">Designed, developed, </w:t>
+      </w:r>
+      <w:proofErr w:type="gramStart"/>
+      <w:r>
+        <w:rPr>
+          <w:rFonts w:ascii="Gill Sans MT" w:hAnsi="Gill Sans MT" w:cs="Tahoma"/>
+          <w:szCs w:val="20"/>
+        </w:rPr>
+        <w:t>tested</w:t>
+      </w:r>
+      <w:proofErr w:type="gramEnd"/>
+      <w:r>
+        <w:rPr>
+          <w:rFonts w:ascii="Gill Sans MT" w:hAnsi="Gill Sans MT" w:cs="Tahoma"/>
+          <w:szCs w:val="20"/>
+        </w:rPr>
+        <w:t xml:space="preserve"> and maintained</w:t>
       </w:r>
       <w:r>
         <w:rPr>
@@ -950,23 +966,10 @@
       <w:r>
         <w:rPr>
           <w:rFonts w:ascii="Gill Sans MT" w:hAnsi="Gill Sans MT" w:cs="Tahoma"/>
-          <w:szCs w:val="20"/>
-        </w:rPr>
-        <w:t>SharePoint development</w:t>
-      </w:r>
-      <w:r>
-        <w:rPr>
-          <w:rFonts w:ascii="Gill Sans MT" w:hAnsi="Gill Sans MT" w:cs="Tahoma"/>
-          <w:szCs w:val="20"/>
-        </w:rPr>
-        <w:t xml:space="preserve"> for enhancing internal systems</w:t>
-      </w:r>
-      <w:r>
-        <w:rPr>
-          <w:rFonts w:ascii="Gill Sans MT" w:hAnsi="Gill Sans MT" w:cs="Tahoma"/>
-          <w:szCs w:val="20"/>
-        </w:rPr>
-        <w:t xml:space="preserve"> and intranet</w:t>
+          <w:bCs/>
+          <w:szCs w:val="20"/>
+        </w:rPr>
+        <w:t>Technology Innovation Lead</w:t>
       </w:r>
     </w:p>
     <w:p>
@@ -988,14 +991,21 @@
           <w:rFonts w:ascii="Gill Sans MT" w:hAnsi="Gill Sans MT" w:cs="Tahoma"/>
           <w:szCs w:val="20"/>
         </w:rPr>
-        <w:t>Source Control: Bitbucket, Azure DevOps</w:t>
-      </w:r>
-      <w:r>
-        <w:rPr>
-          <w:rFonts w:ascii="Gill Sans MT" w:hAnsi="Gill Sans MT" w:cs="Tahoma"/>
-          <w:szCs w:val="20"/>
-        </w:rPr>
-        <w:t xml:space="preserve"> and TFS</w:t>
+        <w:t>SharePoint development</w:t>
+      </w:r>
+      <w:r>
+        <w:rPr>
+          <w:rFonts w:ascii="Gill Sans MT" w:hAnsi="Gill Sans MT" w:cs="Tahoma"/>
+          <w:szCs w:val="20"/>
+        </w:rPr>
+        <w:t xml:space="preserve"> for enhancing internal systems</w:t>
+      </w:r>
+      <w:r>
+        <w:rPr>
+          <w:rFonts w:ascii="Gill Sans MT" w:hAnsi="Gill Sans MT" w:cs="Tahoma"/>
+          <w:szCs w:val="20"/>
+        </w:rPr>
+        <w:t xml:space="preserve"> and intranet</w:t>
       </w:r>
     </w:p>
     <w:p>
@@ -1017,7 +1027,44 @@
           <w:rFonts w:ascii="Gill Sans MT" w:hAnsi="Gill Sans MT" w:cs="Tahoma"/>
           <w:szCs w:val="20"/>
         </w:rPr>
-        <w:t>Jira and Confluence for documentation and project management</w:t>
+        <w:t>Source Control</w:t>
+      </w:r>
+      <w:r>
+        <w:rPr>
+          <w:rFonts w:ascii="Gill Sans MT" w:hAnsi="Gill Sans MT" w:cs="Tahoma"/>
+          <w:szCs w:val="20"/>
+        </w:rPr>
+        <w:t xml:space="preserve"> using </w:t>
+      </w:r>
+      <w:proofErr w:type="spellStart"/>
+      <w:r>
+        <w:rPr>
+          <w:rFonts w:ascii="Gill Sans MT" w:hAnsi="Gill Sans MT" w:cs="Tahoma"/>
+          <w:szCs w:val="20"/>
+        </w:rPr>
+        <w:t>Gitflow</w:t>
+      </w:r>
+      <w:proofErr w:type="spellEnd"/>
+      <w:r>
+        <w:rPr>
+          <w:rFonts w:ascii="Gill Sans MT" w:hAnsi="Gill Sans MT" w:cs="Tahoma"/>
+          <w:szCs w:val="20"/>
+        </w:rPr>
+        <w:t xml:space="preserve">: </w:t>
+      </w:r>
+      <w:r>
+        <w:rPr>
+          <w:rFonts w:ascii="Gill Sans MT" w:hAnsi="Gill Sans MT" w:cs="Tahoma"/>
+          <w:szCs w:val="20"/>
+        </w:rPr>
+        <w:t>Bitbucket, Azure DevOps</w:t>
+      </w:r>
+      <w:r>
+        <w:rPr>
+          <w:rFonts w:ascii="Gill Sans MT" w:hAnsi="Gill Sans MT" w:cs="Tahoma"/>
+          <w:szCs w:val="20"/>
+        </w:rPr>
+        <w:t xml:space="preserve"> and TFS</w:t>
       </w:r>
     </w:p>
     <w:p>
@@ -1039,28 +1086,7 @@
           <w:rFonts w:ascii="Gill Sans MT" w:hAnsi="Gill Sans MT" w:cs="Tahoma"/>
           <w:szCs w:val="20"/>
         </w:rPr>
-        <w:t>Jenkins</w:t>
-      </w:r>
-      <w:r>
-        <w:rPr>
-          <w:rFonts w:ascii="Gill Sans MT" w:hAnsi="Gill Sans MT" w:cs="Tahoma"/>
-          <w:szCs w:val="20"/>
-        </w:rPr>
-        <w:t xml:space="preserve"> and </w:t>
-      </w:r>
-      <w:r>
-        <w:rPr>
-          <w:rFonts w:ascii="Gill Sans MT" w:hAnsi="Gill Sans MT" w:cs="Tahoma"/>
-          <w:szCs w:val="20"/>
-        </w:rPr>
-        <w:t>Azure Pipelines</w:t>
-      </w:r>
-      <w:r>
-        <w:rPr>
-          <w:rFonts w:ascii="Gill Sans MT" w:hAnsi="Gill Sans MT" w:cs="Tahoma"/>
-          <w:szCs w:val="20"/>
-        </w:rPr>
-        <w:t xml:space="preserve"> for Continuous Integration and deployment</w:t>
+        <w:t>Jira and Confluence for documentation and project management</w:t>
       </w:r>
     </w:p>
     <w:p>
@@ -1082,21 +1108,28 @@
           <w:rFonts w:ascii="Gill Sans MT" w:hAnsi="Gill Sans MT" w:cs="Tahoma"/>
           <w:szCs w:val="20"/>
         </w:rPr>
-        <w:t xml:space="preserve">Microsoft SQL Server </w:t>
-      </w:r>
-      <w:r>
-        <w:rPr>
-          <w:rFonts w:ascii="Gill Sans MT" w:hAnsi="Gill Sans MT" w:cs="Tahoma"/>
-          <w:szCs w:val="20"/>
-        </w:rPr>
-        <w:t>Management Studio for d</w:t>
-      </w:r>
-      <w:r>
-        <w:rPr>
-          <w:rFonts w:ascii="Gill Sans MT" w:hAnsi="Gill Sans MT" w:cs="Tahoma"/>
-          <w:szCs w:val="20"/>
-        </w:rPr>
-        <w:t>atabase management</w:t>
+        <w:t>Jenkins</w:t>
+      </w:r>
+      <w:r>
+        <w:rPr>
+          <w:rFonts w:ascii="Gill Sans MT" w:hAnsi="Gill Sans MT" w:cs="Tahoma"/>
+          <w:szCs w:val="20"/>
+        </w:rPr>
+        <w:t xml:space="preserve"> and </w:t>
+      </w:r>
+      <w:r>
+        <w:rPr>
+          <w:rFonts w:ascii="Gill Sans MT" w:hAnsi="Gill Sans MT" w:cs="Tahoma"/>
+          <w:szCs w:val="20"/>
+        </w:rPr>
+        <w:t>Azure Pipelines</w:t>
+      </w:r>
+      <w:r>
+        <w:rPr>
+          <w:rFonts w:ascii="Gill Sans MT" w:hAnsi="Gill Sans MT" w:cs="Tahoma"/>
+          <w:szCs w:val="20"/>
+        </w:rPr>
+        <w:t xml:space="preserve"> for Continuous Integration and deployment</w:t>
       </w:r>
     </w:p>
     <w:p>
@@ -1118,14 +1151,21 @@
           <w:rFonts w:ascii="Gill Sans MT" w:hAnsi="Gill Sans MT" w:cs="Tahoma"/>
           <w:szCs w:val="20"/>
         </w:rPr>
-        <w:t xml:space="preserve">Maintained a thorough Agile development </w:t>
-      </w:r>
-      <w:r>
-        <w:rPr>
-          <w:rFonts w:ascii="Gill Sans MT" w:hAnsi="Gill Sans MT" w:cs="Tahoma"/>
-          <w:szCs w:val="20"/>
-        </w:rPr>
-        <w:t>strategy</w:t>
+        <w:t xml:space="preserve">Microsoft SQL Server </w:t>
+      </w:r>
+      <w:r>
+        <w:rPr>
+          <w:rFonts w:ascii="Gill Sans MT" w:hAnsi="Gill Sans MT" w:cs="Tahoma"/>
+          <w:szCs w:val="20"/>
+        </w:rPr>
+        <w:t>Management Studio for d</w:t>
+      </w:r>
+      <w:r>
+        <w:rPr>
+          <w:rFonts w:ascii="Gill Sans MT" w:hAnsi="Gill Sans MT" w:cs="Tahoma"/>
+          <w:szCs w:val="20"/>
+        </w:rPr>
+        <w:t>atabase management</w:t>
       </w:r>
     </w:p>
     <w:p>
@@ -1147,56 +1187,14 @@
           <w:rFonts w:ascii="Gill Sans MT" w:hAnsi="Gill Sans MT" w:cs="Tahoma"/>
           <w:szCs w:val="20"/>
         </w:rPr>
-        <w:t xml:space="preserve">Completed </w:t>
-      </w:r>
-      <w:r>
-        <w:rPr>
-          <w:rFonts w:ascii="Gill Sans MT" w:hAnsi="Gill Sans MT" w:cs="Tahoma"/>
-          <w:szCs w:val="20"/>
-        </w:rPr>
-        <w:t xml:space="preserve">extensive, </w:t>
-      </w:r>
-      <w:r>
-        <w:rPr>
-          <w:rFonts w:ascii="Gill Sans MT" w:hAnsi="Gill Sans MT" w:cs="Tahoma"/>
-          <w:szCs w:val="20"/>
-        </w:rPr>
-        <w:t>regular</w:t>
-      </w:r>
-      <w:r>
-        <w:rPr>
-          <w:rFonts w:ascii="Gill Sans MT" w:hAnsi="Gill Sans MT" w:cs="Tahoma"/>
-          <w:szCs w:val="20"/>
-        </w:rPr>
-        <w:t xml:space="preserve"> </w:t>
-      </w:r>
-      <w:r>
-        <w:rPr>
-          <w:rFonts w:ascii="Gill Sans MT" w:hAnsi="Gill Sans MT" w:cs="Tahoma"/>
-          <w:szCs w:val="20"/>
-        </w:rPr>
-        <w:t xml:space="preserve">development and security </w:t>
-      </w:r>
-      <w:r>
-        <w:rPr>
-          <w:rFonts w:ascii="Gill Sans MT" w:hAnsi="Gill Sans MT" w:cs="Tahoma"/>
-          <w:szCs w:val="20"/>
-        </w:rPr>
-        <w:t xml:space="preserve">training </w:t>
-      </w:r>
-      <w:r>
-        <w:rPr>
-          <w:rFonts w:ascii="Gill Sans MT" w:hAnsi="Gill Sans MT" w:cs="Tahoma"/>
-          <w:szCs w:val="20"/>
-        </w:rPr>
-        <w:t>in line</w:t>
-      </w:r>
-      <w:r>
-        <w:rPr>
-          <w:rFonts w:ascii="Gill Sans MT" w:hAnsi="Gill Sans MT" w:cs="Tahoma"/>
-          <w:szCs w:val="20"/>
-        </w:rPr>
-        <w:t xml:space="preserve"> with company policy</w:t>
+        <w:t xml:space="preserve">Maintained a thorough Agile development </w:t>
+      </w:r>
+      <w:r>
+        <w:rPr>
+          <w:rFonts w:ascii="Gill Sans MT" w:hAnsi="Gill Sans MT" w:cs="Tahoma"/>
+          <w:szCs w:val="20"/>
+        </w:rPr>
+        <w:t>strategy</w:t>
       </w:r>
     </w:p>
     <w:p>
@@ -1218,87 +1216,56 @@
           <w:rFonts w:ascii="Gill Sans MT" w:hAnsi="Gill Sans MT" w:cs="Tahoma"/>
           <w:szCs w:val="20"/>
         </w:rPr>
-        <w:t xml:space="preserve">Adhered to </w:t>
-      </w:r>
-      <w:r>
-        <w:rPr>
-          <w:rFonts w:ascii="Gill Sans MT" w:hAnsi="Gill Sans MT" w:cs="Tahoma"/>
-          <w:szCs w:val="20"/>
-        </w:rPr>
-        <w:t>Government standard security measures for IT Systems</w:t>
-      </w:r>
-    </w:p>
-    <w:p>
-      <w:pPr>
-        <w:rPr>
-          <w:rFonts w:ascii="Gill Sans MT" w:hAnsi="Gill Sans MT" w:cs="Tahoma"/>
-          <w:b/>
-          <w:bCs/>
-          <w:szCs w:val="20"/>
-        </w:rPr>
-      </w:pPr>
-      <w:r>
-        <w:rPr>
-          <w:rFonts w:ascii="Gill Sans MT" w:hAnsi="Gill Sans MT" w:cs="Tahoma"/>
-          <w:b/>
-          <w:bCs/>
-          <w:szCs w:val="20"/>
-        </w:rPr>
-        <w:t xml:space="preserve">QUBA </w:t>
-      </w:r>
-      <w:r>
-        <w:rPr>
-          <w:rFonts w:ascii="Gill Sans MT" w:hAnsi="Gill Sans MT" w:cs="Tahoma"/>
-          <w:b/>
-          <w:bCs/>
-          <w:szCs w:val="20"/>
-        </w:rPr>
-        <w:t>Digital</w:t>
-      </w:r>
-      <w:r>
-        <w:rPr>
-          <w:rFonts w:ascii="Gill Sans MT" w:hAnsi="Gill Sans MT" w:cs="Tahoma"/>
-          <w:b/>
-          <w:bCs/>
-          <w:szCs w:val="20"/>
-        </w:rPr>
-        <w:t xml:space="preserve"> ~ Junior Developer ~ </w:t>
-      </w:r>
-      <w:r>
-        <w:rPr>
-          <w:rFonts w:ascii="Gill Sans MT" w:hAnsi="Gill Sans MT" w:cs="Tahoma"/>
-          <w:b/>
-          <w:bCs/>
-          <w:szCs w:val="20"/>
-        </w:rPr>
-        <w:t xml:space="preserve">Mar </w:t>
-      </w:r>
-      <w:r>
-        <w:rPr>
-          <w:rFonts w:ascii="Gill Sans MT" w:hAnsi="Gill Sans MT" w:cs="Tahoma"/>
-          <w:b/>
-          <w:bCs/>
-          <w:szCs w:val="20"/>
-        </w:rPr>
-        <w:t>20</w:t>
-      </w:r>
-      <w:r>
-        <w:rPr>
-          <w:rFonts w:ascii="Gill Sans MT" w:hAnsi="Gill Sans MT" w:cs="Tahoma"/>
-          <w:b/>
-          <w:bCs/>
-          <w:szCs w:val="20"/>
-        </w:rPr>
-        <w:t xml:space="preserve">19 – </w:t>
-      </w:r>
-      <w:r>
-        <w:rPr>
-          <w:rFonts w:ascii="Gill Sans MT" w:hAnsi="Gill Sans MT" w:cs="Tahoma"/>
-          <w:b/>
-          <w:bCs/>
-          <w:szCs w:val="20"/>
-        </w:rPr>
-        <w:t>Nov 2019</w:t>
+        <w:t xml:space="preserve">Completed </w:t>
+      </w:r>
+      <w:r>
+        <w:rPr>
+          <w:rFonts w:ascii="Gill Sans MT" w:hAnsi="Gill Sans MT" w:cs="Tahoma"/>
+          <w:szCs w:val="20"/>
+        </w:rPr>
+        <w:t xml:space="preserve">extensive, </w:t>
+      </w:r>
+      <w:r>
+        <w:rPr>
+          <w:rFonts w:ascii="Gill Sans MT" w:hAnsi="Gill Sans MT" w:cs="Tahoma"/>
+          <w:szCs w:val="20"/>
+        </w:rPr>
+        <w:t>regular</w:t>
+      </w:r>
+      <w:r>
+        <w:rPr>
+          <w:rFonts w:ascii="Gill Sans MT" w:hAnsi="Gill Sans MT" w:cs="Tahoma"/>
+          <w:szCs w:val="20"/>
+        </w:rPr>
+        <w:t xml:space="preserve"> </w:t>
+      </w:r>
+      <w:r>
+        <w:rPr>
+          <w:rFonts w:ascii="Gill Sans MT" w:hAnsi="Gill Sans MT" w:cs="Tahoma"/>
+          <w:szCs w:val="20"/>
+        </w:rPr>
+        <w:t xml:space="preserve">development and security </w:t>
+      </w:r>
+      <w:r>
+        <w:rPr>
+          <w:rFonts w:ascii="Gill Sans MT" w:hAnsi="Gill Sans MT" w:cs="Tahoma"/>
+          <w:szCs w:val="20"/>
+        </w:rPr>
+        <w:t xml:space="preserve">training </w:t>
+      </w:r>
+      <w:r>
+        <w:rPr>
+          <w:rFonts w:ascii="Gill Sans MT" w:hAnsi="Gill Sans MT" w:cs="Tahoma"/>
+          <w:szCs w:val="20"/>
+        </w:rPr>
+        <w:t>in line</w:t>
+      </w:r>
+      <w:r>
+        <w:rPr>
+          <w:rFonts w:ascii="Gill Sans MT" w:hAnsi="Gill Sans MT" w:cs="Tahoma"/>
+          <w:szCs w:val="20"/>
+        </w:rPr>
+        <w:t xml:space="preserve"> with company policy</w:t>
       </w:r>
     </w:p>
     <w:p>
@@ -1320,94 +1287,87 @@
           <w:rFonts w:ascii="Gill Sans MT" w:hAnsi="Gill Sans MT" w:cs="Tahoma"/>
           <w:szCs w:val="20"/>
         </w:rPr>
-        <w:t>Designed, developed, tested and maintained</w:t>
-      </w:r>
-      <w:r>
-        <w:rPr>
-          <w:rFonts w:ascii="Gill Sans MT" w:hAnsi="Gill Sans MT" w:cs="Tahoma"/>
-          <w:szCs w:val="20"/>
-        </w:rPr>
-        <w:t xml:space="preserve"> C# </w:t>
-      </w:r>
-      <w:r>
-        <w:rPr>
-          <w:rFonts w:ascii="Gill Sans MT" w:hAnsi="Gill Sans MT" w:cs="Tahoma"/>
-          <w:szCs w:val="20"/>
-        </w:rPr>
-        <w:t>.NET</w:t>
-      </w:r>
-      <w:r>
-        <w:rPr>
-          <w:rFonts w:ascii="Gill Sans MT" w:hAnsi="Gill Sans MT" w:cs="Tahoma"/>
-          <w:szCs w:val="20"/>
-        </w:rPr>
-        <w:t>/MVC</w:t>
-      </w:r>
-      <w:r>
-        <w:rPr>
-          <w:rFonts w:ascii="Gill Sans MT" w:hAnsi="Gill Sans MT" w:cs="Tahoma"/>
-          <w:szCs w:val="20"/>
-        </w:rPr>
-        <w:t xml:space="preserve"> </w:t>
-      </w:r>
-      <w:r>
-        <w:rPr>
-          <w:rFonts w:ascii="Gill Sans MT" w:hAnsi="Gill Sans MT" w:cs="Tahoma"/>
-          <w:szCs w:val="20"/>
-        </w:rPr>
-        <w:t xml:space="preserve">CMS Websites </w:t>
-      </w:r>
-      <w:r>
-        <w:rPr>
-          <w:rFonts w:ascii="Gill Sans MT" w:hAnsi="Gill Sans MT" w:cs="Tahoma"/>
-          <w:szCs w:val="20"/>
-        </w:rPr>
-        <w:t>and Web Applications</w:t>
-      </w:r>
-      <w:r>
-        <w:rPr>
-          <w:rFonts w:ascii="Gill Sans MT" w:hAnsi="Gill Sans MT" w:cs="Tahoma"/>
-          <w:szCs w:val="20"/>
-        </w:rPr>
-        <w:t xml:space="preserve"> </w:t>
-      </w:r>
-      <w:r>
-        <w:rPr>
-          <w:rFonts w:ascii="Gill Sans MT" w:hAnsi="Gill Sans MT" w:cs="Tahoma"/>
-          <w:szCs w:val="20"/>
-        </w:rPr>
-        <w:t xml:space="preserve">(HTML/JavaScript/CSS/SASS) </w:t>
-      </w:r>
-      <w:r>
-        <w:rPr>
-          <w:rFonts w:ascii="Gill Sans MT" w:hAnsi="Gill Sans MT" w:cs="Tahoma"/>
-          <w:szCs w:val="20"/>
-        </w:rPr>
-        <w:t xml:space="preserve">predominantly using </w:t>
-      </w:r>
-      <w:r>
-        <w:rPr>
-          <w:rFonts w:ascii="Gill Sans MT" w:hAnsi="Gill Sans MT" w:cs="Tahoma"/>
+        <w:t xml:space="preserve">Adhered to </w:t>
+      </w:r>
+      <w:r>
+        <w:rPr>
+          <w:rFonts w:ascii="Gill Sans MT" w:hAnsi="Gill Sans MT" w:cs="Tahoma"/>
+          <w:szCs w:val="20"/>
+        </w:rPr>
+        <w:t>Government standard security measures for IT Systems</w:t>
+      </w:r>
+    </w:p>
+    <w:p>
+      <w:pPr>
+        <w:rPr>
+          <w:rFonts w:ascii="Gill Sans MT" w:hAnsi="Gill Sans MT" w:cs="Tahoma"/>
+          <w:b/>
           <w:bCs/>
           <w:szCs w:val="20"/>
         </w:rPr>
-        <w:t>Kentico</w:t>
-      </w:r>
-      <w:r>
-        <w:rPr>
-          <w:rFonts w:ascii="Gill Sans MT" w:hAnsi="Gill Sans MT" w:cs="Tahoma"/>
+      </w:pPr>
+      <w:r>
+        <w:rPr>
+          <w:rFonts w:ascii="Gill Sans MT" w:hAnsi="Gill Sans MT" w:cs="Tahoma"/>
+          <w:b/>
           <w:bCs/>
           <w:szCs w:val="20"/>
         </w:rPr>
-        <w:t xml:space="preserve"> and </w:t>
-      </w:r>
-      <w:r>
-        <w:rPr>
-          <w:rFonts w:ascii="Gill Sans MT" w:hAnsi="Gill Sans MT" w:cs="Tahoma"/>
+        <w:t xml:space="preserve">QUBA </w:t>
+      </w:r>
+      <w:r>
+        <w:rPr>
+          <w:rFonts w:ascii="Gill Sans MT" w:hAnsi="Gill Sans MT" w:cs="Tahoma"/>
+          <w:b/>
           <w:bCs/>
           <w:szCs w:val="20"/>
         </w:rPr>
-        <w:t>Sitefinity</w:t>
+        <w:t>Digital</w:t>
+      </w:r>
+      <w:r>
+        <w:rPr>
+          <w:rFonts w:ascii="Gill Sans MT" w:hAnsi="Gill Sans MT" w:cs="Tahoma"/>
+          <w:b/>
+          <w:bCs/>
+          <w:szCs w:val="20"/>
+        </w:rPr>
+        <w:t xml:space="preserve"> ~ Junior Developer ~ </w:t>
+      </w:r>
+      <w:r>
+        <w:rPr>
+          <w:rFonts w:ascii="Gill Sans MT" w:hAnsi="Gill Sans MT" w:cs="Tahoma"/>
+          <w:b/>
+          <w:bCs/>
+          <w:szCs w:val="20"/>
+        </w:rPr>
+        <w:t xml:space="preserve">Mar </w:t>
+      </w:r>
+      <w:r>
+        <w:rPr>
+          <w:rFonts w:ascii="Gill Sans MT" w:hAnsi="Gill Sans MT" w:cs="Tahoma"/>
+          <w:b/>
+          <w:bCs/>
+          <w:szCs w:val="20"/>
+        </w:rPr>
+        <w:t>20</w:t>
+      </w:r>
+      <w:r>
+        <w:rPr>
+          <w:rFonts w:ascii="Gill Sans MT" w:hAnsi="Gill Sans MT" w:cs="Tahoma"/>
+          <w:b/>
+          <w:bCs/>
+          <w:szCs w:val="20"/>
+        </w:rPr>
+        <w:t xml:space="preserve">19 – </w:t>
+      </w:r>
+      <w:r>
+        <w:rPr>
+          <w:rFonts w:ascii="Gill Sans MT" w:hAnsi="Gill Sans MT" w:cs="Tahoma"/>
+          <w:b/>
+          <w:bCs/>
+          <w:szCs w:val="20"/>
+        </w:rPr>
+        <w:t>Nov 2019</w:t>
       </w:r>
     </w:p>
     <w:p>
@@ -1429,7 +1389,110 @@
           <w:rFonts w:ascii="Gill Sans MT" w:hAnsi="Gill Sans MT" w:cs="Tahoma"/>
           <w:szCs w:val="20"/>
         </w:rPr>
-        <w:t>Source Control: Bitbucket, GitHub, Azure DevOps, TortoiseSVN and Sourcetree</w:t>
+        <w:t xml:space="preserve">Designed, developed, </w:t>
+      </w:r>
+      <w:proofErr w:type="gramStart"/>
+      <w:r>
+        <w:rPr>
+          <w:rFonts w:ascii="Gill Sans MT" w:hAnsi="Gill Sans MT" w:cs="Tahoma"/>
+          <w:szCs w:val="20"/>
+        </w:rPr>
+        <w:t>tested</w:t>
+      </w:r>
+      <w:proofErr w:type="gramEnd"/>
+      <w:r>
+        <w:rPr>
+          <w:rFonts w:ascii="Gill Sans MT" w:hAnsi="Gill Sans MT" w:cs="Tahoma"/>
+          <w:szCs w:val="20"/>
+        </w:rPr>
+        <w:t xml:space="preserve"> and maintained</w:t>
+      </w:r>
+      <w:r>
+        <w:rPr>
+          <w:rFonts w:ascii="Gill Sans MT" w:hAnsi="Gill Sans MT" w:cs="Tahoma"/>
+          <w:szCs w:val="20"/>
+        </w:rPr>
+        <w:t xml:space="preserve"> C# </w:t>
+      </w:r>
+      <w:r>
+        <w:rPr>
+          <w:rFonts w:ascii="Gill Sans MT" w:hAnsi="Gill Sans MT" w:cs="Tahoma"/>
+          <w:szCs w:val="20"/>
+        </w:rPr>
+        <w:t>.NET</w:t>
+      </w:r>
+      <w:r>
+        <w:rPr>
+          <w:rFonts w:ascii="Gill Sans MT" w:hAnsi="Gill Sans MT" w:cs="Tahoma"/>
+          <w:szCs w:val="20"/>
+        </w:rPr>
+        <w:t>/MVC</w:t>
+      </w:r>
+      <w:r>
+        <w:rPr>
+          <w:rFonts w:ascii="Gill Sans MT" w:hAnsi="Gill Sans MT" w:cs="Tahoma"/>
+          <w:szCs w:val="20"/>
+        </w:rPr>
+        <w:t xml:space="preserve"> </w:t>
+      </w:r>
+      <w:r>
+        <w:rPr>
+          <w:rFonts w:ascii="Gill Sans MT" w:hAnsi="Gill Sans MT" w:cs="Tahoma"/>
+          <w:szCs w:val="20"/>
+        </w:rPr>
+        <w:t xml:space="preserve">CMS Websites </w:t>
+      </w:r>
+      <w:r>
+        <w:rPr>
+          <w:rFonts w:ascii="Gill Sans MT" w:hAnsi="Gill Sans MT" w:cs="Tahoma"/>
+          <w:szCs w:val="20"/>
+        </w:rPr>
+        <w:t>and Web Applications</w:t>
+      </w:r>
+      <w:r>
+        <w:rPr>
+          <w:rFonts w:ascii="Gill Sans MT" w:hAnsi="Gill Sans MT" w:cs="Tahoma"/>
+          <w:szCs w:val="20"/>
+        </w:rPr>
+        <w:t xml:space="preserve"> </w:t>
+      </w:r>
+      <w:r>
+        <w:rPr>
+          <w:rFonts w:ascii="Gill Sans MT" w:hAnsi="Gill Sans MT" w:cs="Tahoma"/>
+          <w:szCs w:val="20"/>
+        </w:rPr>
+        <w:t xml:space="preserve">(HTML/JavaScript/CSS/SASS) </w:t>
+      </w:r>
+      <w:r>
+        <w:rPr>
+          <w:rFonts w:ascii="Gill Sans MT" w:hAnsi="Gill Sans MT" w:cs="Tahoma"/>
+          <w:szCs w:val="20"/>
+        </w:rPr>
+        <w:t xml:space="preserve">predominantly using </w:t>
+      </w:r>
+      <w:r>
+        <w:rPr>
+          <w:rFonts w:ascii="Gill Sans MT" w:hAnsi="Gill Sans MT" w:cs="Tahoma"/>
+          <w:bCs/>
+          <w:szCs w:val="20"/>
+        </w:rPr>
+        <w:t>Kentico</w:t>
+      </w:r>
+      <w:r>
+        <w:rPr>
+          <w:rFonts w:ascii="Gill Sans MT" w:hAnsi="Gill Sans MT" w:cs="Tahoma"/>
+          <w:bCs/>
+          <w:szCs w:val="20"/>
+        </w:rPr>
+        <w:t xml:space="preserve"> and </w:t>
+      </w:r>
+      <w:r>
+        <w:rPr>
+          <w:rFonts w:ascii="Gill Sans MT" w:hAnsi="Gill Sans MT" w:cs="Tahoma"/>
+          <w:bCs/>
+          <w:szCs w:val="20"/>
+        </w:rPr>
+        <w:t>Sitefinity</w:t>
       </w:r>
     </w:p>
     <w:p>
@@ -1451,43 +1514,17 @@
           <w:rFonts w:ascii="Gill Sans MT" w:hAnsi="Gill Sans MT" w:cs="Tahoma"/>
           <w:szCs w:val="20"/>
         </w:rPr>
-        <w:t xml:space="preserve">SharePoint, </w:t>
-      </w:r>
-      <w:r>
-        <w:rPr>
-          <w:rFonts w:ascii="Gill Sans MT" w:hAnsi="Gill Sans MT" w:cs="Tahoma"/>
-          <w:szCs w:val="20"/>
-        </w:rPr>
-        <w:t>Jira</w:t>
-      </w:r>
-      <w:r>
-        <w:rPr>
-          <w:rFonts w:ascii="Gill Sans MT" w:hAnsi="Gill Sans MT" w:cs="Tahoma"/>
-          <w:szCs w:val="20"/>
-        </w:rPr>
-        <w:t xml:space="preserve"> and Confluence </w:t>
-      </w:r>
-      <w:r>
-        <w:rPr>
-          <w:rFonts w:ascii="Gill Sans MT" w:hAnsi="Gill Sans MT" w:cs="Tahoma"/>
-          <w:szCs w:val="20"/>
-        </w:rPr>
-        <w:t xml:space="preserve">for </w:t>
-      </w:r>
-      <w:r>
-        <w:rPr>
-          <w:rFonts w:ascii="Gill Sans MT" w:hAnsi="Gill Sans MT" w:cs="Tahoma"/>
-          <w:szCs w:val="20"/>
-        </w:rPr>
-        <w:t xml:space="preserve">documentation and </w:t>
-      </w:r>
-      <w:r>
-        <w:rPr>
-          <w:rFonts w:ascii="Gill Sans MT" w:hAnsi="Gill Sans MT" w:cs="Tahoma"/>
-          <w:szCs w:val="20"/>
-        </w:rPr>
-        <w:t>project management</w:t>
-      </w:r>
+        <w:t xml:space="preserve">Source Control: Bitbucket, GitHub, Azure DevOps, TortoiseSVN and </w:t>
+      </w:r>
+      <w:proofErr w:type="spellStart"/>
+      <w:r>
+        <w:rPr>
+          <w:rFonts w:ascii="Gill Sans MT" w:hAnsi="Gill Sans MT" w:cs="Tahoma"/>
+          <w:szCs w:val="20"/>
+        </w:rPr>
+        <w:t>Sourcetree</w:t>
+      </w:r>
+      <w:proofErr w:type="spellEnd"/>
     </w:p>
     <w:p>
       <w:pPr>
@@ -1508,28 +1545,42 @@
           <w:rFonts w:ascii="Gill Sans MT" w:hAnsi="Gill Sans MT" w:cs="Tahoma"/>
           <w:szCs w:val="20"/>
         </w:rPr>
-        <w:t>TeamCity</w:t>
-      </w:r>
-      <w:r>
-        <w:rPr>
-          <w:rFonts w:ascii="Gill Sans MT" w:hAnsi="Gill Sans MT" w:cs="Tahoma"/>
-          <w:szCs w:val="20"/>
-        </w:rPr>
-        <w:t xml:space="preserve"> </w:t>
-      </w:r>
-      <w:r>
-        <w:rPr>
-          <w:rFonts w:ascii="Gill Sans MT" w:hAnsi="Gill Sans MT" w:cs="Tahoma"/>
-          <w:szCs w:val="20"/>
-        </w:rPr>
-        <w:t xml:space="preserve">for Continuous Integration </w:t>
-      </w:r>
-      <w:r>
-        <w:rPr>
-          <w:rFonts w:ascii="Gill Sans MT" w:hAnsi="Gill Sans MT" w:cs="Tahoma"/>
-          <w:szCs w:val="20"/>
-        </w:rPr>
-        <w:t>and deployment</w:t>
+        <w:t xml:space="preserve">SharePoint, </w:t>
+      </w:r>
+      <w:r>
+        <w:rPr>
+          <w:rFonts w:ascii="Gill Sans MT" w:hAnsi="Gill Sans MT" w:cs="Tahoma"/>
+          <w:szCs w:val="20"/>
+        </w:rPr>
+        <w:t>Jira</w:t>
+      </w:r>
+      <w:r>
+        <w:rPr>
+          <w:rFonts w:ascii="Gill Sans MT" w:hAnsi="Gill Sans MT" w:cs="Tahoma"/>
+          <w:szCs w:val="20"/>
+        </w:rPr>
+        <w:t xml:space="preserve"> and Confluence </w:t>
+      </w:r>
+      <w:r>
+        <w:rPr>
+          <w:rFonts w:ascii="Gill Sans MT" w:hAnsi="Gill Sans MT" w:cs="Tahoma"/>
+          <w:szCs w:val="20"/>
+        </w:rPr>
+        <w:t xml:space="preserve">for </w:t>
+      </w:r>
+      <w:r>
+        <w:rPr>
+          <w:rFonts w:ascii="Gill Sans MT" w:hAnsi="Gill Sans MT" w:cs="Tahoma"/>
+          <w:szCs w:val="20"/>
+        </w:rPr>
+        <w:t xml:space="preserve">documentation and </w:t>
+      </w:r>
+      <w:r>
+        <w:rPr>
+          <w:rFonts w:ascii="Gill Sans MT" w:hAnsi="Gill Sans MT" w:cs="Tahoma"/>
+          <w:szCs w:val="20"/>
+        </w:rPr>
+        <w:t>project management</w:t>
       </w:r>
     </w:p>
     <w:p>
@@ -1551,35 +1602,28 @@
           <w:rFonts w:ascii="Gill Sans MT" w:hAnsi="Gill Sans MT" w:cs="Tahoma"/>
           <w:szCs w:val="20"/>
         </w:rPr>
-        <w:t xml:space="preserve">GULP, </w:t>
-      </w:r>
-      <w:r>
-        <w:rPr>
-          <w:rFonts w:ascii="Gill Sans MT" w:hAnsi="Gill Sans MT" w:cs="Tahoma"/>
-          <w:szCs w:val="20"/>
-        </w:rPr>
-        <w:t>G</w:t>
-      </w:r>
-      <w:r>
-        <w:rPr>
-          <w:rFonts w:ascii="Gill Sans MT" w:hAnsi="Gill Sans MT" w:cs="Tahoma"/>
-          <w:szCs w:val="20"/>
-        </w:rPr>
-        <w:t xml:space="preserve">RUNT and Web Compiler for </w:t>
-      </w:r>
-      <w:r>
-        <w:rPr>
-          <w:rFonts w:ascii="Gill Sans MT" w:hAnsi="Gill Sans MT" w:cs="Tahoma"/>
-          <w:szCs w:val="20"/>
-        </w:rPr>
-        <w:t xml:space="preserve">styling and scripting </w:t>
-      </w:r>
-      <w:r>
-        <w:rPr>
-          <w:rFonts w:ascii="Gill Sans MT" w:hAnsi="Gill Sans MT" w:cs="Tahoma"/>
-          <w:szCs w:val="20"/>
-        </w:rPr>
-        <w:t>minification</w:t>
+        <w:t>TeamCity</w:t>
+      </w:r>
+      <w:r>
+        <w:rPr>
+          <w:rFonts w:ascii="Gill Sans MT" w:hAnsi="Gill Sans MT" w:cs="Tahoma"/>
+          <w:szCs w:val="20"/>
+        </w:rPr>
+        <w:t xml:space="preserve"> </w:t>
+      </w:r>
+      <w:r>
+        <w:rPr>
+          <w:rFonts w:ascii="Gill Sans MT" w:hAnsi="Gill Sans MT" w:cs="Tahoma"/>
+          <w:szCs w:val="20"/>
+        </w:rPr>
+        <w:t xml:space="preserve">for Continuous Integration </w:t>
+      </w:r>
+      <w:r>
+        <w:rPr>
+          <w:rFonts w:ascii="Gill Sans MT" w:hAnsi="Gill Sans MT" w:cs="Tahoma"/>
+          <w:szCs w:val="20"/>
+        </w:rPr>
+        <w:t>and deployment</w:t>
       </w:r>
     </w:p>
     <w:p>
@@ -1601,103 +1645,35 @@
           <w:rFonts w:ascii="Gill Sans MT" w:hAnsi="Gill Sans MT" w:cs="Tahoma"/>
           <w:szCs w:val="20"/>
         </w:rPr>
-        <w:t xml:space="preserve">Microsoft SQL Server </w:t>
-      </w:r>
-      <w:r>
-        <w:rPr>
-          <w:rFonts w:ascii="Gill Sans MT" w:hAnsi="Gill Sans MT" w:cs="Tahoma"/>
-          <w:szCs w:val="20"/>
-        </w:rPr>
-        <w:t>Management Studio for d</w:t>
-      </w:r>
-      <w:r>
-        <w:rPr>
-          <w:rFonts w:ascii="Gill Sans MT" w:hAnsi="Gill Sans MT" w:cs="Tahoma"/>
-          <w:szCs w:val="20"/>
-        </w:rPr>
-        <w:t>atabase management</w:t>
-      </w:r>
-    </w:p>
-    <w:p>
-      <w:pPr>
-        <w:rPr>
-          <w:rFonts w:ascii="Gill Sans MT" w:hAnsi="Gill Sans MT" w:cs="Tahoma"/>
-          <w:b/>
-          <w:bCs/>
-          <w:szCs w:val="20"/>
-        </w:rPr>
-      </w:pPr>
-      <w:r>
-        <w:rPr>
-          <w:rFonts w:ascii="Gill Sans MT" w:hAnsi="Gill Sans MT" w:cs="Tahoma"/>
-          <w:b/>
-          <w:bCs/>
-          <w:szCs w:val="20"/>
-        </w:rPr>
-        <w:t xml:space="preserve">Miller Solutions Ltd ~ Software Developer ~ Oct </w:t>
-      </w:r>
-      <w:r>
-        <w:rPr>
-          <w:rFonts w:ascii="Gill Sans MT" w:hAnsi="Gill Sans MT" w:cs="Tahoma"/>
-          <w:b/>
-          <w:bCs/>
-          <w:szCs w:val="20"/>
-        </w:rPr>
-        <w:t>20</w:t>
-      </w:r>
-      <w:r>
-        <w:rPr>
-          <w:rFonts w:ascii="Gill Sans MT" w:hAnsi="Gill Sans MT" w:cs="Tahoma"/>
-          <w:b/>
-          <w:bCs/>
-          <w:szCs w:val="20"/>
-        </w:rPr>
-        <w:t xml:space="preserve">18 </w:t>
-      </w:r>
-      <w:r>
-        <w:rPr>
-          <w:rFonts w:ascii="Gill Sans MT" w:hAnsi="Gill Sans MT" w:cs="Tahoma"/>
-          <w:b/>
-          <w:bCs/>
-          <w:szCs w:val="20"/>
-        </w:rPr>
-        <w:t>-</w:t>
-      </w:r>
-      <w:r>
-        <w:rPr>
-          <w:rFonts w:ascii="Gill Sans MT" w:hAnsi="Gill Sans MT" w:cs="Tahoma"/>
-          <w:b/>
-          <w:bCs/>
-          <w:szCs w:val="20"/>
-        </w:rPr>
-        <w:t xml:space="preserve"> </w:t>
-      </w:r>
-      <w:r>
-        <w:rPr>
-          <w:rFonts w:ascii="Gill Sans MT" w:hAnsi="Gill Sans MT" w:cs="Tahoma"/>
-          <w:b/>
-          <w:bCs/>
-          <w:szCs w:val="20"/>
-        </w:rPr>
-        <w:t xml:space="preserve">Mar </w:t>
-      </w:r>
-      <w:r>
-        <w:rPr>
-          <w:rFonts w:ascii="Gill Sans MT" w:hAnsi="Gill Sans MT" w:cs="Tahoma"/>
-          <w:b/>
-          <w:bCs/>
-          <w:szCs w:val="20"/>
-        </w:rPr>
-        <w:t>20</w:t>
-      </w:r>
-      <w:r>
-        <w:rPr>
-          <w:rFonts w:ascii="Gill Sans MT" w:hAnsi="Gill Sans MT" w:cs="Tahoma"/>
-          <w:b/>
-          <w:bCs/>
-          <w:szCs w:val="20"/>
-        </w:rPr>
-        <w:t>19</w:t>
+        <w:t xml:space="preserve">GULP, </w:t>
+      </w:r>
+      <w:r>
+        <w:rPr>
+          <w:rFonts w:ascii="Gill Sans MT" w:hAnsi="Gill Sans MT" w:cs="Tahoma"/>
+          <w:szCs w:val="20"/>
+        </w:rPr>
+        <w:t>G</w:t>
+      </w:r>
+      <w:r>
+        <w:rPr>
+          <w:rFonts w:ascii="Gill Sans MT" w:hAnsi="Gill Sans MT" w:cs="Tahoma"/>
+          <w:szCs w:val="20"/>
+        </w:rPr>
+        <w:t xml:space="preserve">RUNT and Web Compiler for </w:t>
+      </w:r>
+      <w:r>
+        <w:rPr>
+          <w:rFonts w:ascii="Gill Sans MT" w:hAnsi="Gill Sans MT" w:cs="Tahoma"/>
+          <w:szCs w:val="20"/>
+        </w:rPr>
+        <w:t xml:space="preserve">styling and scripting </w:t>
+      </w:r>
+      <w:r>
+        <w:rPr>
+          <w:rFonts w:ascii="Gill Sans MT" w:hAnsi="Gill Sans MT" w:cs="Tahoma"/>
+          <w:szCs w:val="20"/>
+        </w:rPr>
+        <w:t>minification</w:t>
       </w:r>
     </w:p>
     <w:p>
@@ -1719,11 +1695,73 @@
           <w:rFonts w:ascii="Gill Sans MT" w:hAnsi="Gill Sans MT" w:cs="Tahoma"/>
           <w:szCs w:val="20"/>
         </w:rPr>
-        <w:t>Designed, developed, tested and maintained C#</w:t>
-      </w:r>
-      <w:r>
-        <w:rPr>
-          <w:rFonts w:ascii="Gill Sans MT" w:hAnsi="Gill Sans MT" w:cs="Tahoma"/>
+        <w:t xml:space="preserve">Microsoft SQL Server </w:t>
+      </w:r>
+      <w:r>
+        <w:rPr>
+          <w:rFonts w:ascii="Gill Sans MT" w:hAnsi="Gill Sans MT" w:cs="Tahoma"/>
+          <w:szCs w:val="20"/>
+        </w:rPr>
+        <w:t>Management Studio for d</w:t>
+      </w:r>
+      <w:r>
+        <w:rPr>
+          <w:rFonts w:ascii="Gill Sans MT" w:hAnsi="Gill Sans MT" w:cs="Tahoma"/>
+          <w:szCs w:val="20"/>
+        </w:rPr>
+        <w:t>atabase management</w:t>
+      </w:r>
+    </w:p>
+    <w:p>
+      <w:pPr>
+        <w:rPr>
+          <w:rFonts w:ascii="Gill Sans MT" w:hAnsi="Gill Sans MT" w:cs="Tahoma"/>
+          <w:b/>
+          <w:bCs/>
+          <w:szCs w:val="20"/>
+        </w:rPr>
+      </w:pPr>
+      <w:r>
+        <w:rPr>
+          <w:rFonts w:ascii="Gill Sans MT" w:hAnsi="Gill Sans MT" w:cs="Tahoma"/>
+          <w:b/>
+          <w:bCs/>
+          <w:szCs w:val="20"/>
+        </w:rPr>
+        <w:t xml:space="preserve">Miller Solutions Ltd ~ Software Developer ~ Oct </w:t>
+      </w:r>
+      <w:r>
+        <w:rPr>
+          <w:rFonts w:ascii="Gill Sans MT" w:hAnsi="Gill Sans MT" w:cs="Tahoma"/>
+          <w:b/>
+          <w:bCs/>
+          <w:szCs w:val="20"/>
+        </w:rPr>
+        <w:t>20</w:t>
+      </w:r>
+      <w:r>
+        <w:rPr>
+          <w:rFonts w:ascii="Gill Sans MT" w:hAnsi="Gill Sans MT" w:cs="Tahoma"/>
+          <w:b/>
+          <w:bCs/>
+          <w:szCs w:val="20"/>
+        </w:rPr>
+        <w:t xml:space="preserve">18 </w:t>
+      </w:r>
+      <w:r>
+        <w:rPr>
+          <w:rFonts w:ascii="Gill Sans MT" w:hAnsi="Gill Sans MT" w:cs="Tahoma"/>
+          <w:b/>
+          <w:bCs/>
+          <w:szCs w:val="20"/>
+        </w:rPr>
+        <w:t>-</w:t>
+      </w:r>
+      <w:r>
+        <w:rPr>
+          <w:rFonts w:ascii="Gill Sans MT" w:hAnsi="Gill Sans MT" w:cs="Tahoma"/>
+          <w:b/>
+          <w:bCs/>
           <w:szCs w:val="20"/>
         </w:rPr>
         <w:t xml:space="preserve"> </w:t>
@@ -1731,9 +1769,29 @@
       <w:r>
         <w:rPr>
           <w:rFonts w:ascii="Gill Sans MT" w:hAnsi="Gill Sans MT" w:cs="Tahoma"/>
-          <w:szCs w:val="20"/>
-        </w:rPr>
-        <w:t>.NET Core Web Applications, WordPress websites and NOPCommerce websites</w:t>
+          <w:b/>
+          <w:bCs/>
+          <w:szCs w:val="20"/>
+        </w:rPr>
+        <w:t xml:space="preserve">Mar </w:t>
+      </w:r>
+      <w:r>
+        <w:rPr>
+          <w:rFonts w:ascii="Gill Sans MT" w:hAnsi="Gill Sans MT" w:cs="Tahoma"/>
+          <w:b/>
+          <w:bCs/>
+          <w:szCs w:val="20"/>
+        </w:rPr>
+        <w:t>20</w:t>
+      </w:r>
+      <w:r>
+        <w:rPr>
+          <w:rFonts w:ascii="Gill Sans MT" w:hAnsi="Gill Sans MT" w:cs="Tahoma"/>
+          <w:b/>
+          <w:bCs/>
+          <w:szCs w:val="20"/>
+        </w:rPr>
+        <w:t>19</w:t>
       </w:r>
     </w:p>
     <w:p>
@@ -1755,21 +1813,53 @@
           <w:rFonts w:ascii="Gill Sans MT" w:hAnsi="Gill Sans MT" w:cs="Tahoma"/>
           <w:szCs w:val="20"/>
         </w:rPr>
-        <w:t xml:space="preserve">Microsoft SQL Server Database management, Searchlight server maintenance, </w:t>
-      </w:r>
-      <w:r>
-        <w:rPr>
-          <w:rFonts w:ascii="Gill Sans MT" w:hAnsi="Gill Sans MT" w:cs="Tahoma"/>
-          <w:szCs w:val="20"/>
-        </w:rPr>
-        <w:t xml:space="preserve">Dynamics 365 </w:t>
-      </w:r>
-      <w:r>
-        <w:rPr>
-          <w:rFonts w:ascii="Gill Sans MT" w:hAnsi="Gill Sans MT" w:cs="Tahoma"/>
-          <w:szCs w:val="20"/>
-        </w:rPr>
-        <w:t>CRM ticketing</w:t>
+        <w:t xml:space="preserve">Designed, developed, </w:t>
+      </w:r>
+      <w:proofErr w:type="gramStart"/>
+      <w:r>
+        <w:rPr>
+          <w:rFonts w:ascii="Gill Sans MT" w:hAnsi="Gill Sans MT" w:cs="Tahoma"/>
+          <w:szCs w:val="20"/>
+        </w:rPr>
+        <w:t>tested</w:t>
+      </w:r>
+      <w:proofErr w:type="gramEnd"/>
+      <w:r>
+        <w:rPr>
+          <w:rFonts w:ascii="Gill Sans MT" w:hAnsi="Gill Sans MT" w:cs="Tahoma"/>
+          <w:szCs w:val="20"/>
+        </w:rPr>
+        <w:t xml:space="preserve"> and maintained C#</w:t>
+      </w:r>
+      <w:r>
+        <w:rPr>
+          <w:rFonts w:ascii="Gill Sans MT" w:hAnsi="Gill Sans MT" w:cs="Tahoma"/>
+          <w:szCs w:val="20"/>
+        </w:rPr>
+        <w:t xml:space="preserve"> </w:t>
+      </w:r>
+      <w:r>
+        <w:rPr>
+          <w:rFonts w:ascii="Gill Sans MT" w:hAnsi="Gill Sans MT" w:cs="Tahoma"/>
+          <w:szCs w:val="20"/>
+        </w:rPr>
+        <w:t xml:space="preserve">.NET Core Web Applications, WordPress websites and </w:t>
+      </w:r>
+      <w:proofErr w:type="spellStart"/>
+      <w:r>
+        <w:rPr>
+          <w:rFonts w:ascii="Gill Sans MT" w:hAnsi="Gill Sans MT" w:cs="Tahoma"/>
+          <w:szCs w:val="20"/>
+        </w:rPr>
+        <w:t>NOPCommerce</w:t>
+      </w:r>
+      <w:proofErr w:type="spellEnd"/>
+      <w:r>
+        <w:rPr>
+          <w:rFonts w:ascii="Gill Sans MT" w:hAnsi="Gill Sans MT" w:cs="Tahoma"/>
+          <w:szCs w:val="20"/>
+        </w:rPr>
+        <w:t xml:space="preserve"> websites</w:t>
       </w:r>
     </w:p>
     <w:p>
@@ -1789,10 +1879,23 @@
       <w:r>
         <w:rPr>
           <w:rFonts w:ascii="Gill Sans MT" w:hAnsi="Gill Sans MT" w:cs="Tahoma"/>
-          <w:bCs/>
-          <w:szCs w:val="20"/>
-        </w:rPr>
-        <w:t>Produced Release Notes, Bug Logs and other documentation records for both End Users and internal developers</w:t>
+          <w:szCs w:val="20"/>
+        </w:rPr>
+        <w:t xml:space="preserve">Microsoft SQL Server Database management, Searchlight server maintenance, </w:t>
+      </w:r>
+      <w:r>
+        <w:rPr>
+          <w:rFonts w:ascii="Gill Sans MT" w:hAnsi="Gill Sans MT" w:cs="Tahoma"/>
+          <w:szCs w:val="20"/>
+        </w:rPr>
+        <w:t xml:space="preserve">Dynamics 365 </w:t>
+      </w:r>
+      <w:r>
+        <w:rPr>
+          <w:rFonts w:ascii="Gill Sans MT" w:hAnsi="Gill Sans MT" w:cs="Tahoma"/>
+          <w:szCs w:val="20"/>
+        </w:rPr>
+        <w:t>CRM ticketing</w:t>
       </w:r>
     </w:p>
     <w:p>
@@ -1815,134 +1918,7 @@
           <w:bCs/>
           <w:szCs w:val="20"/>
         </w:rPr>
-        <w:t>Visual Studio Team Foundation Server Source Control and Visual Studio Online DevOps</w:t>
-      </w:r>
-    </w:p>
-    <w:p>
-      <w:pPr>
-        <w:rPr>
-          <w:rFonts w:ascii="Gill Sans MT" w:hAnsi="Gill Sans MT" w:cs="Tahoma"/>
-          <w:b/>
-          <w:bCs/>
-          <w:szCs w:val="20"/>
-        </w:rPr>
-      </w:pPr>
-      <w:r>
-        <w:rPr>
-          <w:rFonts w:ascii="Gill Sans MT" w:hAnsi="Gill Sans MT" w:cs="Tahoma"/>
-          <w:b/>
-          <w:bCs/>
-          <w:szCs w:val="20"/>
-        </w:rPr>
-        <w:t xml:space="preserve">InVMA Ltd ~ Applications Engineer ~ Jun </w:t>
-      </w:r>
-      <w:r>
-        <w:rPr>
-          <w:rFonts w:ascii="Gill Sans MT" w:hAnsi="Gill Sans MT" w:cs="Tahoma"/>
-          <w:b/>
-          <w:bCs/>
-          <w:szCs w:val="20"/>
-        </w:rPr>
-        <w:t>20</w:t>
-      </w:r>
-      <w:r>
-        <w:rPr>
-          <w:rFonts w:ascii="Gill Sans MT" w:hAnsi="Gill Sans MT" w:cs="Tahoma"/>
-          <w:b/>
-          <w:bCs/>
-          <w:szCs w:val="20"/>
-        </w:rPr>
-        <w:t xml:space="preserve">15 </w:t>
-      </w:r>
-      <w:r>
-        <w:rPr>
-          <w:rFonts w:ascii="Gill Sans MT" w:hAnsi="Gill Sans MT" w:cs="Tahoma"/>
-          <w:b/>
-          <w:bCs/>
-          <w:szCs w:val="20"/>
-        </w:rPr>
-        <w:t>-</w:t>
-      </w:r>
-      <w:r>
-        <w:rPr>
-          <w:rFonts w:ascii="Gill Sans MT" w:hAnsi="Gill Sans MT" w:cs="Tahoma"/>
-          <w:b/>
-          <w:bCs/>
-          <w:szCs w:val="20"/>
-        </w:rPr>
-        <w:t xml:space="preserve"> Sep </w:t>
-      </w:r>
-      <w:r>
-        <w:rPr>
-          <w:rFonts w:ascii="Gill Sans MT" w:hAnsi="Gill Sans MT" w:cs="Tahoma"/>
-          <w:b/>
-          <w:bCs/>
-          <w:szCs w:val="20"/>
-        </w:rPr>
-        <w:t>20</w:t>
-      </w:r>
-      <w:r>
-        <w:rPr>
-          <w:rFonts w:ascii="Gill Sans MT" w:hAnsi="Gill Sans MT" w:cs="Tahoma"/>
-          <w:b/>
-          <w:bCs/>
-          <w:szCs w:val="20"/>
-        </w:rPr>
-        <w:t xml:space="preserve">15 and Jun </w:t>
-      </w:r>
-      <w:r>
-        <w:rPr>
-          <w:rFonts w:ascii="Gill Sans MT" w:hAnsi="Gill Sans MT" w:cs="Tahoma"/>
-          <w:b/>
-          <w:bCs/>
-          <w:szCs w:val="20"/>
-        </w:rPr>
-        <w:t>20</w:t>
-      </w:r>
-      <w:r>
-        <w:rPr>
-          <w:rFonts w:ascii="Gill Sans MT" w:hAnsi="Gill Sans MT" w:cs="Tahoma"/>
-          <w:b/>
-          <w:bCs/>
-          <w:szCs w:val="20"/>
-        </w:rPr>
-        <w:t xml:space="preserve">16 </w:t>
-      </w:r>
-      <w:r>
-        <w:rPr>
-          <w:rFonts w:ascii="Gill Sans MT" w:hAnsi="Gill Sans MT" w:cs="Tahoma"/>
-          <w:b/>
-          <w:bCs/>
-          <w:szCs w:val="20"/>
-        </w:rPr>
-        <w:t>-</w:t>
-      </w:r>
-      <w:r>
-        <w:rPr>
-          <w:rFonts w:ascii="Gill Sans MT" w:hAnsi="Gill Sans MT" w:cs="Tahoma"/>
-          <w:b/>
-          <w:bCs/>
-          <w:szCs w:val="20"/>
-        </w:rPr>
-        <w:t xml:space="preserve"> Sep </w:t>
-      </w:r>
-      <w:r>
-        <w:rPr>
-          <w:rFonts w:ascii="Gill Sans MT" w:hAnsi="Gill Sans MT" w:cs="Tahoma"/>
-          <w:b/>
-          <w:bCs/>
-          <w:szCs w:val="20"/>
-        </w:rPr>
-        <w:t>20</w:t>
-      </w:r>
-      <w:r>
-        <w:rPr>
-          <w:rFonts w:ascii="Gill Sans MT" w:hAnsi="Gill Sans MT" w:cs="Tahoma"/>
-          <w:b/>
-          <w:bCs/>
-          <w:szCs w:val="20"/>
-        </w:rPr>
-        <w:t>17</w:t>
+        <w:t>Produced Release Notes, Bug Logs and other documentation records for both End Users and internal developers</w:t>
       </w:r>
     </w:p>
     <w:p>
@@ -1962,9 +1938,148 @@
       <w:r>
         <w:rPr>
           <w:rFonts w:ascii="Gill Sans MT" w:hAnsi="Gill Sans MT" w:cs="Tahoma"/>
-          <w:szCs w:val="20"/>
-        </w:rPr>
-        <w:t>Designed, developed, tested and maintained advanced IoT systems for data analysis, control, automation and networking using Java, JavaScript and Lua Script with the ThingWorx IDE</w:t>
+          <w:bCs/>
+          <w:szCs w:val="20"/>
+        </w:rPr>
+        <w:t>Visual Studio Team Foundation Server Source Control and Visual Studio Online DevOps</w:t>
+      </w:r>
+    </w:p>
+    <w:p>
+      <w:pPr>
+        <w:rPr>
+          <w:rFonts w:ascii="Gill Sans MT" w:hAnsi="Gill Sans MT" w:cs="Tahoma"/>
+          <w:b/>
+          <w:bCs/>
+          <w:szCs w:val="20"/>
+        </w:rPr>
+      </w:pPr>
+      <w:proofErr w:type="spellStart"/>
+      <w:r>
+        <w:rPr>
+          <w:rFonts w:ascii="Gill Sans MT" w:hAnsi="Gill Sans MT" w:cs="Tahoma"/>
+          <w:b/>
+          <w:bCs/>
+          <w:szCs w:val="20"/>
+        </w:rPr>
+        <w:t>InVMA</w:t>
+      </w:r>
+      <w:proofErr w:type="spellEnd"/>
+      <w:r>
+        <w:rPr>
+          <w:rFonts w:ascii="Gill Sans MT" w:hAnsi="Gill Sans MT" w:cs="Tahoma"/>
+          <w:b/>
+          <w:bCs/>
+          <w:szCs w:val="20"/>
+        </w:rPr>
+        <w:t xml:space="preserve"> Ltd ~ Applications Engineer ~ Jun </w:t>
+      </w:r>
+      <w:r>
+        <w:rPr>
+          <w:rFonts w:ascii="Gill Sans MT" w:hAnsi="Gill Sans MT" w:cs="Tahoma"/>
+          <w:b/>
+          <w:bCs/>
+          <w:szCs w:val="20"/>
+        </w:rPr>
+        <w:t>20</w:t>
+      </w:r>
+      <w:r>
+        <w:rPr>
+          <w:rFonts w:ascii="Gill Sans MT" w:hAnsi="Gill Sans MT" w:cs="Tahoma"/>
+          <w:b/>
+          <w:bCs/>
+          <w:szCs w:val="20"/>
+        </w:rPr>
+        <w:t xml:space="preserve">15 </w:t>
+      </w:r>
+      <w:r>
+        <w:rPr>
+          <w:rFonts w:ascii="Gill Sans MT" w:hAnsi="Gill Sans MT" w:cs="Tahoma"/>
+          <w:b/>
+          <w:bCs/>
+          <w:szCs w:val="20"/>
+        </w:rPr>
+        <w:t>-</w:t>
+      </w:r>
+      <w:r>
+        <w:rPr>
+          <w:rFonts w:ascii="Gill Sans MT" w:hAnsi="Gill Sans MT" w:cs="Tahoma"/>
+          <w:b/>
+          <w:bCs/>
+          <w:szCs w:val="20"/>
+        </w:rPr>
+        <w:t xml:space="preserve"> Sep </w:t>
+      </w:r>
+      <w:r>
+        <w:rPr>
+          <w:rFonts w:ascii="Gill Sans MT" w:hAnsi="Gill Sans MT" w:cs="Tahoma"/>
+          <w:b/>
+          <w:bCs/>
+          <w:szCs w:val="20"/>
+        </w:rPr>
+        <w:t>20</w:t>
+      </w:r>
+      <w:r>
+        <w:rPr>
+          <w:rFonts w:ascii="Gill Sans MT" w:hAnsi="Gill Sans MT" w:cs="Tahoma"/>
+          <w:b/>
+          <w:bCs/>
+          <w:szCs w:val="20"/>
+        </w:rPr>
+        <w:t xml:space="preserve">15 and Jun </w:t>
+      </w:r>
+      <w:r>
+        <w:rPr>
+          <w:rFonts w:ascii="Gill Sans MT" w:hAnsi="Gill Sans MT" w:cs="Tahoma"/>
+          <w:b/>
+          <w:bCs/>
+          <w:szCs w:val="20"/>
+        </w:rPr>
+        <w:t>20</w:t>
+      </w:r>
+      <w:r>
+        <w:rPr>
+          <w:rFonts w:ascii="Gill Sans MT" w:hAnsi="Gill Sans MT" w:cs="Tahoma"/>
+          <w:b/>
+          <w:bCs/>
+          <w:szCs w:val="20"/>
+        </w:rPr>
+        <w:t xml:space="preserve">16 </w:t>
+      </w:r>
+      <w:r>
+        <w:rPr>
+          <w:rFonts w:ascii="Gill Sans MT" w:hAnsi="Gill Sans MT" w:cs="Tahoma"/>
+          <w:b/>
+          <w:bCs/>
+          <w:szCs w:val="20"/>
+        </w:rPr>
+        <w:t>-</w:t>
+      </w:r>
+      <w:r>
+        <w:rPr>
+          <w:rFonts w:ascii="Gill Sans MT" w:hAnsi="Gill Sans MT" w:cs="Tahoma"/>
+          <w:b/>
+          <w:bCs/>
+          <w:szCs w:val="20"/>
+        </w:rPr>
+        <w:t xml:space="preserve"> Sep </w:t>
+      </w:r>
+      <w:r>
+        <w:rPr>
+          <w:rFonts w:ascii="Gill Sans MT" w:hAnsi="Gill Sans MT" w:cs="Tahoma"/>
+          <w:b/>
+          <w:bCs/>
+          <w:szCs w:val="20"/>
+        </w:rPr>
+        <w:t>20</w:t>
+      </w:r>
+      <w:r>
+        <w:rPr>
+          <w:rFonts w:ascii="Gill Sans MT" w:hAnsi="Gill Sans MT" w:cs="Tahoma"/>
+          <w:b/>
+          <w:bCs/>
+          <w:szCs w:val="20"/>
+        </w:rPr>
+        <w:t>17</w:t>
       </w:r>
     </w:p>
     <w:p>
@@ -1986,7 +2101,39 @@
           <w:rFonts w:ascii="Gill Sans MT" w:hAnsi="Gill Sans MT" w:cs="Tahoma"/>
           <w:szCs w:val="20"/>
         </w:rPr>
-        <w:t>Worked as an integral part of a team, and independently, to produce professional, industry systems for global clients such as Doosan Babcock, Rotork and Atlas Copco</w:t>
+        <w:t xml:space="preserve">Designed, developed, </w:t>
+      </w:r>
+      <w:proofErr w:type="gramStart"/>
+      <w:r>
+        <w:rPr>
+          <w:rFonts w:ascii="Gill Sans MT" w:hAnsi="Gill Sans MT" w:cs="Tahoma"/>
+          <w:szCs w:val="20"/>
+        </w:rPr>
+        <w:t>tested</w:t>
+      </w:r>
+      <w:proofErr w:type="gramEnd"/>
+      <w:r>
+        <w:rPr>
+          <w:rFonts w:ascii="Gill Sans MT" w:hAnsi="Gill Sans MT" w:cs="Tahoma"/>
+          <w:szCs w:val="20"/>
+        </w:rPr>
+        <w:t xml:space="preserve"> and maintained advanced IoT systems for data analysis, control, automation and networking using Java, JavaScript and Lua Script with the </w:t>
+      </w:r>
+      <w:proofErr w:type="spellStart"/>
+      <w:r>
+        <w:rPr>
+          <w:rFonts w:ascii="Gill Sans MT" w:hAnsi="Gill Sans MT" w:cs="Tahoma"/>
+          <w:szCs w:val="20"/>
+        </w:rPr>
+        <w:t>ThingWorx</w:t>
+      </w:r>
+      <w:proofErr w:type="spellEnd"/>
+      <w:r>
+        <w:rPr>
+          <w:rFonts w:ascii="Gill Sans MT" w:hAnsi="Gill Sans MT" w:cs="Tahoma"/>
+          <w:szCs w:val="20"/>
+        </w:rPr>
+        <w:t xml:space="preserve"> IDE</w:t>
       </w:r>
     </w:p>
     <w:p>
@@ -2008,7 +2155,7 @@
           <w:rFonts w:ascii="Gill Sans MT" w:hAnsi="Gill Sans MT" w:cs="Tahoma"/>
           <w:szCs w:val="20"/>
         </w:rPr>
-        <w:t>Attended and hosted meetings with clients and colleagues to create satisfactory products for end users</w:t>
+        <w:t>Worked as an integral part of a team, and independently, to produce professional, industry systems for global clients such as Doosan Babcock, Rotork and Atlas Copco</w:t>
       </w:r>
     </w:p>
     <w:p>
@@ -2030,11 +2177,16 @@
           <w:rFonts w:ascii="Gill Sans MT" w:hAnsi="Gill Sans MT" w:cs="Tahoma"/>
           <w:szCs w:val="20"/>
         </w:rPr>
-        <w:t>Use of Fibonacci-Style Agile Development methods</w:t>
+        <w:t>Attended and hosted meetings with clients and colleagues to create satisfactory products for end users</w:t>
       </w:r>
     </w:p>
     <w:p>
       <w:pPr>
+        <w:pStyle w:val="ListParagraph"/>
+        <w:numPr>
+          <w:ilvl w:val="0"/>
+          <w:numId w:val="5"/>
+        </w:numPr>
         <w:rPr>
           <w:rFonts w:ascii="Gill Sans MT" w:hAnsi="Gill Sans MT" w:cs="Tahoma"/>
           <w:b/>
@@ -2042,16 +2194,13 @@
           <w:szCs w:val="20"/>
         </w:rPr>
       </w:pPr>
-    </w:p>
-    <w:p>
-      <w:pPr>
-        <w:rPr>
-          <w:rFonts w:ascii="Gill Sans MT" w:hAnsi="Gill Sans MT" w:cs="Tahoma"/>
-          <w:b/>
-          <w:bCs/>
-          <w:szCs w:val="20"/>
-        </w:rPr>
-      </w:pPr>
+      <w:r>
+        <w:rPr>
+          <w:rFonts w:ascii="Gill Sans MT" w:hAnsi="Gill Sans MT" w:cs="Tahoma"/>
+          <w:szCs w:val="20"/>
+        </w:rPr>
+        <w:t>Use of Fibonacci-Style Agile Development methods</w:t>
+      </w:r>
     </w:p>
     <w:p>
       <w:pPr>
@@ -2153,7 +2302,27 @@
           <w:sz w:val="20"/>
           <w:szCs w:val="20"/>
         </w:rPr>
-        <w:t>C++, D3D11, C for Robotics, VB, JavaScript, HTML, CSS, PHP and Python.</w:t>
+        <w:t xml:space="preserve">C++, D3D11, C for Robotics, VB, JavaScript, HTML, CSS, </w:t>
+      </w:r>
+      <w:proofErr w:type="gramStart"/>
+      <w:r>
+        <w:rPr>
+          <w:rFonts w:ascii="Gill Sans MT" w:hAnsi="Gill Sans MT" w:cs="Tahoma"/>
+          <w:i/>
+          <w:sz w:val="20"/>
+          <w:szCs w:val="20"/>
+        </w:rPr>
+        <w:t>PHP</w:t>
+      </w:r>
+      <w:proofErr w:type="gramEnd"/>
+      <w:r>
+        <w:rPr>
+          <w:rFonts w:ascii="Gill Sans MT" w:hAnsi="Gill Sans MT" w:cs="Tahoma"/>
+          <w:i/>
+          <w:sz w:val="20"/>
+          <w:szCs w:val="20"/>
+        </w:rPr>
+        <w:t xml:space="preserve"> and Python.</w:t>
       </w:r>
     </w:p>
     <w:p>
@@ -2216,7 +2385,23 @@
           <w:rFonts w:ascii="Gill Sans MT" w:hAnsi="Gill Sans MT" w:cs="Tahoma"/>
           <w:szCs w:val="20"/>
         </w:rPr>
-        <w:t>: C++ programming with Sony’s PhyreEngine, teamwork and organisation</w:t>
+        <w:t xml:space="preserve">: C++ programming with Sony’s </w:t>
+      </w:r>
+      <w:proofErr w:type="spellStart"/>
+      <w:r>
+        <w:rPr>
+          <w:rFonts w:ascii="Gill Sans MT" w:hAnsi="Gill Sans MT" w:cs="Tahoma"/>
+          <w:szCs w:val="20"/>
+        </w:rPr>
+        <w:t>PhyreEngine</w:t>
+      </w:r>
+      <w:proofErr w:type="spellEnd"/>
+      <w:r>
+        <w:rPr>
+          <w:rFonts w:ascii="Gill Sans MT" w:hAnsi="Gill Sans MT" w:cs="Tahoma"/>
+          <w:szCs w:val="20"/>
+        </w:rPr>
+        <w:t>, teamwork and organisation</w:t>
       </w:r>
     </w:p>
     <w:p>
@@ -2236,7 +2421,39 @@
           <w:rFonts w:ascii="Gill Sans MT" w:hAnsi="Gill Sans MT" w:cs="Tahoma"/>
           <w:szCs w:val="20"/>
         </w:rPr>
-        <w:t>Developed a narration-based, cooperative PS4 game using Sony’s PhyreEngine and C++</w:t>
+        <w:t xml:space="preserve">Developed a </w:t>
+      </w:r>
+      <w:proofErr w:type="gramStart"/>
+      <w:r>
+        <w:rPr>
+          <w:rFonts w:ascii="Gill Sans MT" w:hAnsi="Gill Sans MT" w:cs="Tahoma"/>
+          <w:szCs w:val="20"/>
+        </w:rPr>
+        <w:t>narration-based</w:t>
+      </w:r>
+      <w:proofErr w:type="gramEnd"/>
+      <w:r>
+        <w:rPr>
+          <w:rFonts w:ascii="Gill Sans MT" w:hAnsi="Gill Sans MT" w:cs="Tahoma"/>
+          <w:szCs w:val="20"/>
+        </w:rPr>
+        <w:t xml:space="preserve">, cooperative PS4 game using Sony’s </w:t>
+      </w:r>
+      <w:proofErr w:type="spellStart"/>
+      <w:r>
+        <w:rPr>
+          <w:rFonts w:ascii="Gill Sans MT" w:hAnsi="Gill Sans MT" w:cs="Tahoma"/>
+          <w:szCs w:val="20"/>
+        </w:rPr>
+        <w:t>PhyreEngine</w:t>
+      </w:r>
+      <w:proofErr w:type="spellEnd"/>
+      <w:r>
+        <w:rPr>
+          <w:rFonts w:ascii="Gill Sans MT" w:hAnsi="Gill Sans MT" w:cs="Tahoma"/>
+          <w:szCs w:val="20"/>
+        </w:rPr>
+        <w:t xml:space="preserve"> and C++</w:t>
       </w:r>
     </w:p>
     <w:p>
@@ -2256,7 +2473,23 @@
           <w:rFonts w:ascii="Gill Sans MT" w:hAnsi="Gill Sans MT" w:cs="Tahoma"/>
           <w:szCs w:val="20"/>
         </w:rPr>
-        <w:t>Team of 6 achieving first prize for our year group at the annual Sheffield Hallam University Games Showcase – my role was mainly programming player movement, animation and lighting</w:t>
+        <w:t xml:space="preserve">Team of 6 achieving first prize for our year group at the annual Sheffield Hallam University Games Showcase – my role was mainly programming player movement, </w:t>
+      </w:r>
+      <w:proofErr w:type="gramStart"/>
+      <w:r>
+        <w:rPr>
+          <w:rFonts w:ascii="Gill Sans MT" w:hAnsi="Gill Sans MT" w:cs="Tahoma"/>
+          <w:szCs w:val="20"/>
+        </w:rPr>
+        <w:t>animation</w:t>
+      </w:r>
+      <w:proofErr w:type="gramEnd"/>
+      <w:r>
+        <w:rPr>
+          <w:rFonts w:ascii="Gill Sans MT" w:hAnsi="Gill Sans MT" w:cs="Tahoma"/>
+          <w:szCs w:val="20"/>
+        </w:rPr>
+        <w:t xml:space="preserve"> and lighting</w:t>
       </w:r>
     </w:p>
     <w:p>
@@ -2379,7 +2612,23 @@
           <w:rFonts w:ascii="Gill Sans MT" w:hAnsi="Gill Sans MT" w:cs="Tahoma"/>
           <w:szCs w:val="20"/>
         </w:rPr>
-        <w:t>Python, project management, independence, research and hardware configuration</w:t>
+        <w:t xml:space="preserve">Python, project management, independence, </w:t>
+      </w:r>
+      <w:proofErr w:type="gramStart"/>
+      <w:r>
+        <w:rPr>
+          <w:rFonts w:ascii="Gill Sans MT" w:hAnsi="Gill Sans MT" w:cs="Tahoma"/>
+          <w:szCs w:val="20"/>
+        </w:rPr>
+        <w:t>research</w:t>
+      </w:r>
+      <w:proofErr w:type="gramEnd"/>
+      <w:r>
+        <w:rPr>
+          <w:rFonts w:ascii="Gill Sans MT" w:hAnsi="Gill Sans MT" w:cs="Tahoma"/>
+          <w:szCs w:val="20"/>
+        </w:rPr>
+        <w:t xml:space="preserve"> and hardware configuration</w:t>
       </w:r>
     </w:p>
     <w:p>
@@ -2529,7 +2778,23 @@
           <w:rFonts w:ascii="Gill Sans MT" w:hAnsi="Gill Sans MT" w:cs="Tahoma"/>
           <w:szCs w:val="20"/>
         </w:rPr>
-        <w:t>: Adaptability, innovation and agile development</w:t>
+        <w:t xml:space="preserve">: Adaptability, </w:t>
+      </w:r>
+      <w:proofErr w:type="gramStart"/>
+      <w:r>
+        <w:rPr>
+          <w:rFonts w:ascii="Gill Sans MT" w:hAnsi="Gill Sans MT" w:cs="Tahoma"/>
+          <w:szCs w:val="20"/>
+        </w:rPr>
+        <w:t>innovation</w:t>
+      </w:r>
+      <w:proofErr w:type="gramEnd"/>
+      <w:r>
+        <w:rPr>
+          <w:rFonts w:ascii="Gill Sans MT" w:hAnsi="Gill Sans MT" w:cs="Tahoma"/>
+          <w:szCs w:val="20"/>
+        </w:rPr>
+        <w:t xml:space="preserve"> and agile development</w:t>
       </w:r>
     </w:p>
     <w:p>
@@ -2590,7 +2855,39 @@
           <w:rFonts w:ascii="Gill Sans MT" w:hAnsi="Gill Sans MT" w:cs="Tahoma"/>
           <w:szCs w:val="20"/>
         </w:rPr>
-        <w:t xml:space="preserve">Passed a ThingWorx Associate Developer exam proving my competence as a ThingWorx developer </w:t>
+        <w:t xml:space="preserve">Passed a </w:t>
+      </w:r>
+      <w:proofErr w:type="spellStart"/>
+      <w:r>
+        <w:rPr>
+          <w:rFonts w:ascii="Gill Sans MT" w:hAnsi="Gill Sans MT" w:cs="Tahoma"/>
+          <w:szCs w:val="20"/>
+        </w:rPr>
+        <w:t>ThingWorx</w:t>
+      </w:r>
+      <w:proofErr w:type="spellEnd"/>
+      <w:r>
+        <w:rPr>
+          <w:rFonts w:ascii="Gill Sans MT" w:hAnsi="Gill Sans MT" w:cs="Tahoma"/>
+          <w:szCs w:val="20"/>
+        </w:rPr>
+        <w:t xml:space="preserve"> Associate Developer exam proving my competence as a </w:t>
+      </w:r>
+      <w:proofErr w:type="spellStart"/>
+      <w:r>
+        <w:rPr>
+          <w:rFonts w:ascii="Gill Sans MT" w:hAnsi="Gill Sans MT" w:cs="Tahoma"/>
+          <w:szCs w:val="20"/>
+        </w:rPr>
+        <w:t>ThingWorx</w:t>
+      </w:r>
+      <w:proofErr w:type="spellEnd"/>
+      <w:r>
+        <w:rPr>
+          <w:rFonts w:ascii="Gill Sans MT" w:hAnsi="Gill Sans MT" w:cs="Tahoma"/>
+          <w:szCs w:val="20"/>
+        </w:rPr>
+        <w:t xml:space="preserve"> developer </w:t>
       </w:r>
     </w:p>
     <w:p>
@@ -3077,7 +3374,22 @@
                                 <w:szCs w:val="20"/>
                               </w:rPr>
                               <w:br/>
-                              <w:t>Programming for Games</w:t>
+                            </w:r>
+                            <w:proofErr w:type="spellStart"/>
+                            <w:r>
+                              <w:rPr>
+                                <w:rFonts w:ascii="Gill Sans MT" w:hAnsi="Gill Sans MT" w:cs="Tahoma"/>
+                                <w:szCs w:val="20"/>
+                              </w:rPr>
+                              <w:t>Programming</w:t>
+                            </w:r>
+                            <w:proofErr w:type="spellEnd"/>
+                            <w:r>
+                              <w:rPr>
+                                <w:rFonts w:ascii="Gill Sans MT" w:hAnsi="Gill Sans MT" w:cs="Tahoma"/>
+                                <w:szCs w:val="20"/>
+                              </w:rPr>
+                              <w:t xml:space="preserve"> for Games</w:t>
                             </w:r>
                             <w:r>
                               <w:rPr>
@@ -3170,7 +3482,22 @@
                           <w:szCs w:val="20"/>
                         </w:rPr>
                         <w:br/>
-                        <w:t>Programming for Games</w:t>
+                      </w:r>
+                      <w:proofErr w:type="spellStart"/>
+                      <w:r>
+                        <w:rPr>
+                          <w:rFonts w:ascii="Gill Sans MT" w:hAnsi="Gill Sans MT" w:cs="Tahoma"/>
+                          <w:szCs w:val="20"/>
+                        </w:rPr>
+                        <w:t>Programming</w:t>
+                      </w:r>
+                      <w:proofErr w:type="spellEnd"/>
+                      <w:r>
+                        <w:rPr>
+                          <w:rFonts w:ascii="Gill Sans MT" w:hAnsi="Gill Sans MT" w:cs="Tahoma"/>
+                          <w:szCs w:val="20"/>
+                        </w:rPr>
+                        <w:t xml:space="preserve"> for Games</w:t>
                       </w:r>
                       <w:r>
                         <w:rPr>
@@ -15410,7 +15737,7 @@
 </file>
 
 <file path=customXml/itemProps1.xml><?xml version="1.0" encoding="utf-8"?>
-<ds:datastoreItem xmlns:ds="http://schemas.openxmlformats.org/officeDocument/2006/customXml" ds:itemID="{EDF89C3F-4E99-48D5-B244-5D4B1F9A30B2}">
+<ds:datastoreItem xmlns:ds="http://schemas.openxmlformats.org/officeDocument/2006/customXml" ds:itemID="{E7E69E67-BE7F-41B5-B04A-2B09DCE0D046}">
   <ds:schemaRefs>
     <ds:schemaRef ds:uri="http://schemas.openxmlformats.org/officeDocument/2006/bibliography"/>
   </ds:schemaRefs>

</xml_diff>

<commit_message>
task/PW-133 - Updated CV
</commit_message>
<xml_diff>
--- a/Personal Website/Website/docs/CV.docx
+++ b/Personal Website/Website/docs/CV.docx
@@ -1,6 +1,6 @@
 
 <file path=word/document.xml><?xml version="1.0" encoding="utf-8"?>
-<w:document xmlns:wpc="http://schemas.microsoft.com/office/word/2010/wordprocessingCanvas" xmlns:cx="http://schemas.microsoft.com/office/drawing/2014/chartex" xmlns:cx1="http://schemas.microsoft.com/office/drawing/2015/9/8/chartex" xmlns:cx2="http://schemas.microsoft.com/office/drawing/2015/10/21/chartex" xmlns:cx3="http://schemas.microsoft.com/office/drawing/2016/5/9/chartex" xmlns:cx4="http://schemas.microsoft.com/office/drawing/2016/5/10/chartex" xmlns:cx5="http://schemas.microsoft.com/office/drawing/2016/5/11/chartex" xmlns:cx6="http://schemas.microsoft.com/office/drawing/2016/5/12/chartex" xmlns:cx7="http://schemas.microsoft.com/office/drawing/2016/5/13/chartex" xmlns:cx8="http://schemas.microsoft.com/office/drawing/2016/5/14/chartex" xmlns:mc="http://schemas.openxmlformats.org/markup-compatibility/2006" xmlns:aink="http://schemas.microsoft.com/office/drawing/2016/ink" xmlns:am3d="http://schemas.microsoft.com/office/drawing/2017/model3d" xmlns:o="urn:schemas-microsoft-com:office:office" xmlns:r="http://schemas.openxmlformats.org/officeDocument/2006/relationships" xmlns:m="http://schemas.openxmlformats.org/officeDocument/2006/math" xmlns:v="urn:schemas-microsoft-com:vml" xmlns:wp14="http://schemas.microsoft.com/office/word/2010/wordprocessingDrawing" xmlns:wp="http://schemas.openxmlformats.org/drawingml/2006/wordprocessingDrawing" xmlns:w10="urn:schemas-microsoft-com:office:word" xmlns:w="http://schemas.openxmlformats.org/wordprocessingml/2006/main" xmlns:w14="http://schemas.microsoft.com/office/word/2010/wordml" xmlns:w15="http://schemas.microsoft.com/office/word/2012/wordml" xmlns:w16cid="http://schemas.microsoft.com/office/word/2016/wordml/cid" xmlns:w16se="http://schemas.microsoft.com/office/word/2015/wordml/symex" xmlns:wpg="http://schemas.microsoft.com/office/word/2010/wordprocessingGroup" xmlns:wpi="http://schemas.microsoft.com/office/word/2010/wordprocessingInk" xmlns:wne="http://schemas.microsoft.com/office/word/2006/wordml" xmlns:wps="http://schemas.microsoft.com/office/word/2010/wordprocessingShape" mc:Ignorable="w14 w15 w16se w16cid wp14">
+<w:document xmlns:wpc="http://schemas.microsoft.com/office/word/2010/wordprocessingCanvas" xmlns:cx="http://schemas.microsoft.com/office/drawing/2014/chartex" xmlns:cx1="http://schemas.microsoft.com/office/drawing/2015/9/8/chartex" xmlns:cx2="http://schemas.microsoft.com/office/drawing/2015/10/21/chartex" xmlns:cx3="http://schemas.microsoft.com/office/drawing/2016/5/9/chartex" xmlns:cx4="http://schemas.microsoft.com/office/drawing/2016/5/10/chartex" xmlns:cx5="http://schemas.microsoft.com/office/drawing/2016/5/11/chartex" xmlns:cx6="http://schemas.microsoft.com/office/drawing/2016/5/12/chartex" xmlns:cx7="http://schemas.microsoft.com/office/drawing/2016/5/13/chartex" xmlns:cx8="http://schemas.microsoft.com/office/drawing/2016/5/14/chartex" xmlns:mc="http://schemas.openxmlformats.org/markup-compatibility/2006" xmlns:aink="http://schemas.microsoft.com/office/drawing/2016/ink" xmlns:am3d="http://schemas.microsoft.com/office/drawing/2017/model3d" xmlns:o="urn:schemas-microsoft-com:office:office" xmlns:r="http://schemas.openxmlformats.org/officeDocument/2006/relationships" xmlns:m="http://schemas.openxmlformats.org/officeDocument/2006/math" xmlns:v="urn:schemas-microsoft-com:vml" xmlns:wp14="http://schemas.microsoft.com/office/word/2010/wordprocessingDrawing" xmlns:wp="http://schemas.openxmlformats.org/drawingml/2006/wordprocessingDrawing" xmlns:w10="urn:schemas-microsoft-com:office:word" xmlns:w="http://schemas.openxmlformats.org/wordprocessingml/2006/main" xmlns:w14="http://schemas.microsoft.com/office/word/2010/wordml" xmlns:w15="http://schemas.microsoft.com/office/word/2012/wordml" xmlns:w16cex="http://schemas.microsoft.com/office/word/2018/wordml/cex" xmlns:w16cid="http://schemas.microsoft.com/office/word/2016/wordml/cid" xmlns:w16="http://schemas.microsoft.com/office/word/2018/wordml" xmlns:w16se="http://schemas.microsoft.com/office/word/2015/wordml/symex" xmlns:wpg="http://schemas.microsoft.com/office/word/2010/wordprocessingGroup" xmlns:wpi="http://schemas.microsoft.com/office/word/2010/wordprocessingInk" xmlns:wne="http://schemas.microsoft.com/office/word/2006/wordml" xmlns:wps="http://schemas.microsoft.com/office/word/2010/wordprocessingShape" mc:Ignorable="w14 w15 w16se w16cid w16 w16cex wp14">
   <w:body>
     <w:p>
       <w:pPr>
@@ -797,51 +797,52 @@
           <w:szCs w:val="20"/>
         </w:rPr>
       </w:pPr>
-      <w:r>
-        <w:rPr>
-          <w:rFonts w:ascii="Gill Sans MT" w:hAnsi="Gill Sans MT" w:cs="Tahoma"/>
-          <w:b/>
-          <w:bCs/>
-          <w:szCs w:val="20"/>
-        </w:rPr>
-        <w:t>A</w:t>
-      </w:r>
-      <w:r>
-        <w:rPr>
-          <w:rFonts w:ascii="Gill Sans MT" w:hAnsi="Gill Sans MT" w:cs="Tahoma"/>
-          <w:b/>
-          <w:bCs/>
-          <w:szCs w:val="20"/>
-        </w:rPr>
-        <w:t>rthur</w:t>
-      </w:r>
-      <w:r>
-        <w:rPr>
-          <w:rFonts w:ascii="Gill Sans MT" w:hAnsi="Gill Sans MT" w:cs="Tahoma"/>
-          <w:b/>
-          <w:bCs/>
-          <w:szCs w:val="20"/>
-        </w:rPr>
-        <w:t xml:space="preserve"> </w:t>
-      </w:r>
-      <w:r>
-        <w:rPr>
-          <w:rFonts w:ascii="Gill Sans MT" w:hAnsi="Gill Sans MT" w:cs="Tahoma"/>
-          <w:b/>
-          <w:bCs/>
-          <w:szCs w:val="20"/>
-        </w:rPr>
-        <w:t xml:space="preserve">J </w:t>
-      </w:r>
-      <w:r>
-        <w:rPr>
-          <w:rFonts w:ascii="Gill Sans MT" w:hAnsi="Gill Sans MT" w:cs="Tahoma"/>
-          <w:b/>
-          <w:bCs/>
-          <w:szCs w:val="20"/>
-        </w:rPr>
-        <w:t>Gallagher Insurance</w:t>
-      </w:r>
+      <w:hyperlink r:id="rId14" w:history="1">
+        <w:r>
+          <w:rPr>
+            <w:rStyle w:val="Hyperlink"/>
+            <w:rFonts w:ascii="Gill Sans MT" w:hAnsi="Gill Sans MT" w:cs="Tahoma"/>
+            <w:b/>
+            <w:bCs/>
+            <w:szCs w:val="20"/>
+            <w:u w:val="none"/>
+          </w:rPr>
+          <w:t>A</w:t>
+        </w:r>
+        <w:r>
+          <w:rPr>
+            <w:rStyle w:val="Hyperlink"/>
+            <w:rFonts w:ascii="Gill Sans MT" w:hAnsi="Gill Sans MT" w:cs="Tahoma"/>
+            <w:b/>
+            <w:bCs/>
+            <w:szCs w:val="20"/>
+            <w:u w:val="none"/>
+          </w:rPr>
+          <w:t>rthur</w:t>
+        </w:r>
+        <w:r>
+          <w:rPr>
+            <w:rStyle w:val="Hyperlink"/>
+            <w:rFonts w:ascii="Gill Sans MT" w:hAnsi="Gill Sans MT" w:cs="Tahoma"/>
+            <w:b/>
+            <w:bCs/>
+            <w:szCs w:val="20"/>
+            <w:u w:val="none"/>
+          </w:rPr>
+          <w:t xml:space="preserve"> J </w:t>
+        </w:r>
+        <w:r>
+          <w:rPr>
+            <w:rStyle w:val="Hyperlink"/>
+            <w:rFonts w:ascii="Gill Sans MT" w:hAnsi="Gill Sans MT" w:cs="Tahoma"/>
+            <w:b/>
+            <w:bCs/>
+            <w:szCs w:val="20"/>
+            <w:u w:val="none"/>
+          </w:rPr>
+          <w:t>Gallagher Insurance</w:t>
+        </w:r>
+      </w:hyperlink>
       <w:r>
         <w:rPr>
           <w:rFonts w:ascii="Gill Sans MT" w:hAnsi="Gill Sans MT" w:cs="Tahoma"/>
@@ -930,7 +931,23 @@
           <w:bCs/>
           <w:szCs w:val="20"/>
         </w:rPr>
-        <w:t xml:space="preserve"> and SOLID principles</w:t>
+        <w:t xml:space="preserve"> </w:t>
+      </w:r>
+      <w:r>
+        <w:rPr>
+          <w:rFonts w:ascii="Gill Sans MT" w:hAnsi="Gill Sans MT" w:cs="Tahoma"/>
+          <w:bCs/>
+          <w:szCs w:val="20"/>
+        </w:rPr>
+        <w:t>and adhering to</w:t>
+      </w:r>
+      <w:r>
+        <w:rPr>
+          <w:rFonts w:ascii="Gill Sans MT" w:hAnsi="Gill Sans MT" w:cs="Tahoma"/>
+          <w:bCs/>
+          <w:szCs w:val="20"/>
+        </w:rPr>
+        <w:t xml:space="preserve"> SOLID principles</w:t>
       </w:r>
     </w:p>
     <w:p>
@@ -950,23 +967,18 @@
       <w:r>
         <w:rPr>
           <w:rFonts w:ascii="Gill Sans MT" w:hAnsi="Gill Sans MT" w:cs="Tahoma"/>
-          <w:szCs w:val="20"/>
-        </w:rPr>
-        <w:t>SharePoint development</w:t>
-      </w:r>
-      <w:r>
-        <w:rPr>
-          <w:rFonts w:ascii="Gill Sans MT" w:hAnsi="Gill Sans MT" w:cs="Tahoma"/>
-          <w:szCs w:val="20"/>
-        </w:rPr>
-        <w:t xml:space="preserve"> for enhancing internal systems</w:t>
-      </w:r>
-      <w:r>
-        <w:rPr>
-          <w:rFonts w:ascii="Gill Sans MT" w:hAnsi="Gill Sans MT" w:cs="Tahoma"/>
-          <w:szCs w:val="20"/>
-        </w:rPr>
-        <w:t xml:space="preserve"> and intranet</w:t>
+          <w:bCs/>
+          <w:szCs w:val="20"/>
+        </w:rPr>
+        <w:t>Technology Innovation Lead</w:t>
+      </w:r>
+      <w:r>
+        <w:rPr>
+          <w:rFonts w:ascii="Gill Sans MT" w:hAnsi="Gill Sans MT" w:cs="Tahoma"/>
+          <w:bCs/>
+          <w:szCs w:val="20"/>
+        </w:rPr>
+        <w:t xml:space="preserve"> – investigating and implementing new tools and processes across the business</w:t>
       </w:r>
     </w:p>
     <w:p>
@@ -988,14 +1000,21 @@
           <w:rFonts w:ascii="Gill Sans MT" w:hAnsi="Gill Sans MT" w:cs="Tahoma"/>
           <w:szCs w:val="20"/>
         </w:rPr>
-        <w:t>Source Control: Bitbucket, Azure DevOps</w:t>
-      </w:r>
-      <w:r>
-        <w:rPr>
-          <w:rFonts w:ascii="Gill Sans MT" w:hAnsi="Gill Sans MT" w:cs="Tahoma"/>
-          <w:szCs w:val="20"/>
-        </w:rPr>
-        <w:t xml:space="preserve"> and TFS</w:t>
+        <w:t>SharePoint development</w:t>
+      </w:r>
+      <w:r>
+        <w:rPr>
+          <w:rFonts w:ascii="Gill Sans MT" w:hAnsi="Gill Sans MT" w:cs="Tahoma"/>
+          <w:szCs w:val="20"/>
+        </w:rPr>
+        <w:t xml:space="preserve"> for enhancing internal systems</w:t>
+      </w:r>
+      <w:r>
+        <w:rPr>
+          <w:rFonts w:ascii="Gill Sans MT" w:hAnsi="Gill Sans MT" w:cs="Tahoma"/>
+          <w:szCs w:val="20"/>
+        </w:rPr>
+        <w:t xml:space="preserve"> and intranet</w:t>
       </w:r>
     </w:p>
     <w:p>
@@ -1017,7 +1036,42 @@
           <w:rFonts w:ascii="Gill Sans MT" w:hAnsi="Gill Sans MT" w:cs="Tahoma"/>
           <w:szCs w:val="20"/>
         </w:rPr>
-        <w:t>Jira and Confluence for documentation and project management</w:t>
+        <w:t>Source Control</w:t>
+      </w:r>
+      <w:r>
+        <w:rPr>
+          <w:rFonts w:ascii="Gill Sans MT" w:hAnsi="Gill Sans MT" w:cs="Tahoma"/>
+          <w:szCs w:val="20"/>
+        </w:rPr>
+        <w:t xml:space="preserve"> using Git</w:t>
+      </w:r>
+      <w:r>
+        <w:rPr>
+          <w:rFonts w:ascii="Gill Sans MT" w:hAnsi="Gill Sans MT" w:cs="Tahoma"/>
+          <w:szCs w:val="20"/>
+        </w:rPr>
+        <w:t>f</w:t>
+      </w:r>
+      <w:r>
+        <w:rPr>
+          <w:rFonts w:ascii="Gill Sans MT" w:hAnsi="Gill Sans MT" w:cs="Tahoma"/>
+          <w:szCs w:val="20"/>
+        </w:rPr>
+        <w:t xml:space="preserve">low: </w:t>
+      </w:r>
+      <w:r>
+        <w:rPr>
+          <w:rFonts w:ascii="Gill Sans MT" w:hAnsi="Gill Sans MT" w:cs="Tahoma"/>
+          <w:szCs w:val="20"/>
+        </w:rPr>
+        <w:t>Bitbucket, Azure DevOps</w:t>
+      </w:r>
+      <w:r>
+        <w:rPr>
+          <w:rFonts w:ascii="Gill Sans MT" w:hAnsi="Gill Sans MT" w:cs="Tahoma"/>
+          <w:szCs w:val="20"/>
+        </w:rPr>
+        <w:t xml:space="preserve"> and TFS</w:t>
       </w:r>
     </w:p>
     <w:p>
@@ -1039,28 +1093,14 @@
           <w:rFonts w:ascii="Gill Sans MT" w:hAnsi="Gill Sans MT" w:cs="Tahoma"/>
           <w:szCs w:val="20"/>
         </w:rPr>
-        <w:t>Jenkins</w:t>
-      </w:r>
-      <w:r>
-        <w:rPr>
-          <w:rFonts w:ascii="Gill Sans MT" w:hAnsi="Gill Sans MT" w:cs="Tahoma"/>
-          <w:szCs w:val="20"/>
-        </w:rPr>
-        <w:t xml:space="preserve"> and </w:t>
-      </w:r>
-      <w:r>
-        <w:rPr>
-          <w:rFonts w:ascii="Gill Sans MT" w:hAnsi="Gill Sans MT" w:cs="Tahoma"/>
-          <w:szCs w:val="20"/>
-        </w:rPr>
-        <w:t>Azure Pipelines</w:t>
-      </w:r>
-      <w:r>
-        <w:rPr>
-          <w:rFonts w:ascii="Gill Sans MT" w:hAnsi="Gill Sans MT" w:cs="Tahoma"/>
-          <w:szCs w:val="20"/>
-        </w:rPr>
-        <w:t xml:space="preserve"> for Continuous Integration and deployment</w:t>
+        <w:t xml:space="preserve">Atlassian </w:t>
+      </w:r>
+      <w:r>
+        <w:rPr>
+          <w:rFonts w:ascii="Gill Sans MT" w:hAnsi="Gill Sans MT" w:cs="Tahoma"/>
+          <w:szCs w:val="20"/>
+        </w:rPr>
+        <w:t>Jira and Confluence for documentation and project management</w:t>
       </w:r>
     </w:p>
     <w:p>
@@ -1082,21 +1122,42 @@
           <w:rFonts w:ascii="Gill Sans MT" w:hAnsi="Gill Sans MT" w:cs="Tahoma"/>
           <w:szCs w:val="20"/>
         </w:rPr>
-        <w:t xml:space="preserve">Microsoft SQL Server </w:t>
-      </w:r>
-      <w:r>
-        <w:rPr>
-          <w:rFonts w:ascii="Gill Sans MT" w:hAnsi="Gill Sans MT" w:cs="Tahoma"/>
-          <w:szCs w:val="20"/>
-        </w:rPr>
-        <w:t>Management Studio for d</w:t>
-      </w:r>
-      <w:r>
-        <w:rPr>
-          <w:rFonts w:ascii="Gill Sans MT" w:hAnsi="Gill Sans MT" w:cs="Tahoma"/>
-          <w:szCs w:val="20"/>
-        </w:rPr>
-        <w:t>atabase management</w:t>
+        <w:t>Jenkins</w:t>
+      </w:r>
+      <w:r>
+        <w:rPr>
+          <w:rFonts w:ascii="Gill Sans MT" w:hAnsi="Gill Sans MT" w:cs="Tahoma"/>
+          <w:szCs w:val="20"/>
+        </w:rPr>
+        <w:t xml:space="preserve"> and </w:t>
+      </w:r>
+      <w:r>
+        <w:rPr>
+          <w:rFonts w:ascii="Gill Sans MT" w:hAnsi="Gill Sans MT" w:cs="Tahoma"/>
+          <w:szCs w:val="20"/>
+        </w:rPr>
+        <w:t>Azure Pipelines</w:t>
+      </w:r>
+      <w:r>
+        <w:rPr>
+          <w:rFonts w:ascii="Gill Sans MT" w:hAnsi="Gill Sans MT" w:cs="Tahoma"/>
+          <w:szCs w:val="20"/>
+        </w:rPr>
+        <w:t xml:space="preserve"> for Continuous Integration and </w:t>
+      </w:r>
+      <w:r>
+        <w:rPr>
+          <w:rFonts w:ascii="Gill Sans MT" w:hAnsi="Gill Sans MT" w:cs="Tahoma"/>
+          <w:szCs w:val="20"/>
+        </w:rPr>
+        <w:t>D</w:t>
+      </w:r>
+      <w:r>
+        <w:rPr>
+          <w:rFonts w:ascii="Gill Sans MT" w:hAnsi="Gill Sans MT" w:cs="Tahoma"/>
+          <w:szCs w:val="20"/>
+        </w:rPr>
+        <w:t>eployment</w:t>
       </w:r>
     </w:p>
     <w:p>
@@ -1118,14 +1179,21 @@
           <w:rFonts w:ascii="Gill Sans MT" w:hAnsi="Gill Sans MT" w:cs="Tahoma"/>
           <w:szCs w:val="20"/>
         </w:rPr>
-        <w:t xml:space="preserve">Maintained a thorough Agile development </w:t>
-      </w:r>
-      <w:r>
-        <w:rPr>
-          <w:rFonts w:ascii="Gill Sans MT" w:hAnsi="Gill Sans MT" w:cs="Tahoma"/>
-          <w:szCs w:val="20"/>
-        </w:rPr>
-        <w:t>strategy</w:t>
+        <w:t xml:space="preserve">Microsoft SQL Server </w:t>
+      </w:r>
+      <w:r>
+        <w:rPr>
+          <w:rFonts w:ascii="Gill Sans MT" w:hAnsi="Gill Sans MT" w:cs="Tahoma"/>
+          <w:szCs w:val="20"/>
+        </w:rPr>
+        <w:t>Management Studio for d</w:t>
+      </w:r>
+      <w:r>
+        <w:rPr>
+          <w:rFonts w:ascii="Gill Sans MT" w:hAnsi="Gill Sans MT" w:cs="Tahoma"/>
+          <w:szCs w:val="20"/>
+        </w:rPr>
+        <w:t>atabase management</w:t>
       </w:r>
     </w:p>
     <w:p>
@@ -1147,21 +1215,7 @@
           <w:rFonts w:ascii="Gill Sans MT" w:hAnsi="Gill Sans MT" w:cs="Tahoma"/>
           <w:szCs w:val="20"/>
         </w:rPr>
-        <w:t xml:space="preserve">Completed </w:t>
-      </w:r>
-      <w:r>
-        <w:rPr>
-          <w:rFonts w:ascii="Gill Sans MT" w:hAnsi="Gill Sans MT" w:cs="Tahoma"/>
-          <w:szCs w:val="20"/>
-        </w:rPr>
-        <w:t xml:space="preserve">extensive, </w:t>
-      </w:r>
-      <w:r>
-        <w:rPr>
-          <w:rFonts w:ascii="Gill Sans MT" w:hAnsi="Gill Sans MT" w:cs="Tahoma"/>
-          <w:szCs w:val="20"/>
-        </w:rPr>
-        <w:t>regular</w:t>
+        <w:t>Worked in, and occasionally managed, a</w:t>
       </w:r>
       <w:r>
         <w:rPr>
@@ -1175,28 +1229,21 @@
           <w:rFonts w:ascii="Gill Sans MT" w:hAnsi="Gill Sans MT" w:cs="Tahoma"/>
           <w:szCs w:val="20"/>
         </w:rPr>
-        <w:t xml:space="preserve">development and security </w:t>
-      </w:r>
-      <w:r>
-        <w:rPr>
-          <w:rFonts w:ascii="Gill Sans MT" w:hAnsi="Gill Sans MT" w:cs="Tahoma"/>
-          <w:szCs w:val="20"/>
-        </w:rPr>
-        <w:t xml:space="preserve">training </w:t>
-      </w:r>
-      <w:r>
-        <w:rPr>
-          <w:rFonts w:ascii="Gill Sans MT" w:hAnsi="Gill Sans MT" w:cs="Tahoma"/>
-          <w:szCs w:val="20"/>
-        </w:rPr>
-        <w:t>in line</w:t>
-      </w:r>
-      <w:r>
-        <w:rPr>
-          <w:rFonts w:ascii="Gill Sans MT" w:hAnsi="Gill Sans MT" w:cs="Tahoma"/>
-          <w:szCs w:val="20"/>
-        </w:rPr>
-        <w:t xml:space="preserve"> with company policy</w:t>
+        <w:t xml:space="preserve">disciplined </w:t>
+      </w:r>
+      <w:r>
+        <w:rPr>
+          <w:rFonts w:ascii="Gill Sans MT" w:hAnsi="Gill Sans MT" w:cs="Tahoma"/>
+          <w:szCs w:val="20"/>
+        </w:rPr>
+        <w:t xml:space="preserve">Agile development </w:t>
+      </w:r>
+      <w:r>
+        <w:rPr>
+          <w:rFonts w:ascii="Gill Sans MT" w:hAnsi="Gill Sans MT" w:cs="Tahoma"/>
+          <w:szCs w:val="20"/>
+        </w:rPr>
+        <w:t>strategy</w:t>
       </w:r>
     </w:p>
     <w:p>
@@ -1218,87 +1265,56 @@
           <w:rFonts w:ascii="Gill Sans MT" w:hAnsi="Gill Sans MT" w:cs="Tahoma"/>
           <w:szCs w:val="20"/>
         </w:rPr>
-        <w:t xml:space="preserve">Adhered to </w:t>
-      </w:r>
-      <w:r>
-        <w:rPr>
-          <w:rFonts w:ascii="Gill Sans MT" w:hAnsi="Gill Sans MT" w:cs="Tahoma"/>
-          <w:szCs w:val="20"/>
-        </w:rPr>
-        <w:t>Government standard security measures for IT Systems</w:t>
-      </w:r>
-    </w:p>
-    <w:p>
-      <w:pPr>
-        <w:rPr>
-          <w:rFonts w:ascii="Gill Sans MT" w:hAnsi="Gill Sans MT" w:cs="Tahoma"/>
-          <w:b/>
-          <w:bCs/>
-          <w:szCs w:val="20"/>
-        </w:rPr>
-      </w:pPr>
-      <w:r>
-        <w:rPr>
-          <w:rFonts w:ascii="Gill Sans MT" w:hAnsi="Gill Sans MT" w:cs="Tahoma"/>
-          <w:b/>
-          <w:bCs/>
-          <w:szCs w:val="20"/>
-        </w:rPr>
-        <w:t xml:space="preserve">QUBA </w:t>
-      </w:r>
-      <w:r>
-        <w:rPr>
-          <w:rFonts w:ascii="Gill Sans MT" w:hAnsi="Gill Sans MT" w:cs="Tahoma"/>
-          <w:b/>
-          <w:bCs/>
-          <w:szCs w:val="20"/>
-        </w:rPr>
-        <w:t>Digital</w:t>
-      </w:r>
-      <w:r>
-        <w:rPr>
-          <w:rFonts w:ascii="Gill Sans MT" w:hAnsi="Gill Sans MT" w:cs="Tahoma"/>
-          <w:b/>
-          <w:bCs/>
-          <w:szCs w:val="20"/>
-        </w:rPr>
-        <w:t xml:space="preserve"> ~ Junior Developer ~ </w:t>
-      </w:r>
-      <w:r>
-        <w:rPr>
-          <w:rFonts w:ascii="Gill Sans MT" w:hAnsi="Gill Sans MT" w:cs="Tahoma"/>
-          <w:b/>
-          <w:bCs/>
-          <w:szCs w:val="20"/>
-        </w:rPr>
-        <w:t xml:space="preserve">Mar </w:t>
-      </w:r>
-      <w:r>
-        <w:rPr>
-          <w:rFonts w:ascii="Gill Sans MT" w:hAnsi="Gill Sans MT" w:cs="Tahoma"/>
-          <w:b/>
-          <w:bCs/>
-          <w:szCs w:val="20"/>
-        </w:rPr>
-        <w:t>20</w:t>
-      </w:r>
-      <w:r>
-        <w:rPr>
-          <w:rFonts w:ascii="Gill Sans MT" w:hAnsi="Gill Sans MT" w:cs="Tahoma"/>
-          <w:b/>
-          <w:bCs/>
-          <w:szCs w:val="20"/>
-        </w:rPr>
-        <w:t xml:space="preserve">19 – </w:t>
-      </w:r>
-      <w:r>
-        <w:rPr>
-          <w:rFonts w:ascii="Gill Sans MT" w:hAnsi="Gill Sans MT" w:cs="Tahoma"/>
-          <w:b/>
-          <w:bCs/>
-          <w:szCs w:val="20"/>
-        </w:rPr>
-        <w:t>Nov 2019</w:t>
+        <w:t xml:space="preserve">Completed </w:t>
+      </w:r>
+      <w:r>
+        <w:rPr>
+          <w:rFonts w:ascii="Gill Sans MT" w:hAnsi="Gill Sans MT" w:cs="Tahoma"/>
+          <w:szCs w:val="20"/>
+        </w:rPr>
+        <w:t xml:space="preserve">extensive, </w:t>
+      </w:r>
+      <w:r>
+        <w:rPr>
+          <w:rFonts w:ascii="Gill Sans MT" w:hAnsi="Gill Sans MT" w:cs="Tahoma"/>
+          <w:szCs w:val="20"/>
+        </w:rPr>
+        <w:t>regular</w:t>
+      </w:r>
+      <w:r>
+        <w:rPr>
+          <w:rFonts w:ascii="Gill Sans MT" w:hAnsi="Gill Sans MT" w:cs="Tahoma"/>
+          <w:szCs w:val="20"/>
+        </w:rPr>
+        <w:t xml:space="preserve"> </w:t>
+      </w:r>
+      <w:r>
+        <w:rPr>
+          <w:rFonts w:ascii="Gill Sans MT" w:hAnsi="Gill Sans MT" w:cs="Tahoma"/>
+          <w:szCs w:val="20"/>
+        </w:rPr>
+        <w:t xml:space="preserve">development and security </w:t>
+      </w:r>
+      <w:r>
+        <w:rPr>
+          <w:rFonts w:ascii="Gill Sans MT" w:hAnsi="Gill Sans MT" w:cs="Tahoma"/>
+          <w:szCs w:val="20"/>
+        </w:rPr>
+        <w:t xml:space="preserve">training </w:t>
+      </w:r>
+      <w:r>
+        <w:rPr>
+          <w:rFonts w:ascii="Gill Sans MT" w:hAnsi="Gill Sans MT" w:cs="Tahoma"/>
+          <w:szCs w:val="20"/>
+        </w:rPr>
+        <w:t>in line</w:t>
+      </w:r>
+      <w:r>
+        <w:rPr>
+          <w:rFonts w:ascii="Gill Sans MT" w:hAnsi="Gill Sans MT" w:cs="Tahoma"/>
+          <w:szCs w:val="20"/>
+        </w:rPr>
+        <w:t xml:space="preserve"> with company policy</w:t>
       </w:r>
     </w:p>
     <w:p>
@@ -1320,94 +1336,114 @@
           <w:rFonts w:ascii="Gill Sans MT" w:hAnsi="Gill Sans MT" w:cs="Tahoma"/>
           <w:szCs w:val="20"/>
         </w:rPr>
-        <w:t>Designed, developed, tested and maintained</w:t>
-      </w:r>
-      <w:r>
-        <w:rPr>
-          <w:rFonts w:ascii="Gill Sans MT" w:hAnsi="Gill Sans MT" w:cs="Tahoma"/>
-          <w:szCs w:val="20"/>
-        </w:rPr>
-        <w:t xml:space="preserve"> C# </w:t>
-      </w:r>
-      <w:r>
-        <w:rPr>
-          <w:rFonts w:ascii="Gill Sans MT" w:hAnsi="Gill Sans MT" w:cs="Tahoma"/>
-          <w:szCs w:val="20"/>
-        </w:rPr>
-        <w:t>.NET</w:t>
-      </w:r>
-      <w:r>
-        <w:rPr>
-          <w:rFonts w:ascii="Gill Sans MT" w:hAnsi="Gill Sans MT" w:cs="Tahoma"/>
-          <w:szCs w:val="20"/>
-        </w:rPr>
-        <w:t>/MVC</w:t>
-      </w:r>
-      <w:r>
-        <w:rPr>
-          <w:rFonts w:ascii="Gill Sans MT" w:hAnsi="Gill Sans MT" w:cs="Tahoma"/>
-          <w:szCs w:val="20"/>
-        </w:rPr>
-        <w:t xml:space="preserve"> </w:t>
-      </w:r>
-      <w:r>
-        <w:rPr>
-          <w:rFonts w:ascii="Gill Sans MT" w:hAnsi="Gill Sans MT" w:cs="Tahoma"/>
-          <w:szCs w:val="20"/>
-        </w:rPr>
-        <w:t xml:space="preserve">CMS Websites </w:t>
-      </w:r>
-      <w:r>
-        <w:rPr>
-          <w:rFonts w:ascii="Gill Sans MT" w:hAnsi="Gill Sans MT" w:cs="Tahoma"/>
-          <w:szCs w:val="20"/>
-        </w:rPr>
-        <w:t>and Web Applications</w:t>
-      </w:r>
-      <w:r>
-        <w:rPr>
-          <w:rFonts w:ascii="Gill Sans MT" w:hAnsi="Gill Sans MT" w:cs="Tahoma"/>
-          <w:szCs w:val="20"/>
-        </w:rPr>
-        <w:t xml:space="preserve"> </w:t>
-      </w:r>
-      <w:r>
-        <w:rPr>
-          <w:rFonts w:ascii="Gill Sans MT" w:hAnsi="Gill Sans MT" w:cs="Tahoma"/>
-          <w:szCs w:val="20"/>
-        </w:rPr>
-        <w:t xml:space="preserve">(HTML/JavaScript/CSS/SASS) </w:t>
-      </w:r>
-      <w:r>
-        <w:rPr>
-          <w:rFonts w:ascii="Gill Sans MT" w:hAnsi="Gill Sans MT" w:cs="Tahoma"/>
-          <w:szCs w:val="20"/>
-        </w:rPr>
-        <w:t xml:space="preserve">predominantly using </w:t>
-      </w:r>
-      <w:r>
-        <w:rPr>
-          <w:rFonts w:ascii="Gill Sans MT" w:hAnsi="Gill Sans MT" w:cs="Tahoma"/>
+        <w:t xml:space="preserve">Adhered to </w:t>
+      </w:r>
+      <w:r>
+        <w:rPr>
+          <w:rFonts w:ascii="Gill Sans MT" w:hAnsi="Gill Sans MT" w:cs="Tahoma"/>
+          <w:szCs w:val="20"/>
+        </w:rPr>
+        <w:t xml:space="preserve">global, </w:t>
+      </w:r>
+      <w:r>
+        <w:rPr>
+          <w:rFonts w:ascii="Gill Sans MT" w:hAnsi="Gill Sans MT" w:cs="Tahoma"/>
+          <w:szCs w:val="20"/>
+        </w:rPr>
+        <w:t>Government</w:t>
+      </w:r>
+      <w:r>
+        <w:rPr>
+          <w:rFonts w:ascii="Gill Sans MT" w:hAnsi="Gill Sans MT" w:cs="Tahoma"/>
+          <w:szCs w:val="20"/>
+        </w:rPr>
+        <w:t>-</w:t>
+      </w:r>
+      <w:r>
+        <w:rPr>
+          <w:rFonts w:ascii="Gill Sans MT" w:hAnsi="Gill Sans MT" w:cs="Tahoma"/>
+          <w:szCs w:val="20"/>
+        </w:rPr>
+        <w:t>standard security measures for IT Systems</w:t>
+      </w:r>
+    </w:p>
+    <w:p>
+      <w:pPr>
+        <w:rPr>
+          <w:rFonts w:ascii="Gill Sans MT" w:hAnsi="Gill Sans MT" w:cs="Tahoma"/>
+          <w:b/>
           <w:bCs/>
           <w:szCs w:val="20"/>
         </w:rPr>
-        <w:t>Kentico</w:t>
-      </w:r>
-      <w:r>
-        <w:rPr>
-          <w:rFonts w:ascii="Gill Sans MT" w:hAnsi="Gill Sans MT" w:cs="Tahoma"/>
+      </w:pPr>
+      <w:hyperlink r:id="rId15" w:history="1">
+        <w:r>
+          <w:rPr>
+            <w:rStyle w:val="Hyperlink"/>
+            <w:rFonts w:ascii="Gill Sans MT" w:hAnsi="Gill Sans MT" w:cs="Tahoma"/>
+            <w:b/>
+            <w:bCs/>
+            <w:szCs w:val="20"/>
+            <w:u w:val="none"/>
+          </w:rPr>
+          <w:t xml:space="preserve">QUBA </w:t>
+        </w:r>
+        <w:r>
+          <w:rPr>
+            <w:rStyle w:val="Hyperlink"/>
+            <w:rFonts w:ascii="Gill Sans MT" w:hAnsi="Gill Sans MT" w:cs="Tahoma"/>
+            <w:b/>
+            <w:bCs/>
+            <w:szCs w:val="20"/>
+            <w:u w:val="none"/>
+          </w:rPr>
+          <w:t>Digital</w:t>
+        </w:r>
+      </w:hyperlink>
+      <w:r>
+        <w:rPr>
+          <w:rFonts w:ascii="Gill Sans MT" w:hAnsi="Gill Sans MT" w:cs="Tahoma"/>
+          <w:b/>
           <w:bCs/>
           <w:szCs w:val="20"/>
         </w:rPr>
-        <w:t xml:space="preserve"> and </w:t>
-      </w:r>
-      <w:r>
-        <w:rPr>
-          <w:rFonts w:ascii="Gill Sans MT" w:hAnsi="Gill Sans MT" w:cs="Tahoma"/>
+        <w:t xml:space="preserve"> ~ Junior Developer ~ </w:t>
+      </w:r>
+      <w:r>
+        <w:rPr>
+          <w:rFonts w:ascii="Gill Sans MT" w:hAnsi="Gill Sans MT" w:cs="Tahoma"/>
+          <w:b/>
           <w:bCs/>
           <w:szCs w:val="20"/>
         </w:rPr>
-        <w:t>Sitefinity</w:t>
+        <w:t xml:space="preserve">Mar </w:t>
+      </w:r>
+      <w:r>
+        <w:rPr>
+          <w:rFonts w:ascii="Gill Sans MT" w:hAnsi="Gill Sans MT" w:cs="Tahoma"/>
+          <w:b/>
+          <w:bCs/>
+          <w:szCs w:val="20"/>
+        </w:rPr>
+        <w:t>20</w:t>
+      </w:r>
+      <w:r>
+        <w:rPr>
+          <w:rFonts w:ascii="Gill Sans MT" w:hAnsi="Gill Sans MT" w:cs="Tahoma"/>
+          <w:b/>
+          <w:bCs/>
+          <w:szCs w:val="20"/>
+        </w:rPr>
+        <w:t xml:space="preserve">19 – </w:t>
+      </w:r>
+      <w:r>
+        <w:rPr>
+          <w:rFonts w:ascii="Gill Sans MT" w:hAnsi="Gill Sans MT" w:cs="Tahoma"/>
+          <w:b/>
+          <w:bCs/>
+          <w:szCs w:val="20"/>
+        </w:rPr>
+        <w:t>Nov 2019</w:t>
       </w:r>
     </w:p>
     <w:p>
@@ -1429,7 +1465,94 @@
           <w:rFonts w:ascii="Gill Sans MT" w:hAnsi="Gill Sans MT" w:cs="Tahoma"/>
           <w:szCs w:val="20"/>
         </w:rPr>
-        <w:t>Source Control: Bitbucket, GitHub, Azure DevOps, TortoiseSVN and Sourcetree</w:t>
+        <w:t>Designed, developed, tested and maintained</w:t>
+      </w:r>
+      <w:r>
+        <w:rPr>
+          <w:rFonts w:ascii="Gill Sans MT" w:hAnsi="Gill Sans MT" w:cs="Tahoma"/>
+          <w:szCs w:val="20"/>
+        </w:rPr>
+        <w:t xml:space="preserve"> C# </w:t>
+      </w:r>
+      <w:r>
+        <w:rPr>
+          <w:rFonts w:ascii="Gill Sans MT" w:hAnsi="Gill Sans MT" w:cs="Tahoma"/>
+          <w:szCs w:val="20"/>
+        </w:rPr>
+        <w:t>.NET</w:t>
+      </w:r>
+      <w:r>
+        <w:rPr>
+          <w:rFonts w:ascii="Gill Sans MT" w:hAnsi="Gill Sans MT" w:cs="Tahoma"/>
+          <w:szCs w:val="20"/>
+        </w:rPr>
+        <w:t>/MVC</w:t>
+      </w:r>
+      <w:r>
+        <w:rPr>
+          <w:rFonts w:ascii="Gill Sans MT" w:hAnsi="Gill Sans MT" w:cs="Tahoma"/>
+          <w:szCs w:val="20"/>
+        </w:rPr>
+        <w:t xml:space="preserve"> </w:t>
+      </w:r>
+      <w:r>
+        <w:rPr>
+          <w:rFonts w:ascii="Gill Sans MT" w:hAnsi="Gill Sans MT" w:cs="Tahoma"/>
+          <w:szCs w:val="20"/>
+        </w:rPr>
+        <w:t xml:space="preserve">CMS Websites </w:t>
+      </w:r>
+      <w:r>
+        <w:rPr>
+          <w:rFonts w:ascii="Gill Sans MT" w:hAnsi="Gill Sans MT" w:cs="Tahoma"/>
+          <w:szCs w:val="20"/>
+        </w:rPr>
+        <w:t>and Web Applications</w:t>
+      </w:r>
+      <w:r>
+        <w:rPr>
+          <w:rFonts w:ascii="Gill Sans MT" w:hAnsi="Gill Sans MT" w:cs="Tahoma"/>
+          <w:szCs w:val="20"/>
+        </w:rPr>
+        <w:t xml:space="preserve"> </w:t>
+      </w:r>
+      <w:r>
+        <w:rPr>
+          <w:rFonts w:ascii="Gill Sans MT" w:hAnsi="Gill Sans MT" w:cs="Tahoma"/>
+          <w:szCs w:val="20"/>
+        </w:rPr>
+        <w:t xml:space="preserve">(HTML/JavaScript/CSS/SASS) </w:t>
+      </w:r>
+      <w:r>
+        <w:rPr>
+          <w:rFonts w:ascii="Gill Sans MT" w:hAnsi="Gill Sans MT" w:cs="Tahoma"/>
+          <w:szCs w:val="20"/>
+        </w:rPr>
+        <w:t xml:space="preserve">predominantly using </w:t>
+      </w:r>
+      <w:r>
+        <w:rPr>
+          <w:rFonts w:ascii="Gill Sans MT" w:hAnsi="Gill Sans MT" w:cs="Tahoma"/>
+          <w:bCs/>
+          <w:szCs w:val="20"/>
+        </w:rPr>
+        <w:t>Kentico</w:t>
+      </w:r>
+      <w:r>
+        <w:rPr>
+          <w:rFonts w:ascii="Gill Sans MT" w:hAnsi="Gill Sans MT" w:cs="Tahoma"/>
+          <w:bCs/>
+          <w:szCs w:val="20"/>
+        </w:rPr>
+        <w:t xml:space="preserve"> and </w:t>
+      </w:r>
+      <w:r>
+        <w:rPr>
+          <w:rFonts w:ascii="Gill Sans MT" w:hAnsi="Gill Sans MT" w:cs="Tahoma"/>
+          <w:bCs/>
+          <w:szCs w:val="20"/>
+        </w:rPr>
+        <w:t>Sitefinity</w:t>
       </w:r>
     </w:p>
     <w:p>
@@ -1451,42 +1574,7 @@
           <w:rFonts w:ascii="Gill Sans MT" w:hAnsi="Gill Sans MT" w:cs="Tahoma"/>
           <w:szCs w:val="20"/>
         </w:rPr>
-        <w:t xml:space="preserve">SharePoint, </w:t>
-      </w:r>
-      <w:r>
-        <w:rPr>
-          <w:rFonts w:ascii="Gill Sans MT" w:hAnsi="Gill Sans MT" w:cs="Tahoma"/>
-          <w:szCs w:val="20"/>
-        </w:rPr>
-        <w:t>Jira</w:t>
-      </w:r>
-      <w:r>
-        <w:rPr>
-          <w:rFonts w:ascii="Gill Sans MT" w:hAnsi="Gill Sans MT" w:cs="Tahoma"/>
-          <w:szCs w:val="20"/>
-        </w:rPr>
-        <w:t xml:space="preserve"> and Confluence </w:t>
-      </w:r>
-      <w:r>
-        <w:rPr>
-          <w:rFonts w:ascii="Gill Sans MT" w:hAnsi="Gill Sans MT" w:cs="Tahoma"/>
-          <w:szCs w:val="20"/>
-        </w:rPr>
-        <w:t xml:space="preserve">for </w:t>
-      </w:r>
-      <w:r>
-        <w:rPr>
-          <w:rFonts w:ascii="Gill Sans MT" w:hAnsi="Gill Sans MT" w:cs="Tahoma"/>
-          <w:szCs w:val="20"/>
-        </w:rPr>
-        <w:t xml:space="preserve">documentation and </w:t>
-      </w:r>
-      <w:r>
-        <w:rPr>
-          <w:rFonts w:ascii="Gill Sans MT" w:hAnsi="Gill Sans MT" w:cs="Tahoma"/>
-          <w:szCs w:val="20"/>
-        </w:rPr>
-        <w:t>project management</w:t>
+        <w:t>Source Control: Bitbucket, GitHub, Azure DevOps, TortoiseSVN and Sourcetree</w:t>
       </w:r>
     </w:p>
     <w:p>
@@ -1508,28 +1596,42 @@
           <w:rFonts w:ascii="Gill Sans MT" w:hAnsi="Gill Sans MT" w:cs="Tahoma"/>
           <w:szCs w:val="20"/>
         </w:rPr>
-        <w:t>TeamCity</w:t>
-      </w:r>
-      <w:r>
-        <w:rPr>
-          <w:rFonts w:ascii="Gill Sans MT" w:hAnsi="Gill Sans MT" w:cs="Tahoma"/>
-          <w:szCs w:val="20"/>
-        </w:rPr>
-        <w:t xml:space="preserve"> </w:t>
-      </w:r>
-      <w:r>
-        <w:rPr>
-          <w:rFonts w:ascii="Gill Sans MT" w:hAnsi="Gill Sans MT" w:cs="Tahoma"/>
-          <w:szCs w:val="20"/>
-        </w:rPr>
-        <w:t xml:space="preserve">for Continuous Integration </w:t>
-      </w:r>
-      <w:r>
-        <w:rPr>
-          <w:rFonts w:ascii="Gill Sans MT" w:hAnsi="Gill Sans MT" w:cs="Tahoma"/>
-          <w:szCs w:val="20"/>
-        </w:rPr>
-        <w:t>and deployment</w:t>
+        <w:t xml:space="preserve">SharePoint, </w:t>
+      </w:r>
+      <w:r>
+        <w:rPr>
+          <w:rFonts w:ascii="Gill Sans MT" w:hAnsi="Gill Sans MT" w:cs="Tahoma"/>
+          <w:szCs w:val="20"/>
+        </w:rPr>
+        <w:t>Jira</w:t>
+      </w:r>
+      <w:r>
+        <w:rPr>
+          <w:rFonts w:ascii="Gill Sans MT" w:hAnsi="Gill Sans MT" w:cs="Tahoma"/>
+          <w:szCs w:val="20"/>
+        </w:rPr>
+        <w:t xml:space="preserve"> and Confluence </w:t>
+      </w:r>
+      <w:r>
+        <w:rPr>
+          <w:rFonts w:ascii="Gill Sans MT" w:hAnsi="Gill Sans MT" w:cs="Tahoma"/>
+          <w:szCs w:val="20"/>
+        </w:rPr>
+        <w:t xml:space="preserve">for </w:t>
+      </w:r>
+      <w:r>
+        <w:rPr>
+          <w:rFonts w:ascii="Gill Sans MT" w:hAnsi="Gill Sans MT" w:cs="Tahoma"/>
+          <w:szCs w:val="20"/>
+        </w:rPr>
+        <w:t xml:space="preserve">documentation and </w:t>
+      </w:r>
+      <w:r>
+        <w:rPr>
+          <w:rFonts w:ascii="Gill Sans MT" w:hAnsi="Gill Sans MT" w:cs="Tahoma"/>
+          <w:szCs w:val="20"/>
+        </w:rPr>
+        <w:t>project management</w:t>
       </w:r>
     </w:p>
     <w:p>
@@ -1551,35 +1653,28 @@
           <w:rFonts w:ascii="Gill Sans MT" w:hAnsi="Gill Sans MT" w:cs="Tahoma"/>
           <w:szCs w:val="20"/>
         </w:rPr>
-        <w:t xml:space="preserve">GULP, </w:t>
-      </w:r>
-      <w:r>
-        <w:rPr>
-          <w:rFonts w:ascii="Gill Sans MT" w:hAnsi="Gill Sans MT" w:cs="Tahoma"/>
-          <w:szCs w:val="20"/>
-        </w:rPr>
-        <w:t>G</w:t>
-      </w:r>
-      <w:r>
-        <w:rPr>
-          <w:rFonts w:ascii="Gill Sans MT" w:hAnsi="Gill Sans MT" w:cs="Tahoma"/>
-          <w:szCs w:val="20"/>
-        </w:rPr>
-        <w:t xml:space="preserve">RUNT and Web Compiler for </w:t>
-      </w:r>
-      <w:r>
-        <w:rPr>
-          <w:rFonts w:ascii="Gill Sans MT" w:hAnsi="Gill Sans MT" w:cs="Tahoma"/>
-          <w:szCs w:val="20"/>
-        </w:rPr>
-        <w:t xml:space="preserve">styling and scripting </w:t>
-      </w:r>
-      <w:r>
-        <w:rPr>
-          <w:rFonts w:ascii="Gill Sans MT" w:hAnsi="Gill Sans MT" w:cs="Tahoma"/>
-          <w:szCs w:val="20"/>
-        </w:rPr>
-        <w:t>minification</w:t>
+        <w:t>TeamCity</w:t>
+      </w:r>
+      <w:r>
+        <w:rPr>
+          <w:rFonts w:ascii="Gill Sans MT" w:hAnsi="Gill Sans MT" w:cs="Tahoma"/>
+          <w:szCs w:val="20"/>
+        </w:rPr>
+        <w:t xml:space="preserve"> </w:t>
+      </w:r>
+      <w:r>
+        <w:rPr>
+          <w:rFonts w:ascii="Gill Sans MT" w:hAnsi="Gill Sans MT" w:cs="Tahoma"/>
+          <w:szCs w:val="20"/>
+        </w:rPr>
+        <w:t xml:space="preserve">for Continuous Integration </w:t>
+      </w:r>
+      <w:r>
+        <w:rPr>
+          <w:rFonts w:ascii="Gill Sans MT" w:hAnsi="Gill Sans MT" w:cs="Tahoma"/>
+          <w:szCs w:val="20"/>
+        </w:rPr>
+        <w:t>and deployment</w:t>
       </w:r>
     </w:p>
     <w:p>
@@ -1601,103 +1696,35 @@
           <w:rFonts w:ascii="Gill Sans MT" w:hAnsi="Gill Sans MT" w:cs="Tahoma"/>
           <w:szCs w:val="20"/>
         </w:rPr>
-        <w:t xml:space="preserve">Microsoft SQL Server </w:t>
-      </w:r>
-      <w:r>
-        <w:rPr>
-          <w:rFonts w:ascii="Gill Sans MT" w:hAnsi="Gill Sans MT" w:cs="Tahoma"/>
-          <w:szCs w:val="20"/>
-        </w:rPr>
-        <w:t>Management Studio for d</w:t>
-      </w:r>
-      <w:r>
-        <w:rPr>
-          <w:rFonts w:ascii="Gill Sans MT" w:hAnsi="Gill Sans MT" w:cs="Tahoma"/>
-          <w:szCs w:val="20"/>
-        </w:rPr>
-        <w:t>atabase management</w:t>
-      </w:r>
-    </w:p>
-    <w:p>
-      <w:pPr>
-        <w:rPr>
-          <w:rFonts w:ascii="Gill Sans MT" w:hAnsi="Gill Sans MT" w:cs="Tahoma"/>
-          <w:b/>
-          <w:bCs/>
-          <w:szCs w:val="20"/>
-        </w:rPr>
-      </w:pPr>
-      <w:r>
-        <w:rPr>
-          <w:rFonts w:ascii="Gill Sans MT" w:hAnsi="Gill Sans MT" w:cs="Tahoma"/>
-          <w:b/>
-          <w:bCs/>
-          <w:szCs w:val="20"/>
-        </w:rPr>
-        <w:t xml:space="preserve">Miller Solutions Ltd ~ Software Developer ~ Oct </w:t>
-      </w:r>
-      <w:r>
-        <w:rPr>
-          <w:rFonts w:ascii="Gill Sans MT" w:hAnsi="Gill Sans MT" w:cs="Tahoma"/>
-          <w:b/>
-          <w:bCs/>
-          <w:szCs w:val="20"/>
-        </w:rPr>
-        <w:t>20</w:t>
-      </w:r>
-      <w:r>
-        <w:rPr>
-          <w:rFonts w:ascii="Gill Sans MT" w:hAnsi="Gill Sans MT" w:cs="Tahoma"/>
-          <w:b/>
-          <w:bCs/>
-          <w:szCs w:val="20"/>
-        </w:rPr>
-        <w:t xml:space="preserve">18 </w:t>
-      </w:r>
-      <w:r>
-        <w:rPr>
-          <w:rFonts w:ascii="Gill Sans MT" w:hAnsi="Gill Sans MT" w:cs="Tahoma"/>
-          <w:b/>
-          <w:bCs/>
-          <w:szCs w:val="20"/>
-        </w:rPr>
-        <w:t>-</w:t>
-      </w:r>
-      <w:r>
-        <w:rPr>
-          <w:rFonts w:ascii="Gill Sans MT" w:hAnsi="Gill Sans MT" w:cs="Tahoma"/>
-          <w:b/>
-          <w:bCs/>
-          <w:szCs w:val="20"/>
-        </w:rPr>
-        <w:t xml:space="preserve"> </w:t>
-      </w:r>
-      <w:r>
-        <w:rPr>
-          <w:rFonts w:ascii="Gill Sans MT" w:hAnsi="Gill Sans MT" w:cs="Tahoma"/>
-          <w:b/>
-          <w:bCs/>
-          <w:szCs w:val="20"/>
-        </w:rPr>
-        <w:t xml:space="preserve">Mar </w:t>
-      </w:r>
-      <w:r>
-        <w:rPr>
-          <w:rFonts w:ascii="Gill Sans MT" w:hAnsi="Gill Sans MT" w:cs="Tahoma"/>
-          <w:b/>
-          <w:bCs/>
-          <w:szCs w:val="20"/>
-        </w:rPr>
-        <w:t>20</w:t>
-      </w:r>
-      <w:r>
-        <w:rPr>
-          <w:rFonts w:ascii="Gill Sans MT" w:hAnsi="Gill Sans MT" w:cs="Tahoma"/>
-          <w:b/>
-          <w:bCs/>
-          <w:szCs w:val="20"/>
-        </w:rPr>
-        <w:t>19</w:t>
+        <w:t xml:space="preserve">GULP, </w:t>
+      </w:r>
+      <w:r>
+        <w:rPr>
+          <w:rFonts w:ascii="Gill Sans MT" w:hAnsi="Gill Sans MT" w:cs="Tahoma"/>
+          <w:szCs w:val="20"/>
+        </w:rPr>
+        <w:t>G</w:t>
+      </w:r>
+      <w:r>
+        <w:rPr>
+          <w:rFonts w:ascii="Gill Sans MT" w:hAnsi="Gill Sans MT" w:cs="Tahoma"/>
+          <w:szCs w:val="20"/>
+        </w:rPr>
+        <w:t xml:space="preserve">RUNT and Web Compiler for </w:t>
+      </w:r>
+      <w:r>
+        <w:rPr>
+          <w:rFonts w:ascii="Gill Sans MT" w:hAnsi="Gill Sans MT" w:cs="Tahoma"/>
+          <w:szCs w:val="20"/>
+        </w:rPr>
+        <w:t xml:space="preserve">styling and scripting </w:t>
+      </w:r>
+      <w:r>
+        <w:rPr>
+          <w:rFonts w:ascii="Gill Sans MT" w:hAnsi="Gill Sans MT" w:cs="Tahoma"/>
+          <w:szCs w:val="20"/>
+        </w:rPr>
+        <w:t>minification</w:t>
       </w:r>
     </w:p>
     <w:p>
@@ -1719,11 +1746,86 @@
           <w:rFonts w:ascii="Gill Sans MT" w:hAnsi="Gill Sans MT" w:cs="Tahoma"/>
           <w:szCs w:val="20"/>
         </w:rPr>
-        <w:t>Designed, developed, tested and maintained C#</w:t>
-      </w:r>
-      <w:r>
-        <w:rPr>
-          <w:rFonts w:ascii="Gill Sans MT" w:hAnsi="Gill Sans MT" w:cs="Tahoma"/>
+        <w:t xml:space="preserve">Microsoft SQL Server </w:t>
+      </w:r>
+      <w:r>
+        <w:rPr>
+          <w:rFonts w:ascii="Gill Sans MT" w:hAnsi="Gill Sans MT" w:cs="Tahoma"/>
+          <w:szCs w:val="20"/>
+        </w:rPr>
+        <w:t>Management Studio for d</w:t>
+      </w:r>
+      <w:r>
+        <w:rPr>
+          <w:rFonts w:ascii="Gill Sans MT" w:hAnsi="Gill Sans MT" w:cs="Tahoma"/>
+          <w:szCs w:val="20"/>
+        </w:rPr>
+        <w:t>atabase management</w:t>
+      </w:r>
+    </w:p>
+    <w:p>
+      <w:pPr>
+        <w:rPr>
+          <w:rFonts w:ascii="Gill Sans MT" w:hAnsi="Gill Sans MT" w:cs="Tahoma"/>
+          <w:b/>
+          <w:bCs/>
+          <w:szCs w:val="20"/>
+        </w:rPr>
+      </w:pPr>
+      <w:hyperlink r:id="rId16" w:history="1">
+        <w:r>
+          <w:rPr>
+            <w:rStyle w:val="Hyperlink"/>
+            <w:rFonts w:ascii="Gill Sans MT" w:hAnsi="Gill Sans MT" w:cs="Tahoma"/>
+            <w:b/>
+            <w:bCs/>
+            <w:szCs w:val="20"/>
+            <w:u w:val="none"/>
+          </w:rPr>
+          <w:t>Miller Solutions</w:t>
+        </w:r>
+      </w:hyperlink>
+      <w:r>
+        <w:rPr>
+          <w:rFonts w:ascii="Gill Sans MT" w:hAnsi="Gill Sans MT" w:cs="Tahoma"/>
+          <w:b/>
+          <w:bCs/>
+          <w:szCs w:val="20"/>
+        </w:rPr>
+        <w:t xml:space="preserve"> ~ Software Developer ~ Oct </w:t>
+      </w:r>
+      <w:r>
+        <w:rPr>
+          <w:rFonts w:ascii="Gill Sans MT" w:hAnsi="Gill Sans MT" w:cs="Tahoma"/>
+          <w:b/>
+          <w:bCs/>
+          <w:szCs w:val="20"/>
+        </w:rPr>
+        <w:t>20</w:t>
+      </w:r>
+      <w:r>
+        <w:rPr>
+          <w:rFonts w:ascii="Gill Sans MT" w:hAnsi="Gill Sans MT" w:cs="Tahoma"/>
+          <w:b/>
+          <w:bCs/>
+          <w:szCs w:val="20"/>
+        </w:rPr>
+        <w:t xml:space="preserve">18 </w:t>
+      </w:r>
+      <w:r>
+        <w:rPr>
+          <w:rFonts w:ascii="Gill Sans MT" w:hAnsi="Gill Sans MT" w:cs="Tahoma"/>
+          <w:b/>
+          <w:bCs/>
+          <w:szCs w:val="20"/>
+        </w:rPr>
+        <w:t>-</w:t>
+      </w:r>
+      <w:r>
+        <w:rPr>
+          <w:rFonts w:ascii="Gill Sans MT" w:hAnsi="Gill Sans MT" w:cs="Tahoma"/>
+          <w:b/>
+          <w:bCs/>
           <w:szCs w:val="20"/>
         </w:rPr>
         <w:t xml:space="preserve"> </w:t>
@@ -1731,9 +1833,29 @@
       <w:r>
         <w:rPr>
           <w:rFonts w:ascii="Gill Sans MT" w:hAnsi="Gill Sans MT" w:cs="Tahoma"/>
-          <w:szCs w:val="20"/>
-        </w:rPr>
-        <w:t>.NET Core Web Applications, WordPress websites and NOPCommerce websites</w:t>
+          <w:b/>
+          <w:bCs/>
+          <w:szCs w:val="20"/>
+        </w:rPr>
+        <w:t xml:space="preserve">Mar </w:t>
+      </w:r>
+      <w:r>
+        <w:rPr>
+          <w:rFonts w:ascii="Gill Sans MT" w:hAnsi="Gill Sans MT" w:cs="Tahoma"/>
+          <w:b/>
+          <w:bCs/>
+          <w:szCs w:val="20"/>
+        </w:rPr>
+        <w:t>20</w:t>
+      </w:r>
+      <w:r>
+        <w:rPr>
+          <w:rFonts w:ascii="Gill Sans MT" w:hAnsi="Gill Sans MT" w:cs="Tahoma"/>
+          <w:b/>
+          <w:bCs/>
+          <w:szCs w:val="20"/>
+        </w:rPr>
+        <w:t>19</w:t>
       </w:r>
     </w:p>
     <w:p>
@@ -1755,21 +1877,21 @@
           <w:rFonts w:ascii="Gill Sans MT" w:hAnsi="Gill Sans MT" w:cs="Tahoma"/>
           <w:szCs w:val="20"/>
         </w:rPr>
-        <w:t xml:space="preserve">Microsoft SQL Server Database management, Searchlight server maintenance, </w:t>
-      </w:r>
-      <w:r>
-        <w:rPr>
-          <w:rFonts w:ascii="Gill Sans MT" w:hAnsi="Gill Sans MT" w:cs="Tahoma"/>
-          <w:szCs w:val="20"/>
-        </w:rPr>
-        <w:t xml:space="preserve">Dynamics 365 </w:t>
-      </w:r>
-      <w:r>
-        <w:rPr>
-          <w:rFonts w:ascii="Gill Sans MT" w:hAnsi="Gill Sans MT" w:cs="Tahoma"/>
-          <w:szCs w:val="20"/>
-        </w:rPr>
-        <w:t>CRM ticketing</w:t>
+        <w:t>Designed, developed, tested and maintained C#</w:t>
+      </w:r>
+      <w:r>
+        <w:rPr>
+          <w:rFonts w:ascii="Gill Sans MT" w:hAnsi="Gill Sans MT" w:cs="Tahoma"/>
+          <w:szCs w:val="20"/>
+        </w:rPr>
+        <w:t xml:space="preserve"> </w:t>
+      </w:r>
+      <w:r>
+        <w:rPr>
+          <w:rFonts w:ascii="Gill Sans MT" w:hAnsi="Gill Sans MT" w:cs="Tahoma"/>
+          <w:szCs w:val="20"/>
+        </w:rPr>
+        <w:t>.NET Core Web Applications, WordPress websites and NOPCommerce websites</w:t>
       </w:r>
     </w:p>
     <w:p>
@@ -1789,10 +1911,23 @@
       <w:r>
         <w:rPr>
           <w:rFonts w:ascii="Gill Sans MT" w:hAnsi="Gill Sans MT" w:cs="Tahoma"/>
-          <w:bCs/>
-          <w:szCs w:val="20"/>
-        </w:rPr>
-        <w:t>Produced Release Notes, Bug Logs and other documentation records for both End Users and internal developers</w:t>
+          <w:szCs w:val="20"/>
+        </w:rPr>
+        <w:t xml:space="preserve">Microsoft SQL Server Database management, Searchlight server maintenance, </w:t>
+      </w:r>
+      <w:r>
+        <w:rPr>
+          <w:rFonts w:ascii="Gill Sans MT" w:hAnsi="Gill Sans MT" w:cs="Tahoma"/>
+          <w:szCs w:val="20"/>
+        </w:rPr>
+        <w:t xml:space="preserve">Dynamics 365 </w:t>
+      </w:r>
+      <w:r>
+        <w:rPr>
+          <w:rFonts w:ascii="Gill Sans MT" w:hAnsi="Gill Sans MT" w:cs="Tahoma"/>
+          <w:szCs w:val="20"/>
+        </w:rPr>
+        <w:t>CRM ticketing</w:t>
       </w:r>
     </w:p>
     <w:p>
@@ -1815,134 +1950,7 @@
           <w:bCs/>
           <w:szCs w:val="20"/>
         </w:rPr>
-        <w:t>Visual Studio Team Foundation Server Source Control and Visual Studio Online DevOps</w:t>
-      </w:r>
-    </w:p>
-    <w:p>
-      <w:pPr>
-        <w:rPr>
-          <w:rFonts w:ascii="Gill Sans MT" w:hAnsi="Gill Sans MT" w:cs="Tahoma"/>
-          <w:b/>
-          <w:bCs/>
-          <w:szCs w:val="20"/>
-        </w:rPr>
-      </w:pPr>
-      <w:r>
-        <w:rPr>
-          <w:rFonts w:ascii="Gill Sans MT" w:hAnsi="Gill Sans MT" w:cs="Tahoma"/>
-          <w:b/>
-          <w:bCs/>
-          <w:szCs w:val="20"/>
-        </w:rPr>
-        <w:t xml:space="preserve">InVMA Ltd ~ Applications Engineer ~ Jun </w:t>
-      </w:r>
-      <w:r>
-        <w:rPr>
-          <w:rFonts w:ascii="Gill Sans MT" w:hAnsi="Gill Sans MT" w:cs="Tahoma"/>
-          <w:b/>
-          <w:bCs/>
-          <w:szCs w:val="20"/>
-        </w:rPr>
-        <w:t>20</w:t>
-      </w:r>
-      <w:r>
-        <w:rPr>
-          <w:rFonts w:ascii="Gill Sans MT" w:hAnsi="Gill Sans MT" w:cs="Tahoma"/>
-          <w:b/>
-          <w:bCs/>
-          <w:szCs w:val="20"/>
-        </w:rPr>
-        <w:t xml:space="preserve">15 </w:t>
-      </w:r>
-      <w:r>
-        <w:rPr>
-          <w:rFonts w:ascii="Gill Sans MT" w:hAnsi="Gill Sans MT" w:cs="Tahoma"/>
-          <w:b/>
-          <w:bCs/>
-          <w:szCs w:val="20"/>
-        </w:rPr>
-        <w:t>-</w:t>
-      </w:r>
-      <w:r>
-        <w:rPr>
-          <w:rFonts w:ascii="Gill Sans MT" w:hAnsi="Gill Sans MT" w:cs="Tahoma"/>
-          <w:b/>
-          <w:bCs/>
-          <w:szCs w:val="20"/>
-        </w:rPr>
-        <w:t xml:space="preserve"> Sep </w:t>
-      </w:r>
-      <w:r>
-        <w:rPr>
-          <w:rFonts w:ascii="Gill Sans MT" w:hAnsi="Gill Sans MT" w:cs="Tahoma"/>
-          <w:b/>
-          <w:bCs/>
-          <w:szCs w:val="20"/>
-        </w:rPr>
-        <w:t>20</w:t>
-      </w:r>
-      <w:r>
-        <w:rPr>
-          <w:rFonts w:ascii="Gill Sans MT" w:hAnsi="Gill Sans MT" w:cs="Tahoma"/>
-          <w:b/>
-          <w:bCs/>
-          <w:szCs w:val="20"/>
-        </w:rPr>
-        <w:t xml:space="preserve">15 and Jun </w:t>
-      </w:r>
-      <w:r>
-        <w:rPr>
-          <w:rFonts w:ascii="Gill Sans MT" w:hAnsi="Gill Sans MT" w:cs="Tahoma"/>
-          <w:b/>
-          <w:bCs/>
-          <w:szCs w:val="20"/>
-        </w:rPr>
-        <w:t>20</w:t>
-      </w:r>
-      <w:r>
-        <w:rPr>
-          <w:rFonts w:ascii="Gill Sans MT" w:hAnsi="Gill Sans MT" w:cs="Tahoma"/>
-          <w:b/>
-          <w:bCs/>
-          <w:szCs w:val="20"/>
-        </w:rPr>
-        <w:t xml:space="preserve">16 </w:t>
-      </w:r>
-      <w:r>
-        <w:rPr>
-          <w:rFonts w:ascii="Gill Sans MT" w:hAnsi="Gill Sans MT" w:cs="Tahoma"/>
-          <w:b/>
-          <w:bCs/>
-          <w:szCs w:val="20"/>
-        </w:rPr>
-        <w:t>-</w:t>
-      </w:r>
-      <w:r>
-        <w:rPr>
-          <w:rFonts w:ascii="Gill Sans MT" w:hAnsi="Gill Sans MT" w:cs="Tahoma"/>
-          <w:b/>
-          <w:bCs/>
-          <w:szCs w:val="20"/>
-        </w:rPr>
-        <w:t xml:space="preserve"> Sep </w:t>
-      </w:r>
-      <w:r>
-        <w:rPr>
-          <w:rFonts w:ascii="Gill Sans MT" w:hAnsi="Gill Sans MT" w:cs="Tahoma"/>
-          <w:b/>
-          <w:bCs/>
-          <w:szCs w:val="20"/>
-        </w:rPr>
-        <w:t>20</w:t>
-      </w:r>
-      <w:r>
-        <w:rPr>
-          <w:rFonts w:ascii="Gill Sans MT" w:hAnsi="Gill Sans MT" w:cs="Tahoma"/>
-          <w:b/>
-          <w:bCs/>
-          <w:szCs w:val="20"/>
-        </w:rPr>
-        <w:t>17</w:t>
+        <w:t>Produced Release Notes, Bug Logs and other documentation records for both End Users and internal developers</w:t>
       </w:r>
     </w:p>
     <w:p>
@@ -1962,9 +1970,150 @@
       <w:r>
         <w:rPr>
           <w:rFonts w:ascii="Gill Sans MT" w:hAnsi="Gill Sans MT" w:cs="Tahoma"/>
-          <w:szCs w:val="20"/>
-        </w:rPr>
-        <w:t>Designed, developed, tested and maintained advanced IoT systems for data analysis, control, automation and networking using Java, JavaScript and Lua Script with the ThingWorx IDE</w:t>
+          <w:bCs/>
+          <w:szCs w:val="20"/>
+        </w:rPr>
+        <w:t>Visual Studio Team Foundation Server Source Control and Visual Studio Online DevOps</w:t>
+      </w:r>
+    </w:p>
+    <w:p>
+      <w:pPr>
+        <w:rPr>
+          <w:rFonts w:ascii="Gill Sans MT" w:hAnsi="Gill Sans MT" w:cs="Tahoma"/>
+          <w:b/>
+          <w:bCs/>
+          <w:szCs w:val="20"/>
+        </w:rPr>
+      </w:pPr>
+      <w:hyperlink r:id="rId17" w:history="1">
+        <w:r>
+          <w:rPr>
+            <w:rStyle w:val="Hyperlink"/>
+            <w:rFonts w:ascii="Gill Sans MT" w:hAnsi="Gill Sans MT" w:cs="Tahoma"/>
+            <w:b/>
+            <w:bCs/>
+            <w:szCs w:val="20"/>
+            <w:u w:val="none"/>
+          </w:rPr>
+          <w:t>InVMA</w:t>
+        </w:r>
+      </w:hyperlink>
+      <w:r>
+        <w:rPr>
+          <w:rFonts w:ascii="Gill Sans MT" w:hAnsi="Gill Sans MT" w:cs="Tahoma"/>
+          <w:b/>
+          <w:bCs/>
+          <w:szCs w:val="20"/>
+        </w:rPr>
+        <w:t xml:space="preserve"> ~ Applications Engineer ~ Jun </w:t>
+      </w:r>
+      <w:r>
+        <w:rPr>
+          <w:rFonts w:ascii="Gill Sans MT" w:hAnsi="Gill Sans MT" w:cs="Tahoma"/>
+          <w:b/>
+          <w:bCs/>
+          <w:szCs w:val="20"/>
+        </w:rPr>
+        <w:t>20</w:t>
+      </w:r>
+      <w:r>
+        <w:rPr>
+          <w:rFonts w:ascii="Gill Sans MT" w:hAnsi="Gill Sans MT" w:cs="Tahoma"/>
+          <w:b/>
+          <w:bCs/>
+          <w:szCs w:val="20"/>
+        </w:rPr>
+        <w:t xml:space="preserve">15 </w:t>
+      </w:r>
+      <w:r>
+        <w:rPr>
+          <w:rFonts w:ascii="Gill Sans MT" w:hAnsi="Gill Sans MT" w:cs="Tahoma"/>
+          <w:b/>
+          <w:bCs/>
+          <w:szCs w:val="20"/>
+        </w:rPr>
+        <w:t>-</w:t>
+      </w:r>
+      <w:r>
+        <w:rPr>
+          <w:rFonts w:ascii="Gill Sans MT" w:hAnsi="Gill Sans MT" w:cs="Tahoma"/>
+          <w:b/>
+          <w:bCs/>
+          <w:szCs w:val="20"/>
+        </w:rPr>
+        <w:t xml:space="preserve"> Sep </w:t>
+      </w:r>
+      <w:r>
+        <w:rPr>
+          <w:rFonts w:ascii="Gill Sans MT" w:hAnsi="Gill Sans MT" w:cs="Tahoma"/>
+          <w:b/>
+          <w:bCs/>
+          <w:szCs w:val="20"/>
+        </w:rPr>
+        <w:t>20</w:t>
+      </w:r>
+      <w:r>
+        <w:rPr>
+          <w:rFonts w:ascii="Gill Sans MT" w:hAnsi="Gill Sans MT" w:cs="Tahoma"/>
+          <w:b/>
+          <w:bCs/>
+          <w:szCs w:val="20"/>
+        </w:rPr>
+        <w:t xml:space="preserve">15 and Jun </w:t>
+      </w:r>
+      <w:r>
+        <w:rPr>
+          <w:rFonts w:ascii="Gill Sans MT" w:hAnsi="Gill Sans MT" w:cs="Tahoma"/>
+          <w:b/>
+          <w:bCs/>
+          <w:szCs w:val="20"/>
+        </w:rPr>
+        <w:t>20</w:t>
+      </w:r>
+      <w:r>
+        <w:rPr>
+          <w:rFonts w:ascii="Gill Sans MT" w:hAnsi="Gill Sans MT" w:cs="Tahoma"/>
+          <w:b/>
+          <w:bCs/>
+          <w:szCs w:val="20"/>
+        </w:rPr>
+        <w:t xml:space="preserve">16 </w:t>
+      </w:r>
+      <w:r>
+        <w:rPr>
+          <w:rFonts w:ascii="Gill Sans MT" w:hAnsi="Gill Sans MT" w:cs="Tahoma"/>
+          <w:b/>
+          <w:bCs/>
+          <w:szCs w:val="20"/>
+        </w:rPr>
+        <w:t>-</w:t>
+      </w:r>
+      <w:r>
+        <w:rPr>
+          <w:rFonts w:ascii="Gill Sans MT" w:hAnsi="Gill Sans MT" w:cs="Tahoma"/>
+          <w:b/>
+          <w:bCs/>
+          <w:szCs w:val="20"/>
+        </w:rPr>
+        <w:t xml:space="preserve"> Sep </w:t>
+      </w:r>
+      <w:r>
+        <w:rPr>
+          <w:rFonts w:ascii="Gill Sans MT" w:hAnsi="Gill Sans MT" w:cs="Tahoma"/>
+          <w:b/>
+          <w:bCs/>
+          <w:szCs w:val="20"/>
+        </w:rPr>
+        <w:t>20</w:t>
+      </w:r>
+      <w:r>
+        <w:rPr>
+          <w:rFonts w:ascii="Gill Sans MT" w:hAnsi="Gill Sans MT" w:cs="Tahoma"/>
+          <w:b/>
+          <w:bCs/>
+          <w:szCs w:val="20"/>
+        </w:rPr>
+        <w:t>17</w:t>
       </w:r>
     </w:p>
     <w:p>
@@ -1986,7 +2135,23 @@
           <w:rFonts w:ascii="Gill Sans MT" w:hAnsi="Gill Sans MT" w:cs="Tahoma"/>
           <w:szCs w:val="20"/>
         </w:rPr>
-        <w:t>Worked as an integral part of a team, and independently, to produce professional, industry systems for global clients such as Doosan Babcock, Rotork and Atlas Copco</w:t>
+        <w:t xml:space="preserve">Designed, developed, tested and maintained advanced IoT systems for data analysis, control, </w:t>
+      </w:r>
+      <w:proofErr w:type="gramStart"/>
+      <w:r>
+        <w:rPr>
+          <w:rFonts w:ascii="Gill Sans MT" w:hAnsi="Gill Sans MT" w:cs="Tahoma"/>
+          <w:szCs w:val="20"/>
+        </w:rPr>
+        <w:t>automation</w:t>
+      </w:r>
+      <w:proofErr w:type="gramEnd"/>
+      <w:r>
+        <w:rPr>
+          <w:rFonts w:ascii="Gill Sans MT" w:hAnsi="Gill Sans MT" w:cs="Tahoma"/>
+          <w:szCs w:val="20"/>
+        </w:rPr>
+        <w:t xml:space="preserve"> and networking using Java, JavaScript and Lua Script with the ThingWorx IDE</w:t>
       </w:r>
     </w:p>
     <w:p>
@@ -2008,7 +2173,7 @@
           <w:rFonts w:ascii="Gill Sans MT" w:hAnsi="Gill Sans MT" w:cs="Tahoma"/>
           <w:szCs w:val="20"/>
         </w:rPr>
-        <w:t>Attended and hosted meetings with clients and colleagues to create satisfactory products for end users</w:t>
+        <w:t>Worked as an integral part of a team, and independently, to produce professional, industry systems for global clients such as Doosan Babcock, Rotork and Atlas Copco</w:t>
       </w:r>
     </w:p>
     <w:p>
@@ -2030,11 +2195,16 @@
           <w:rFonts w:ascii="Gill Sans MT" w:hAnsi="Gill Sans MT" w:cs="Tahoma"/>
           <w:szCs w:val="20"/>
         </w:rPr>
-        <w:t>Use of Fibonacci-Style Agile Development methods</w:t>
+        <w:t>Attended and hosted meetings with clients and colleagues to create satisfactory products for end users</w:t>
       </w:r>
     </w:p>
     <w:p>
       <w:pPr>
+        <w:pStyle w:val="ListParagraph"/>
+        <w:numPr>
+          <w:ilvl w:val="0"/>
+          <w:numId w:val="5"/>
+        </w:numPr>
         <w:rPr>
           <w:rFonts w:ascii="Gill Sans MT" w:hAnsi="Gill Sans MT" w:cs="Tahoma"/>
           <w:b/>
@@ -2042,16 +2212,13 @@
           <w:szCs w:val="20"/>
         </w:rPr>
       </w:pPr>
-    </w:p>
-    <w:p>
-      <w:pPr>
-        <w:rPr>
-          <w:rFonts w:ascii="Gill Sans MT" w:hAnsi="Gill Sans MT" w:cs="Tahoma"/>
-          <w:b/>
-          <w:bCs/>
-          <w:szCs w:val="20"/>
-        </w:rPr>
-      </w:pPr>
+      <w:r>
+        <w:rPr>
+          <w:rFonts w:ascii="Gill Sans MT" w:hAnsi="Gill Sans MT" w:cs="Tahoma"/>
+          <w:szCs w:val="20"/>
+        </w:rPr>
+        <w:t>Use of Fibonacci-Style Agile Development methods</w:t>
+      </w:r>
     </w:p>
     <w:p>
       <w:pPr>
@@ -2153,7 +2320,27 @@
           <w:sz w:val="20"/>
           <w:szCs w:val="20"/>
         </w:rPr>
-        <w:t>C++, D3D11, C for Robotics, VB, JavaScript, HTML, CSS, PHP and Python.</w:t>
+        <w:t xml:space="preserve">C++, D3D11, C for Robotics, VB, JavaScript, HTML, CSS, </w:t>
+      </w:r>
+      <w:proofErr w:type="gramStart"/>
+      <w:r>
+        <w:rPr>
+          <w:rFonts w:ascii="Gill Sans MT" w:hAnsi="Gill Sans MT" w:cs="Tahoma"/>
+          <w:i/>
+          <w:sz w:val="20"/>
+          <w:szCs w:val="20"/>
+        </w:rPr>
+        <w:t>PHP</w:t>
+      </w:r>
+      <w:proofErr w:type="gramEnd"/>
+      <w:r>
+        <w:rPr>
+          <w:rFonts w:ascii="Gill Sans MT" w:hAnsi="Gill Sans MT" w:cs="Tahoma"/>
+          <w:i/>
+          <w:sz w:val="20"/>
+          <w:szCs w:val="20"/>
+        </w:rPr>
+        <w:t xml:space="preserve"> and Python.</w:t>
       </w:r>
     </w:p>
     <w:p>
@@ -2236,7 +2423,21 @@
           <w:rFonts w:ascii="Gill Sans MT" w:hAnsi="Gill Sans MT" w:cs="Tahoma"/>
           <w:szCs w:val="20"/>
         </w:rPr>
-        <w:t>Developed a narration-based, cooperative PS4 game using Sony’s PhyreEngine and C++</w:t>
+        <w:t xml:space="preserve">Developed a </w:t>
+      </w:r>
+      <w:r>
+        <w:rPr>
+          <w:rFonts w:ascii="Gill Sans MT" w:hAnsi="Gill Sans MT" w:cs="Tahoma"/>
+          <w:szCs w:val="20"/>
+        </w:rPr>
+        <w:t>narration based</w:t>
+      </w:r>
+      <w:r>
+        <w:rPr>
+          <w:rFonts w:ascii="Gill Sans MT" w:hAnsi="Gill Sans MT" w:cs="Tahoma"/>
+          <w:szCs w:val="20"/>
+        </w:rPr>
+        <w:t>, cooperative PS4 game using Sony’s PhyreEngine and C++</w:t>
       </w:r>
     </w:p>
     <w:p>
@@ -2256,7 +2457,23 @@
           <w:rFonts w:ascii="Gill Sans MT" w:hAnsi="Gill Sans MT" w:cs="Tahoma"/>
           <w:szCs w:val="20"/>
         </w:rPr>
-        <w:t>Team of 6 achieving first prize for our year group at the annual Sheffield Hallam University Games Showcase – my role was mainly programming player movement, animation and lighting</w:t>
+        <w:t xml:space="preserve">Team of 6 achieving first prize for our year group at the annual Sheffield Hallam University Games Showcase – my role was mainly programming player movement, </w:t>
+      </w:r>
+      <w:proofErr w:type="gramStart"/>
+      <w:r>
+        <w:rPr>
+          <w:rFonts w:ascii="Gill Sans MT" w:hAnsi="Gill Sans MT" w:cs="Tahoma"/>
+          <w:szCs w:val="20"/>
+        </w:rPr>
+        <w:t>animation</w:t>
+      </w:r>
+      <w:proofErr w:type="gramEnd"/>
+      <w:r>
+        <w:rPr>
+          <w:rFonts w:ascii="Gill Sans MT" w:hAnsi="Gill Sans MT" w:cs="Tahoma"/>
+          <w:szCs w:val="20"/>
+        </w:rPr>
+        <w:t xml:space="preserve"> and lighting</w:t>
       </w:r>
     </w:p>
     <w:p>
@@ -2278,7 +2495,7 @@
         </w:rPr>
         <w:t xml:space="preserve">Trailer YouTube link: </w:t>
       </w:r>
-      <w:hyperlink r:id="rId14" w:history="1">
+      <w:hyperlink r:id="rId18" w:history="1">
         <w:r>
           <w:rPr>
             <w:rStyle w:val="Hyperlink"/>
@@ -3630,7 +3847,7 @@
         </w:rPr>
         <w:t xml:space="preserve">: </w:t>
       </w:r>
-      <w:hyperlink r:id="rId15" w:history="1">
+      <w:hyperlink r:id="rId19" w:history="1">
         <w:r>
           <w:rPr>
             <w:rStyle w:val="Hyperlink"/>
@@ -3734,7 +3951,7 @@
       </w:r>
     </w:p>
     <w:sectPr>
-      <w:footerReference w:type="default" r:id="rId16"/>
+      <w:footerReference w:type="default" r:id="rId20"/>
       <w:pgSz w:w="11906" w:h="16838"/>
       <w:pgMar w:top="0" w:right="707" w:bottom="0" w:left="709" w:header="0" w:footer="549" w:gutter="0"/>
       <w:cols w:space="708"/>
@@ -3745,7 +3962,7 @@
 </file>
 
 <file path=word/endnotes.xml><?xml version="1.0" encoding="utf-8"?>
-<w:endnotes xmlns:wpc="http://schemas.microsoft.com/office/word/2010/wordprocessingCanvas" xmlns:cx="http://schemas.microsoft.com/office/drawing/2014/chartex" xmlns:cx1="http://schemas.microsoft.com/office/drawing/2015/9/8/chartex" xmlns:cx2="http://schemas.microsoft.com/office/drawing/2015/10/21/chartex" xmlns:cx3="http://schemas.microsoft.com/office/drawing/2016/5/9/chartex" xmlns:cx4="http://schemas.microsoft.com/office/drawing/2016/5/10/chartex" xmlns:cx5="http://schemas.microsoft.com/office/drawing/2016/5/11/chartex" xmlns:cx6="http://schemas.microsoft.com/office/drawing/2016/5/12/chartex" xmlns:cx7="http://schemas.microsoft.com/office/drawing/2016/5/13/chartex" xmlns:cx8="http://schemas.microsoft.com/office/drawing/2016/5/14/chartex" xmlns:mc="http://schemas.openxmlformats.org/markup-compatibility/2006" xmlns:aink="http://schemas.microsoft.com/office/drawing/2016/ink" xmlns:am3d="http://schemas.microsoft.com/office/drawing/2017/model3d" xmlns:o="urn:schemas-microsoft-com:office:office" xmlns:r="http://schemas.openxmlformats.org/officeDocument/2006/relationships" xmlns:m="http://schemas.openxmlformats.org/officeDocument/2006/math" xmlns:v="urn:schemas-microsoft-com:vml" xmlns:wp14="http://schemas.microsoft.com/office/word/2010/wordprocessingDrawing" xmlns:wp="http://schemas.openxmlformats.org/drawingml/2006/wordprocessingDrawing" xmlns:w10="urn:schemas-microsoft-com:office:word" xmlns:w="http://schemas.openxmlformats.org/wordprocessingml/2006/main" xmlns:w14="http://schemas.microsoft.com/office/word/2010/wordml" xmlns:w15="http://schemas.microsoft.com/office/word/2012/wordml" xmlns:w16cid="http://schemas.microsoft.com/office/word/2016/wordml/cid" xmlns:w16se="http://schemas.microsoft.com/office/word/2015/wordml/symex" xmlns:wpg="http://schemas.microsoft.com/office/word/2010/wordprocessingGroup" xmlns:wpi="http://schemas.microsoft.com/office/word/2010/wordprocessingInk" xmlns:wne="http://schemas.microsoft.com/office/word/2006/wordml" xmlns:wps="http://schemas.microsoft.com/office/word/2010/wordprocessingShape" mc:Ignorable="w14 w15 w16se w16cid wp14">
+<w:endnotes xmlns:wpc="http://schemas.microsoft.com/office/word/2010/wordprocessingCanvas" xmlns:cx="http://schemas.microsoft.com/office/drawing/2014/chartex" xmlns:cx1="http://schemas.microsoft.com/office/drawing/2015/9/8/chartex" xmlns:cx2="http://schemas.microsoft.com/office/drawing/2015/10/21/chartex" xmlns:cx3="http://schemas.microsoft.com/office/drawing/2016/5/9/chartex" xmlns:cx4="http://schemas.microsoft.com/office/drawing/2016/5/10/chartex" xmlns:cx5="http://schemas.microsoft.com/office/drawing/2016/5/11/chartex" xmlns:cx6="http://schemas.microsoft.com/office/drawing/2016/5/12/chartex" xmlns:cx7="http://schemas.microsoft.com/office/drawing/2016/5/13/chartex" xmlns:cx8="http://schemas.microsoft.com/office/drawing/2016/5/14/chartex" xmlns:mc="http://schemas.openxmlformats.org/markup-compatibility/2006" xmlns:aink="http://schemas.microsoft.com/office/drawing/2016/ink" xmlns:am3d="http://schemas.microsoft.com/office/drawing/2017/model3d" xmlns:o="urn:schemas-microsoft-com:office:office" xmlns:r="http://schemas.openxmlformats.org/officeDocument/2006/relationships" xmlns:m="http://schemas.openxmlformats.org/officeDocument/2006/math" xmlns:v="urn:schemas-microsoft-com:vml" xmlns:wp14="http://schemas.microsoft.com/office/word/2010/wordprocessingDrawing" xmlns:wp="http://schemas.openxmlformats.org/drawingml/2006/wordprocessingDrawing" xmlns:w10="urn:schemas-microsoft-com:office:word" xmlns:w="http://schemas.openxmlformats.org/wordprocessingml/2006/main" xmlns:w14="http://schemas.microsoft.com/office/word/2010/wordml" xmlns:w15="http://schemas.microsoft.com/office/word/2012/wordml" xmlns:w16cex="http://schemas.microsoft.com/office/word/2018/wordml/cex" xmlns:w16cid="http://schemas.microsoft.com/office/word/2016/wordml/cid" xmlns:w16="http://schemas.microsoft.com/office/word/2018/wordml" xmlns:w16se="http://schemas.microsoft.com/office/word/2015/wordml/symex" xmlns:wpg="http://schemas.microsoft.com/office/word/2010/wordprocessingGroup" xmlns:wpi="http://schemas.microsoft.com/office/word/2010/wordprocessingInk" xmlns:wne="http://schemas.microsoft.com/office/word/2006/wordml" xmlns:wps="http://schemas.microsoft.com/office/word/2010/wordprocessingShape" mc:Ignorable="w14 w15 w16se w16cid w16 w16cex wp14">
   <w:endnote w:type="separator" w:id="-1">
     <w:p>
       <w:pPr>
@@ -3777,7 +3994,7 @@
 </file>
 
 <file path=word/footer1.xml><?xml version="1.0" encoding="utf-8"?>
-<w:ftr xmlns:wpc="http://schemas.microsoft.com/office/word/2010/wordprocessingCanvas" xmlns:cx="http://schemas.microsoft.com/office/drawing/2014/chartex" xmlns:cx1="http://schemas.microsoft.com/office/drawing/2015/9/8/chartex" xmlns:cx2="http://schemas.microsoft.com/office/drawing/2015/10/21/chartex" xmlns:cx3="http://schemas.microsoft.com/office/drawing/2016/5/9/chartex" xmlns:cx4="http://schemas.microsoft.com/office/drawing/2016/5/10/chartex" xmlns:cx5="http://schemas.microsoft.com/office/drawing/2016/5/11/chartex" xmlns:cx6="http://schemas.microsoft.com/office/drawing/2016/5/12/chartex" xmlns:cx7="http://schemas.microsoft.com/office/drawing/2016/5/13/chartex" xmlns:cx8="http://schemas.microsoft.com/office/drawing/2016/5/14/chartex" xmlns:mc="http://schemas.openxmlformats.org/markup-compatibility/2006" xmlns:aink="http://schemas.microsoft.com/office/drawing/2016/ink" xmlns:am3d="http://schemas.microsoft.com/office/drawing/2017/model3d" xmlns:o="urn:schemas-microsoft-com:office:office" xmlns:r="http://schemas.openxmlformats.org/officeDocument/2006/relationships" xmlns:m="http://schemas.openxmlformats.org/officeDocument/2006/math" xmlns:v="urn:schemas-microsoft-com:vml" xmlns:wp14="http://schemas.microsoft.com/office/word/2010/wordprocessingDrawing" xmlns:wp="http://schemas.openxmlformats.org/drawingml/2006/wordprocessingDrawing" xmlns:w10="urn:schemas-microsoft-com:office:word" xmlns:w="http://schemas.openxmlformats.org/wordprocessingml/2006/main" xmlns:w14="http://schemas.microsoft.com/office/word/2010/wordml" xmlns:w15="http://schemas.microsoft.com/office/word/2012/wordml" xmlns:w16cid="http://schemas.microsoft.com/office/word/2016/wordml/cid" xmlns:w16se="http://schemas.microsoft.com/office/word/2015/wordml/symex" xmlns:wpg="http://schemas.microsoft.com/office/word/2010/wordprocessingGroup" xmlns:wpi="http://schemas.microsoft.com/office/word/2010/wordprocessingInk" xmlns:wne="http://schemas.microsoft.com/office/word/2006/wordml" xmlns:wps="http://schemas.microsoft.com/office/word/2010/wordprocessingShape" mc:Ignorable="w14 w15 w16se w16cid wp14">
+<w:ftr xmlns:wpc="http://schemas.microsoft.com/office/word/2010/wordprocessingCanvas" xmlns:cx="http://schemas.microsoft.com/office/drawing/2014/chartex" xmlns:cx1="http://schemas.microsoft.com/office/drawing/2015/9/8/chartex" xmlns:cx2="http://schemas.microsoft.com/office/drawing/2015/10/21/chartex" xmlns:cx3="http://schemas.microsoft.com/office/drawing/2016/5/9/chartex" xmlns:cx4="http://schemas.microsoft.com/office/drawing/2016/5/10/chartex" xmlns:cx5="http://schemas.microsoft.com/office/drawing/2016/5/11/chartex" xmlns:cx6="http://schemas.microsoft.com/office/drawing/2016/5/12/chartex" xmlns:cx7="http://schemas.microsoft.com/office/drawing/2016/5/13/chartex" xmlns:cx8="http://schemas.microsoft.com/office/drawing/2016/5/14/chartex" xmlns:mc="http://schemas.openxmlformats.org/markup-compatibility/2006" xmlns:aink="http://schemas.microsoft.com/office/drawing/2016/ink" xmlns:am3d="http://schemas.microsoft.com/office/drawing/2017/model3d" xmlns:o="urn:schemas-microsoft-com:office:office" xmlns:r="http://schemas.openxmlformats.org/officeDocument/2006/relationships" xmlns:m="http://schemas.openxmlformats.org/officeDocument/2006/math" xmlns:v="urn:schemas-microsoft-com:vml" xmlns:wp14="http://schemas.microsoft.com/office/word/2010/wordprocessingDrawing" xmlns:wp="http://schemas.openxmlformats.org/drawingml/2006/wordprocessingDrawing" xmlns:w10="urn:schemas-microsoft-com:office:word" xmlns:w="http://schemas.openxmlformats.org/wordprocessingml/2006/main" xmlns:w14="http://schemas.microsoft.com/office/word/2010/wordml" xmlns:w15="http://schemas.microsoft.com/office/word/2012/wordml" xmlns:w16cex="http://schemas.microsoft.com/office/word/2018/wordml/cex" xmlns:w16cid="http://schemas.microsoft.com/office/word/2016/wordml/cid" xmlns:w16="http://schemas.microsoft.com/office/word/2018/wordml" xmlns:w16se="http://schemas.microsoft.com/office/word/2015/wordml/symex" xmlns:wpg="http://schemas.microsoft.com/office/word/2010/wordprocessingGroup" xmlns:wpi="http://schemas.microsoft.com/office/word/2010/wordprocessingInk" xmlns:wne="http://schemas.microsoft.com/office/word/2006/wordml" xmlns:wps="http://schemas.microsoft.com/office/word/2010/wordprocessingShape" mc:Ignorable="w14 w15 w16se w16cid w16 w16cex wp14">
   <w:p>
     <w:pPr>
       <w:pStyle w:val="Footer"/>
@@ -3796,7 +4013,7 @@
 </file>
 
 <file path=word/footnotes.xml><?xml version="1.0" encoding="utf-8"?>
-<w:footnotes xmlns:wpc="http://schemas.microsoft.com/office/word/2010/wordprocessingCanvas" xmlns:cx="http://schemas.microsoft.com/office/drawing/2014/chartex" xmlns:cx1="http://schemas.microsoft.com/office/drawing/2015/9/8/chartex" xmlns:cx2="http://schemas.microsoft.com/office/drawing/2015/10/21/chartex" xmlns:cx3="http://schemas.microsoft.com/office/drawing/2016/5/9/chartex" xmlns:cx4="http://schemas.microsoft.com/office/drawing/2016/5/10/chartex" xmlns:cx5="http://schemas.microsoft.com/office/drawing/2016/5/11/chartex" xmlns:cx6="http://schemas.microsoft.com/office/drawing/2016/5/12/chartex" xmlns:cx7="http://schemas.microsoft.com/office/drawing/2016/5/13/chartex" xmlns:cx8="http://schemas.microsoft.com/office/drawing/2016/5/14/chartex" xmlns:mc="http://schemas.openxmlformats.org/markup-compatibility/2006" xmlns:aink="http://schemas.microsoft.com/office/drawing/2016/ink" xmlns:am3d="http://schemas.microsoft.com/office/drawing/2017/model3d" xmlns:o="urn:schemas-microsoft-com:office:office" xmlns:r="http://schemas.openxmlformats.org/officeDocument/2006/relationships" xmlns:m="http://schemas.openxmlformats.org/officeDocument/2006/math" xmlns:v="urn:schemas-microsoft-com:vml" xmlns:wp14="http://schemas.microsoft.com/office/word/2010/wordprocessingDrawing" xmlns:wp="http://schemas.openxmlformats.org/drawingml/2006/wordprocessingDrawing" xmlns:w10="urn:schemas-microsoft-com:office:word" xmlns:w="http://schemas.openxmlformats.org/wordprocessingml/2006/main" xmlns:w14="http://schemas.microsoft.com/office/word/2010/wordml" xmlns:w15="http://schemas.microsoft.com/office/word/2012/wordml" xmlns:w16cid="http://schemas.microsoft.com/office/word/2016/wordml/cid" xmlns:w16se="http://schemas.microsoft.com/office/word/2015/wordml/symex" xmlns:wpg="http://schemas.microsoft.com/office/word/2010/wordprocessingGroup" xmlns:wpi="http://schemas.microsoft.com/office/word/2010/wordprocessingInk" xmlns:wne="http://schemas.microsoft.com/office/word/2006/wordml" xmlns:wps="http://schemas.microsoft.com/office/word/2010/wordprocessingShape" mc:Ignorable="w14 w15 w16se w16cid wp14">
+<w:footnotes xmlns:wpc="http://schemas.microsoft.com/office/word/2010/wordprocessingCanvas" xmlns:cx="http://schemas.microsoft.com/office/drawing/2014/chartex" xmlns:cx1="http://schemas.microsoft.com/office/drawing/2015/9/8/chartex" xmlns:cx2="http://schemas.microsoft.com/office/drawing/2015/10/21/chartex" xmlns:cx3="http://schemas.microsoft.com/office/drawing/2016/5/9/chartex" xmlns:cx4="http://schemas.microsoft.com/office/drawing/2016/5/10/chartex" xmlns:cx5="http://schemas.microsoft.com/office/drawing/2016/5/11/chartex" xmlns:cx6="http://schemas.microsoft.com/office/drawing/2016/5/12/chartex" xmlns:cx7="http://schemas.microsoft.com/office/drawing/2016/5/13/chartex" xmlns:cx8="http://schemas.microsoft.com/office/drawing/2016/5/14/chartex" xmlns:mc="http://schemas.openxmlformats.org/markup-compatibility/2006" xmlns:aink="http://schemas.microsoft.com/office/drawing/2016/ink" xmlns:am3d="http://schemas.microsoft.com/office/drawing/2017/model3d" xmlns:o="urn:schemas-microsoft-com:office:office" xmlns:r="http://schemas.openxmlformats.org/officeDocument/2006/relationships" xmlns:m="http://schemas.openxmlformats.org/officeDocument/2006/math" xmlns:v="urn:schemas-microsoft-com:vml" xmlns:wp14="http://schemas.microsoft.com/office/word/2010/wordprocessingDrawing" xmlns:wp="http://schemas.openxmlformats.org/drawingml/2006/wordprocessingDrawing" xmlns:w10="urn:schemas-microsoft-com:office:word" xmlns:w="http://schemas.openxmlformats.org/wordprocessingml/2006/main" xmlns:w14="http://schemas.microsoft.com/office/word/2010/wordml" xmlns:w15="http://schemas.microsoft.com/office/word/2012/wordml" xmlns:w16cex="http://schemas.microsoft.com/office/word/2018/wordml/cex" xmlns:w16cid="http://schemas.microsoft.com/office/word/2016/wordml/cid" xmlns:w16="http://schemas.microsoft.com/office/word/2018/wordml" xmlns:w16se="http://schemas.microsoft.com/office/word/2015/wordml/symex" xmlns:wpg="http://schemas.microsoft.com/office/word/2010/wordprocessingGroup" xmlns:wpi="http://schemas.microsoft.com/office/word/2010/wordprocessingInk" xmlns:wne="http://schemas.microsoft.com/office/word/2006/wordml" xmlns:wps="http://schemas.microsoft.com/office/word/2010/wordprocessingShape" mc:Ignorable="w14 w15 w16se w16cid w16 w16cex wp14">
   <w:footnote w:type="separator" w:id="-1">
     <w:p>
       <w:pPr>
@@ -3828,7 +4045,7 @@
 </file>
 
 <file path=word/numbering.xml><?xml version="1.0" encoding="utf-8"?>
-<w:numbering xmlns:wpc="http://schemas.microsoft.com/office/word/2010/wordprocessingCanvas" xmlns:cx="http://schemas.microsoft.com/office/drawing/2014/chartex" xmlns:cx1="http://schemas.microsoft.com/office/drawing/2015/9/8/chartex" xmlns:cx2="http://schemas.microsoft.com/office/drawing/2015/10/21/chartex" xmlns:cx3="http://schemas.microsoft.com/office/drawing/2016/5/9/chartex" xmlns:cx4="http://schemas.microsoft.com/office/drawing/2016/5/10/chartex" xmlns:cx5="http://schemas.microsoft.com/office/drawing/2016/5/11/chartex" xmlns:cx6="http://schemas.microsoft.com/office/drawing/2016/5/12/chartex" xmlns:cx7="http://schemas.microsoft.com/office/drawing/2016/5/13/chartex" xmlns:cx8="http://schemas.microsoft.com/office/drawing/2016/5/14/chartex" xmlns:mc="http://schemas.openxmlformats.org/markup-compatibility/2006" xmlns:aink="http://schemas.microsoft.com/office/drawing/2016/ink" xmlns:am3d="http://schemas.microsoft.com/office/drawing/2017/model3d" xmlns:o="urn:schemas-microsoft-com:office:office" xmlns:r="http://schemas.openxmlformats.org/officeDocument/2006/relationships" xmlns:m="http://schemas.openxmlformats.org/officeDocument/2006/math" xmlns:v="urn:schemas-microsoft-com:vml" xmlns:wp14="http://schemas.microsoft.com/office/word/2010/wordprocessingDrawing" xmlns:wp="http://schemas.openxmlformats.org/drawingml/2006/wordprocessingDrawing" xmlns:w10="urn:schemas-microsoft-com:office:word" xmlns:w="http://schemas.openxmlformats.org/wordprocessingml/2006/main" xmlns:w14="http://schemas.microsoft.com/office/word/2010/wordml" xmlns:w15="http://schemas.microsoft.com/office/word/2012/wordml" xmlns:w16cid="http://schemas.microsoft.com/office/word/2016/wordml/cid" xmlns:w16se="http://schemas.microsoft.com/office/word/2015/wordml/symex" xmlns:wpg="http://schemas.microsoft.com/office/word/2010/wordprocessingGroup" xmlns:wpi="http://schemas.microsoft.com/office/word/2010/wordprocessingInk" xmlns:wne="http://schemas.microsoft.com/office/word/2006/wordml" xmlns:wps="http://schemas.microsoft.com/office/word/2010/wordprocessingShape" mc:Ignorable="w14 w15 w16se w16cid wp14">
+<w:numbering xmlns:wpc="http://schemas.microsoft.com/office/word/2010/wordprocessingCanvas" xmlns:cx="http://schemas.microsoft.com/office/drawing/2014/chartex" xmlns:cx1="http://schemas.microsoft.com/office/drawing/2015/9/8/chartex" xmlns:cx2="http://schemas.microsoft.com/office/drawing/2015/10/21/chartex" xmlns:cx3="http://schemas.microsoft.com/office/drawing/2016/5/9/chartex" xmlns:cx4="http://schemas.microsoft.com/office/drawing/2016/5/10/chartex" xmlns:cx5="http://schemas.microsoft.com/office/drawing/2016/5/11/chartex" xmlns:cx6="http://schemas.microsoft.com/office/drawing/2016/5/12/chartex" xmlns:cx7="http://schemas.microsoft.com/office/drawing/2016/5/13/chartex" xmlns:cx8="http://schemas.microsoft.com/office/drawing/2016/5/14/chartex" xmlns:mc="http://schemas.openxmlformats.org/markup-compatibility/2006" xmlns:aink="http://schemas.microsoft.com/office/drawing/2016/ink" xmlns:am3d="http://schemas.microsoft.com/office/drawing/2017/model3d" xmlns:o="urn:schemas-microsoft-com:office:office" xmlns:r="http://schemas.openxmlformats.org/officeDocument/2006/relationships" xmlns:m="http://schemas.openxmlformats.org/officeDocument/2006/math" xmlns:v="urn:schemas-microsoft-com:vml" xmlns:wp14="http://schemas.microsoft.com/office/word/2010/wordprocessingDrawing" xmlns:wp="http://schemas.openxmlformats.org/drawingml/2006/wordprocessingDrawing" xmlns:w10="urn:schemas-microsoft-com:office:word" xmlns:w="http://schemas.openxmlformats.org/wordprocessingml/2006/main" xmlns:w14="http://schemas.microsoft.com/office/word/2010/wordml" xmlns:w15="http://schemas.microsoft.com/office/word/2012/wordml" xmlns:w16cex="http://schemas.microsoft.com/office/word/2018/wordml/cex" xmlns:w16cid="http://schemas.microsoft.com/office/word/2016/wordml/cid" xmlns:w16="http://schemas.microsoft.com/office/word/2018/wordml" xmlns:w16se="http://schemas.microsoft.com/office/word/2015/wordml/symex" xmlns:wpg="http://schemas.microsoft.com/office/word/2010/wordprocessingGroup" xmlns:wpi="http://schemas.microsoft.com/office/word/2010/wordprocessingInk" xmlns:wne="http://schemas.microsoft.com/office/word/2006/wordml" xmlns:wps="http://schemas.microsoft.com/office/word/2010/wordprocessingShape" mc:Ignorable="w14 w15 w16se w16cid w16 w16cex wp14">
   <w:abstractNum w:abstractNumId="0" w15:restartNumberingAfterBreak="0">
     <w:nsid w:val="02496734"/>
     <w:multiLevelType w:val="hybridMultilevel"/>
@@ -5174,7 +5391,7 @@
 </file>
 
 <file path=word/styles.xml><?xml version="1.0" encoding="utf-8"?>
-<w:styles xmlns:mc="http://schemas.openxmlformats.org/markup-compatibility/2006" xmlns:r="http://schemas.openxmlformats.org/officeDocument/2006/relationships" xmlns:w="http://schemas.openxmlformats.org/wordprocessingml/2006/main" xmlns:w14="http://schemas.microsoft.com/office/word/2010/wordml" xmlns:w15="http://schemas.microsoft.com/office/word/2012/wordml" xmlns:w16cid="http://schemas.microsoft.com/office/word/2016/wordml/cid" xmlns:w16se="http://schemas.microsoft.com/office/word/2015/wordml/symex" mc:Ignorable="w14 w15 w16se w16cid">
+<w:styles xmlns:mc="http://schemas.openxmlformats.org/markup-compatibility/2006" xmlns:r="http://schemas.openxmlformats.org/officeDocument/2006/relationships" xmlns:w="http://schemas.openxmlformats.org/wordprocessingml/2006/main" xmlns:w14="http://schemas.microsoft.com/office/word/2010/wordml" xmlns:w15="http://schemas.microsoft.com/office/word/2012/wordml" xmlns:w16cex="http://schemas.microsoft.com/office/word/2018/wordml/cex" xmlns:w16cid="http://schemas.microsoft.com/office/word/2016/wordml/cid" xmlns:w16="http://schemas.microsoft.com/office/word/2018/wordml" xmlns:w16se="http://schemas.microsoft.com/office/word/2015/wordml/symex" mc:Ignorable="w14 w15 w16se w16cid w16 w16cex">
   <w:docDefaults>
     <w:rPrDefault>
       <w:rPr>
@@ -15410,7 +15627,7 @@
 </file>
 
 <file path=customXml/itemProps1.xml><?xml version="1.0" encoding="utf-8"?>
-<ds:datastoreItem xmlns:ds="http://schemas.openxmlformats.org/officeDocument/2006/customXml" ds:itemID="{EDF89C3F-4E99-48D5-B244-5D4B1F9A30B2}">
+<ds:datastoreItem xmlns:ds="http://schemas.openxmlformats.org/officeDocument/2006/customXml" ds:itemID="{F8D675E1-3C7F-4374-AF2C-E11DECE1370B}">
   <ds:schemaRefs>
     <ds:schemaRef ds:uri="http://schemas.openxmlformats.org/officeDocument/2006/bibliography"/>
   </ds:schemaRefs>

</xml_diff>

<commit_message>
task/PW-197 - Added ASOS Experience and Job Title
</commit_message>
<xml_diff>
--- a/Personal Website/Website/docs/CV.docx
+++ b/Personal Website/Website/docs/CV.docx
@@ -1,6 +1,6 @@
 
 <file path=word/document.xml><?xml version="1.0" encoding="utf-8"?>
-<w:document xmlns:wpc="http://schemas.microsoft.com/office/word/2010/wordprocessingCanvas" xmlns:cx="http://schemas.microsoft.com/office/drawing/2014/chartex" xmlns:cx1="http://schemas.microsoft.com/office/drawing/2015/9/8/chartex" xmlns:cx2="http://schemas.microsoft.com/office/drawing/2015/10/21/chartex" xmlns:cx3="http://schemas.microsoft.com/office/drawing/2016/5/9/chartex" xmlns:cx4="http://schemas.microsoft.com/office/drawing/2016/5/10/chartex" xmlns:cx5="http://schemas.microsoft.com/office/drawing/2016/5/11/chartex" xmlns:cx6="http://schemas.microsoft.com/office/drawing/2016/5/12/chartex" xmlns:cx7="http://schemas.microsoft.com/office/drawing/2016/5/13/chartex" xmlns:cx8="http://schemas.microsoft.com/office/drawing/2016/5/14/chartex" xmlns:mc="http://schemas.openxmlformats.org/markup-compatibility/2006" xmlns:aink="http://schemas.microsoft.com/office/drawing/2016/ink" xmlns:am3d="http://schemas.microsoft.com/office/drawing/2017/model3d" xmlns:o="urn:schemas-microsoft-com:office:office" xmlns:r="http://schemas.openxmlformats.org/officeDocument/2006/relationships" xmlns:m="http://schemas.openxmlformats.org/officeDocument/2006/math" xmlns:v="urn:schemas-microsoft-com:vml" xmlns:wp14="http://schemas.microsoft.com/office/word/2010/wordprocessingDrawing" xmlns:wp="http://schemas.openxmlformats.org/drawingml/2006/wordprocessingDrawing" xmlns:w10="urn:schemas-microsoft-com:office:word" xmlns:w="http://schemas.openxmlformats.org/wordprocessingml/2006/main" xmlns:w14="http://schemas.microsoft.com/office/word/2010/wordml" xmlns:w15="http://schemas.microsoft.com/office/word/2012/wordml" xmlns:w16cid="http://schemas.microsoft.com/office/word/2016/wordml/cid" xmlns:w16se="http://schemas.microsoft.com/office/word/2015/wordml/symex" xmlns:wpg="http://schemas.microsoft.com/office/word/2010/wordprocessingGroup" xmlns:wpi="http://schemas.microsoft.com/office/word/2010/wordprocessingInk" xmlns:wne="http://schemas.microsoft.com/office/word/2006/wordml" xmlns:wps="http://schemas.microsoft.com/office/word/2010/wordprocessingShape" mc:Ignorable="w14 w15 w16se w16cid wp14">
+<w:document xmlns:wpc="http://schemas.microsoft.com/office/word/2010/wordprocessingCanvas" xmlns:cx="http://schemas.microsoft.com/office/drawing/2014/chartex" xmlns:cx1="http://schemas.microsoft.com/office/drawing/2015/9/8/chartex" xmlns:cx2="http://schemas.microsoft.com/office/drawing/2015/10/21/chartex" xmlns:cx3="http://schemas.microsoft.com/office/drawing/2016/5/9/chartex" xmlns:cx4="http://schemas.microsoft.com/office/drawing/2016/5/10/chartex" xmlns:cx5="http://schemas.microsoft.com/office/drawing/2016/5/11/chartex" xmlns:cx6="http://schemas.microsoft.com/office/drawing/2016/5/12/chartex" xmlns:cx7="http://schemas.microsoft.com/office/drawing/2016/5/13/chartex" xmlns:cx8="http://schemas.microsoft.com/office/drawing/2016/5/14/chartex" xmlns:mc="http://schemas.openxmlformats.org/markup-compatibility/2006" xmlns:aink="http://schemas.microsoft.com/office/drawing/2016/ink" xmlns:am3d="http://schemas.microsoft.com/office/drawing/2017/model3d" xmlns:o="urn:schemas-microsoft-com:office:office" xmlns:r="http://schemas.openxmlformats.org/officeDocument/2006/relationships" xmlns:m="http://schemas.openxmlformats.org/officeDocument/2006/math" xmlns:v="urn:schemas-microsoft-com:vml" xmlns:wp14="http://schemas.microsoft.com/office/word/2010/wordprocessingDrawing" xmlns:wp="http://schemas.openxmlformats.org/drawingml/2006/wordprocessingDrawing" xmlns:w10="urn:schemas-microsoft-com:office:word" xmlns:w="http://schemas.openxmlformats.org/wordprocessingml/2006/main" xmlns:w14="http://schemas.microsoft.com/office/word/2010/wordml" xmlns:w15="http://schemas.microsoft.com/office/word/2012/wordml" xmlns:w16cex="http://schemas.microsoft.com/office/word/2018/wordml/cex" xmlns:w16cid="http://schemas.microsoft.com/office/word/2016/wordml/cid" xmlns:w16="http://schemas.microsoft.com/office/word/2018/wordml" xmlns:w16se="http://schemas.microsoft.com/office/word/2015/wordml/symex" xmlns:wpg="http://schemas.microsoft.com/office/word/2010/wordprocessingGroup" xmlns:wpi="http://schemas.microsoft.com/office/word/2010/wordprocessingInk" xmlns:wne="http://schemas.microsoft.com/office/word/2006/wordml" xmlns:wps="http://schemas.microsoft.com/office/word/2010/wordprocessingShape" mc:Ignorable="w14 w15 w16se w16cid w16 w16cex wp14">
   <w:body>
     <w:p>
       <w:pPr>
@@ -202,7 +202,19 @@
                               <w:rPr>
                                 <w:rFonts w:ascii="Gill Sans MT" w:hAnsi="Gill Sans MT" w:cs="Tahoma"/>
                               </w:rPr>
-                              <w:t xml:space="preserve">Mobile: 07462 559 582     Email: </w:t>
+                              <w:t>Mobile: 07</w:t>
+                            </w:r>
+                            <w:r>
+                              <w:rPr>
+                                <w:rFonts w:ascii="Gill Sans MT" w:hAnsi="Gill Sans MT" w:cs="Tahoma"/>
+                              </w:rPr>
+                              <w:t>947 679 350</w:t>
+                            </w:r>
+                            <w:r>
+                              <w:rPr>
+                                <w:rFonts w:ascii="Gill Sans MT" w:hAnsi="Gill Sans MT" w:cs="Tahoma"/>
+                              </w:rPr>
+                              <w:t xml:space="preserve">     Email: </w:t>
                             </w:r>
                             <w:hyperlink r:id="rId8" w:history="1">
                               <w:r>
@@ -297,7 +309,19 @@
                         <w:rPr>
                           <w:rFonts w:ascii="Gill Sans MT" w:hAnsi="Gill Sans MT" w:cs="Tahoma"/>
                         </w:rPr>
-                        <w:t xml:space="preserve">Mobile: 07462 559 582     Email: </w:t>
+                        <w:t>Mobile: 07</w:t>
+                      </w:r>
+                      <w:r>
+                        <w:rPr>
+                          <w:rFonts w:ascii="Gill Sans MT" w:hAnsi="Gill Sans MT" w:cs="Tahoma"/>
+                        </w:rPr>
+                        <w:t>947 679 350</w:t>
+                      </w:r>
+                      <w:r>
+                        <w:rPr>
+                          <w:rFonts w:ascii="Gill Sans MT" w:hAnsi="Gill Sans MT" w:cs="Tahoma"/>
+                        </w:rPr>
+                        <w:t xml:space="preserve">     Email: </w:t>
                       </w:r>
                       <w:hyperlink r:id="rId10" w:history="1">
                         <w:r>
@@ -668,6 +692,7 @@
         </w:rPr>
         <w:t xml:space="preserve">, </w:t>
       </w:r>
+      <w:proofErr w:type="gramStart"/>
       <w:r>
         <w:rPr>
           <w:rFonts w:ascii="Gill Sans MT" w:hAnsi="Gill Sans MT" w:cs="Tahoma"/>
@@ -675,6 +700,7 @@
         </w:rPr>
         <w:t>achievements</w:t>
       </w:r>
+      <w:proofErr w:type="gramEnd"/>
       <w:r>
         <w:rPr>
           <w:rFonts w:ascii="Gill Sans MT" w:hAnsi="Gill Sans MT" w:cs="Tahoma"/>
@@ -790,6 +816,7 @@
     </w:p>
     <w:p>
       <w:pPr>
+        <w:spacing w:line="240" w:lineRule="auto"/>
         <w:rPr>
           <w:rFonts w:ascii="Gill Sans MT" w:hAnsi="Gill Sans MT" w:cs="Tahoma"/>
           <w:b/>
@@ -797,6 +824,19 @@
           <w:szCs w:val="20"/>
         </w:rPr>
       </w:pPr>
+      <w:hyperlink r:id="rId14" w:history="1">
+        <w:r>
+          <w:rPr>
+            <w:rStyle w:val="Hyperlink"/>
+            <w:rFonts w:ascii="Gill Sans MT" w:hAnsi="Gill Sans MT" w:cs="Tahoma"/>
+            <w:b/>
+            <w:bCs/>
+            <w:szCs w:val="20"/>
+            <w:u w:val="none"/>
+          </w:rPr>
+          <w:t>ASOS</w:t>
+        </w:r>
+      </w:hyperlink>
       <w:r>
         <w:rPr>
           <w:rFonts w:ascii="Gill Sans MT" w:hAnsi="Gill Sans MT" w:cs="Tahoma"/>
@@ -804,7 +844,7 @@
           <w:bCs/>
           <w:szCs w:val="20"/>
         </w:rPr>
-        <w:t>A</w:t>
+        <w:t xml:space="preserve"> ~ Software Engineer ~ </w:t>
       </w:r>
       <w:r>
         <w:rPr>
@@ -813,17 +853,252 @@
           <w:bCs/>
           <w:szCs w:val="20"/>
         </w:rPr>
-        <w:t>rthur</w:t>
-      </w:r>
-      <w:r>
+        <w:t>Nov 2020 – Present</w:t>
+      </w:r>
+    </w:p>
+    <w:p>
+      <w:pPr>
+        <w:pStyle w:val="ListParagraph"/>
+        <w:numPr>
+          <w:ilvl w:val="0"/>
+          <w:numId w:val="13"/>
+        </w:numPr>
+        <w:spacing w:line="240" w:lineRule="auto"/>
+        <w:rPr>
+          <w:rFonts w:ascii="Gill Sans MT" w:hAnsi="Gill Sans MT" w:cs="Tahoma"/>
+          <w:szCs w:val="20"/>
+        </w:rPr>
+      </w:pPr>
+      <w:r>
+        <w:rPr>
+          <w:rFonts w:ascii="Gill Sans MT" w:hAnsi="Gill Sans MT" w:cs="Tahoma"/>
+          <w:szCs w:val="20"/>
+        </w:rPr>
+        <w:t xml:space="preserve">Designed, developed, </w:t>
+      </w:r>
+      <w:proofErr w:type="gramStart"/>
+      <w:r>
+        <w:rPr>
+          <w:rFonts w:ascii="Gill Sans MT" w:hAnsi="Gill Sans MT" w:cs="Tahoma"/>
+          <w:szCs w:val="20"/>
+        </w:rPr>
+        <w:t>tested</w:t>
+      </w:r>
+      <w:proofErr w:type="gramEnd"/>
+      <w:r>
+        <w:rPr>
+          <w:rFonts w:ascii="Gill Sans MT" w:hAnsi="Gill Sans MT" w:cs="Tahoma"/>
+          <w:szCs w:val="20"/>
+        </w:rPr>
+        <w:t xml:space="preserve"> and maintained in-house C# .NET Core Web Applications using Azure Cloud Computing</w:t>
+      </w:r>
+    </w:p>
+    <w:p>
+      <w:pPr>
+        <w:pStyle w:val="ListParagraph"/>
+        <w:numPr>
+          <w:ilvl w:val="0"/>
+          <w:numId w:val="13"/>
+        </w:numPr>
+        <w:spacing w:line="240" w:lineRule="auto"/>
+        <w:rPr>
+          <w:rFonts w:ascii="Gill Sans MT" w:hAnsi="Gill Sans MT" w:cs="Tahoma"/>
+          <w:szCs w:val="20"/>
+        </w:rPr>
+      </w:pPr>
+      <w:r>
+        <w:rPr>
+          <w:rFonts w:ascii="Gill Sans MT" w:hAnsi="Gill Sans MT" w:cs="Tahoma"/>
+          <w:szCs w:val="20"/>
+        </w:rPr>
+        <w:t xml:space="preserve">Used </w:t>
+      </w:r>
+      <w:proofErr w:type="spellStart"/>
+      <w:r>
+        <w:rPr>
+          <w:rFonts w:ascii="Gill Sans MT" w:hAnsi="Gill Sans MT" w:cs="Tahoma"/>
+          <w:szCs w:val="20"/>
+        </w:rPr>
+        <w:t>WebAPI</w:t>
+      </w:r>
+      <w:proofErr w:type="spellEnd"/>
+      <w:r>
+        <w:rPr>
+          <w:rFonts w:ascii="Gill Sans MT" w:hAnsi="Gill Sans MT" w:cs="Tahoma"/>
+          <w:szCs w:val="20"/>
+        </w:rPr>
+        <w:t xml:space="preserve"> for developing secure internal API endpoints</w:t>
+      </w:r>
+    </w:p>
+    <w:p>
+      <w:pPr>
+        <w:pStyle w:val="ListParagraph"/>
+        <w:numPr>
+          <w:ilvl w:val="0"/>
+          <w:numId w:val="13"/>
+        </w:numPr>
+        <w:spacing w:line="240" w:lineRule="auto"/>
+        <w:rPr>
+          <w:rFonts w:ascii="Gill Sans MT" w:hAnsi="Gill Sans MT" w:cs="Tahoma"/>
+          <w:szCs w:val="20"/>
+        </w:rPr>
+      </w:pPr>
+      <w:r>
+        <w:rPr>
+          <w:rFonts w:ascii="Gill Sans MT" w:hAnsi="Gill Sans MT" w:cs="Tahoma"/>
+          <w:szCs w:val="20"/>
+        </w:rPr>
+        <w:t xml:space="preserve">Unit Tested using </w:t>
+      </w:r>
+      <w:proofErr w:type="spellStart"/>
+      <w:r>
+        <w:rPr>
+          <w:rFonts w:ascii="Gill Sans MT" w:hAnsi="Gill Sans MT" w:cs="Tahoma"/>
+          <w:szCs w:val="20"/>
+        </w:rPr>
+        <w:t>Moq</w:t>
+      </w:r>
+      <w:proofErr w:type="spellEnd"/>
+      <w:r>
+        <w:rPr>
+          <w:rFonts w:ascii="Gill Sans MT" w:hAnsi="Gill Sans MT" w:cs="Tahoma"/>
+          <w:szCs w:val="20"/>
+        </w:rPr>
+        <w:t xml:space="preserve"> and Dapper for Microservices and Database mocking</w:t>
+      </w:r>
+    </w:p>
+    <w:p>
+      <w:pPr>
+        <w:pStyle w:val="ListParagraph"/>
+        <w:numPr>
+          <w:ilvl w:val="0"/>
+          <w:numId w:val="13"/>
+        </w:numPr>
+        <w:spacing w:line="240" w:lineRule="auto"/>
+        <w:rPr>
+          <w:rFonts w:ascii="Gill Sans MT" w:hAnsi="Gill Sans MT" w:cs="Tahoma"/>
+          <w:szCs w:val="20"/>
+        </w:rPr>
+      </w:pPr>
+      <w:r>
+        <w:rPr>
+          <w:rFonts w:ascii="Gill Sans MT" w:hAnsi="Gill Sans MT" w:cs="Tahoma"/>
+          <w:szCs w:val="20"/>
+        </w:rPr>
+        <w:t>Created and managed SQL Databases using Stored Procedures and test</w:t>
+      </w:r>
+      <w:r>
+        <w:rPr>
+          <w:rFonts w:ascii="Gill Sans MT" w:hAnsi="Gill Sans MT" w:cs="Tahoma"/>
+          <w:szCs w:val="20"/>
+        </w:rPr>
+        <w:t>ing</w:t>
+      </w:r>
+      <w:r>
+        <w:rPr>
+          <w:rFonts w:ascii="Gill Sans MT" w:hAnsi="Gill Sans MT" w:cs="Tahoma"/>
+          <w:szCs w:val="20"/>
+        </w:rPr>
+        <w:t xml:space="preserve"> using T-SQL</w:t>
+      </w:r>
+    </w:p>
+    <w:p>
+      <w:pPr>
+        <w:pStyle w:val="ListParagraph"/>
+        <w:numPr>
+          <w:ilvl w:val="0"/>
+          <w:numId w:val="13"/>
+        </w:numPr>
+        <w:spacing w:line="240" w:lineRule="auto"/>
+        <w:rPr>
+          <w:rFonts w:ascii="Gill Sans MT" w:hAnsi="Gill Sans MT" w:cs="Tahoma"/>
+          <w:szCs w:val="20"/>
+        </w:rPr>
+      </w:pPr>
+      <w:r>
+        <w:rPr>
+          <w:rFonts w:ascii="Gill Sans MT" w:hAnsi="Gill Sans MT" w:cs="Tahoma"/>
+          <w:szCs w:val="20"/>
+        </w:rPr>
+        <w:t>Azure DevOps for CI/CD Pipelines, Source Control and Project Management</w:t>
+      </w:r>
+    </w:p>
+    <w:p>
+      <w:pPr>
+        <w:pStyle w:val="ListParagraph"/>
+        <w:numPr>
+          <w:ilvl w:val="0"/>
+          <w:numId w:val="13"/>
+        </w:numPr>
+        <w:spacing w:line="240" w:lineRule="auto"/>
+        <w:rPr>
+          <w:rFonts w:ascii="Gill Sans MT" w:hAnsi="Gill Sans MT" w:cs="Tahoma"/>
+          <w:szCs w:val="20"/>
+        </w:rPr>
+      </w:pPr>
+      <w:r>
+        <w:rPr>
+          <w:rFonts w:ascii="Gill Sans MT" w:hAnsi="Gill Sans MT" w:cs="Tahoma"/>
+          <w:szCs w:val="20"/>
+        </w:rPr>
+        <w:t>Developed using TDD and SOLID principles as a standard</w:t>
+      </w:r>
+    </w:p>
+    <w:p>
+      <w:pPr>
         <w:rPr>
           <w:rFonts w:ascii="Gill Sans MT" w:hAnsi="Gill Sans MT" w:cs="Tahoma"/>
           <w:b/>
           <w:bCs/>
           <w:szCs w:val="20"/>
         </w:rPr>
-        <w:t xml:space="preserve"> </w:t>
-      </w:r>
+      </w:pPr>
+      <w:hyperlink r:id="rId15" w:history="1">
+        <w:r>
+          <w:rPr>
+            <w:rStyle w:val="Hyperlink"/>
+            <w:rFonts w:ascii="Gill Sans MT" w:hAnsi="Gill Sans MT" w:cs="Tahoma"/>
+            <w:b/>
+            <w:bCs/>
+            <w:szCs w:val="20"/>
+            <w:u w:val="none"/>
+          </w:rPr>
+          <w:t>A</w:t>
+        </w:r>
+        <w:r>
+          <w:rPr>
+            <w:rStyle w:val="Hyperlink"/>
+            <w:rFonts w:ascii="Gill Sans MT" w:hAnsi="Gill Sans MT" w:cs="Tahoma"/>
+            <w:b/>
+            <w:bCs/>
+            <w:szCs w:val="20"/>
+            <w:u w:val="none"/>
+          </w:rPr>
+          <w:t>rthur</w:t>
+        </w:r>
+        <w:r>
+          <w:rPr>
+            <w:rStyle w:val="Hyperlink"/>
+            <w:rFonts w:ascii="Gill Sans MT" w:hAnsi="Gill Sans MT" w:cs="Tahoma"/>
+            <w:b/>
+            <w:bCs/>
+            <w:szCs w:val="20"/>
+            <w:u w:val="none"/>
+          </w:rPr>
+          <w:t xml:space="preserve"> J </w:t>
+        </w:r>
+        <w:r>
+          <w:rPr>
+            <w:rStyle w:val="Hyperlink"/>
+            <w:rFonts w:ascii="Gill Sans MT" w:hAnsi="Gill Sans MT" w:cs="Tahoma"/>
+            <w:b/>
+            <w:bCs/>
+            <w:szCs w:val="20"/>
+            <w:u w:val="none"/>
+          </w:rPr>
+          <w:t>Gallagher Insurance</w:t>
+        </w:r>
+      </w:hyperlink>
       <w:r>
         <w:rPr>
           <w:rFonts w:ascii="Gill Sans MT" w:hAnsi="Gill Sans MT" w:cs="Tahoma"/>
@@ -831,7 +1106,7 @@
           <w:bCs/>
           <w:szCs w:val="20"/>
         </w:rPr>
-        <w:t xml:space="preserve">J </w:t>
+        <w:t xml:space="preserve"> ~ </w:t>
       </w:r>
       <w:r>
         <w:rPr>
@@ -840,7 +1115,7 @@
           <w:bCs/>
           <w:szCs w:val="20"/>
         </w:rPr>
-        <w:t>Gallagher Insurance</w:t>
+        <w:t>Digital</w:t>
       </w:r>
       <w:r>
         <w:rPr>
@@ -849,7 +1124,7 @@
           <w:bCs/>
           <w:szCs w:val="20"/>
         </w:rPr>
-        <w:t xml:space="preserve"> ~ </w:t>
+        <w:t xml:space="preserve"> Developer ~ </w:t>
       </w:r>
       <w:r>
         <w:rPr>
@@ -858,7 +1133,7 @@
           <w:bCs/>
           <w:szCs w:val="20"/>
         </w:rPr>
-        <w:t>Digital</w:t>
+        <w:t>Nov</w:t>
       </w:r>
       <w:r>
         <w:rPr>
@@ -867,7 +1142,7 @@
           <w:bCs/>
           <w:szCs w:val="20"/>
         </w:rPr>
-        <w:t xml:space="preserve"> Developer ~ </w:t>
+        <w:t xml:space="preserve"> 2019 – </w:t>
       </w:r>
       <w:r>
         <w:rPr>
@@ -876,16 +1151,7 @@
           <w:bCs/>
           <w:szCs w:val="20"/>
         </w:rPr>
-        <w:t>Nov</w:t>
-      </w:r>
-      <w:r>
-        <w:rPr>
-          <w:rFonts w:ascii="Gill Sans MT" w:hAnsi="Gill Sans MT" w:cs="Tahoma"/>
-          <w:b/>
-          <w:bCs/>
-          <w:szCs w:val="20"/>
-        </w:rPr>
-        <w:t xml:space="preserve"> 2019 – Present</w:t>
+        <w:t>Nov 2020</w:t>
       </w:r>
     </w:p>
     <w:p>
@@ -907,7 +1173,23 @@
           <w:rFonts w:ascii="Gill Sans MT" w:hAnsi="Gill Sans MT" w:cs="Tahoma"/>
           <w:szCs w:val="20"/>
         </w:rPr>
-        <w:t>Designed, developed, tested and maintained</w:t>
+        <w:t xml:space="preserve">Designed, developed, </w:t>
+      </w:r>
+      <w:proofErr w:type="gramStart"/>
+      <w:r>
+        <w:rPr>
+          <w:rFonts w:ascii="Gill Sans MT" w:hAnsi="Gill Sans MT" w:cs="Tahoma"/>
+          <w:szCs w:val="20"/>
+        </w:rPr>
+        <w:t>tested</w:t>
+      </w:r>
+      <w:proofErr w:type="gramEnd"/>
+      <w:r>
+        <w:rPr>
+          <w:rFonts w:ascii="Gill Sans MT" w:hAnsi="Gill Sans MT" w:cs="Tahoma"/>
+          <w:szCs w:val="20"/>
+        </w:rPr>
+        <w:t xml:space="preserve"> and maintained</w:t>
       </w:r>
       <w:r>
         <w:rPr>
@@ -930,7 +1212,23 @@
           <w:bCs/>
           <w:szCs w:val="20"/>
         </w:rPr>
-        <w:t xml:space="preserve"> and SOLID principles</w:t>
+        <w:t xml:space="preserve"> </w:t>
+      </w:r>
+      <w:r>
+        <w:rPr>
+          <w:rFonts w:ascii="Gill Sans MT" w:hAnsi="Gill Sans MT" w:cs="Tahoma"/>
+          <w:bCs/>
+          <w:szCs w:val="20"/>
+        </w:rPr>
+        <w:t>and adhering to</w:t>
+      </w:r>
+      <w:r>
+        <w:rPr>
+          <w:rFonts w:ascii="Gill Sans MT" w:hAnsi="Gill Sans MT" w:cs="Tahoma"/>
+          <w:bCs/>
+          <w:szCs w:val="20"/>
+        </w:rPr>
+        <w:t xml:space="preserve"> SOLID principles</w:t>
       </w:r>
     </w:p>
     <w:p>
@@ -950,23 +1248,18 @@
       <w:r>
         <w:rPr>
           <w:rFonts w:ascii="Gill Sans MT" w:hAnsi="Gill Sans MT" w:cs="Tahoma"/>
-          <w:szCs w:val="20"/>
-        </w:rPr>
-        <w:t>SharePoint development</w:t>
-      </w:r>
-      <w:r>
-        <w:rPr>
-          <w:rFonts w:ascii="Gill Sans MT" w:hAnsi="Gill Sans MT" w:cs="Tahoma"/>
-          <w:szCs w:val="20"/>
-        </w:rPr>
-        <w:t xml:space="preserve"> for enhancing internal systems</w:t>
-      </w:r>
-      <w:r>
-        <w:rPr>
-          <w:rFonts w:ascii="Gill Sans MT" w:hAnsi="Gill Sans MT" w:cs="Tahoma"/>
-          <w:szCs w:val="20"/>
-        </w:rPr>
-        <w:t xml:space="preserve"> and intranet</w:t>
+          <w:bCs/>
+          <w:szCs w:val="20"/>
+        </w:rPr>
+        <w:t>Technology Innovation Lead</w:t>
+      </w:r>
+      <w:r>
+        <w:rPr>
+          <w:rFonts w:ascii="Gill Sans MT" w:hAnsi="Gill Sans MT" w:cs="Tahoma"/>
+          <w:bCs/>
+          <w:szCs w:val="20"/>
+        </w:rPr>
+        <w:t xml:space="preserve"> – investigating and implementing new tools and processes across the business</w:t>
       </w:r>
     </w:p>
     <w:p>
@@ -988,14 +1281,21 @@
           <w:rFonts w:ascii="Gill Sans MT" w:hAnsi="Gill Sans MT" w:cs="Tahoma"/>
           <w:szCs w:val="20"/>
         </w:rPr>
-        <w:t>Source Control: Bitbucket, Azure DevOps</w:t>
-      </w:r>
-      <w:r>
-        <w:rPr>
-          <w:rFonts w:ascii="Gill Sans MT" w:hAnsi="Gill Sans MT" w:cs="Tahoma"/>
-          <w:szCs w:val="20"/>
-        </w:rPr>
-        <w:t xml:space="preserve"> and TFS</w:t>
+        <w:t>SharePoint development</w:t>
+      </w:r>
+      <w:r>
+        <w:rPr>
+          <w:rFonts w:ascii="Gill Sans MT" w:hAnsi="Gill Sans MT" w:cs="Tahoma"/>
+          <w:szCs w:val="20"/>
+        </w:rPr>
+        <w:t xml:space="preserve"> for enhancing internal systems</w:t>
+      </w:r>
+      <w:r>
+        <w:rPr>
+          <w:rFonts w:ascii="Gill Sans MT" w:hAnsi="Gill Sans MT" w:cs="Tahoma"/>
+          <w:szCs w:val="20"/>
+        </w:rPr>
+        <w:t xml:space="preserve"> and intranet</w:t>
       </w:r>
     </w:p>
     <w:p>
@@ -1017,7 +1317,42 @@
           <w:rFonts w:ascii="Gill Sans MT" w:hAnsi="Gill Sans MT" w:cs="Tahoma"/>
           <w:szCs w:val="20"/>
         </w:rPr>
-        <w:t>Jira and Confluence for documentation and project management</w:t>
+        <w:t>Source Control</w:t>
+      </w:r>
+      <w:r>
+        <w:rPr>
+          <w:rFonts w:ascii="Gill Sans MT" w:hAnsi="Gill Sans MT" w:cs="Tahoma"/>
+          <w:szCs w:val="20"/>
+        </w:rPr>
+        <w:t xml:space="preserve"> using Git</w:t>
+      </w:r>
+      <w:r>
+        <w:rPr>
+          <w:rFonts w:ascii="Gill Sans MT" w:hAnsi="Gill Sans MT" w:cs="Tahoma"/>
+          <w:szCs w:val="20"/>
+        </w:rPr>
+        <w:t>f</w:t>
+      </w:r>
+      <w:r>
+        <w:rPr>
+          <w:rFonts w:ascii="Gill Sans MT" w:hAnsi="Gill Sans MT" w:cs="Tahoma"/>
+          <w:szCs w:val="20"/>
+        </w:rPr>
+        <w:t xml:space="preserve">low: </w:t>
+      </w:r>
+      <w:r>
+        <w:rPr>
+          <w:rFonts w:ascii="Gill Sans MT" w:hAnsi="Gill Sans MT" w:cs="Tahoma"/>
+          <w:szCs w:val="20"/>
+        </w:rPr>
+        <w:t>Bitbucket, Azure DevOps</w:t>
+      </w:r>
+      <w:r>
+        <w:rPr>
+          <w:rFonts w:ascii="Gill Sans MT" w:hAnsi="Gill Sans MT" w:cs="Tahoma"/>
+          <w:szCs w:val="20"/>
+        </w:rPr>
+        <w:t xml:space="preserve"> and TFS</w:t>
       </w:r>
     </w:p>
     <w:p>
@@ -1039,28 +1374,14 @@
           <w:rFonts w:ascii="Gill Sans MT" w:hAnsi="Gill Sans MT" w:cs="Tahoma"/>
           <w:szCs w:val="20"/>
         </w:rPr>
-        <w:t>Jenkins</w:t>
-      </w:r>
-      <w:r>
-        <w:rPr>
-          <w:rFonts w:ascii="Gill Sans MT" w:hAnsi="Gill Sans MT" w:cs="Tahoma"/>
-          <w:szCs w:val="20"/>
-        </w:rPr>
-        <w:t xml:space="preserve"> and </w:t>
-      </w:r>
-      <w:r>
-        <w:rPr>
-          <w:rFonts w:ascii="Gill Sans MT" w:hAnsi="Gill Sans MT" w:cs="Tahoma"/>
-          <w:szCs w:val="20"/>
-        </w:rPr>
-        <w:t>Azure Pipelines</w:t>
-      </w:r>
-      <w:r>
-        <w:rPr>
-          <w:rFonts w:ascii="Gill Sans MT" w:hAnsi="Gill Sans MT" w:cs="Tahoma"/>
-          <w:szCs w:val="20"/>
-        </w:rPr>
-        <w:t xml:space="preserve"> for Continuous Integration and deployment</w:t>
+        <w:t xml:space="preserve">Atlassian </w:t>
+      </w:r>
+      <w:r>
+        <w:rPr>
+          <w:rFonts w:ascii="Gill Sans MT" w:hAnsi="Gill Sans MT" w:cs="Tahoma"/>
+          <w:szCs w:val="20"/>
+        </w:rPr>
+        <w:t>Jira and Confluence for documentation and project management</w:t>
       </w:r>
     </w:p>
     <w:p>
@@ -1082,21 +1403,42 @@
           <w:rFonts w:ascii="Gill Sans MT" w:hAnsi="Gill Sans MT" w:cs="Tahoma"/>
           <w:szCs w:val="20"/>
         </w:rPr>
-        <w:t xml:space="preserve">Microsoft SQL Server </w:t>
-      </w:r>
-      <w:r>
-        <w:rPr>
-          <w:rFonts w:ascii="Gill Sans MT" w:hAnsi="Gill Sans MT" w:cs="Tahoma"/>
-          <w:szCs w:val="20"/>
-        </w:rPr>
-        <w:t>Management Studio for d</w:t>
-      </w:r>
-      <w:r>
-        <w:rPr>
-          <w:rFonts w:ascii="Gill Sans MT" w:hAnsi="Gill Sans MT" w:cs="Tahoma"/>
-          <w:szCs w:val="20"/>
-        </w:rPr>
-        <w:t>atabase management</w:t>
+        <w:t>Jenkins</w:t>
+      </w:r>
+      <w:r>
+        <w:rPr>
+          <w:rFonts w:ascii="Gill Sans MT" w:hAnsi="Gill Sans MT" w:cs="Tahoma"/>
+          <w:szCs w:val="20"/>
+        </w:rPr>
+        <w:t xml:space="preserve"> and </w:t>
+      </w:r>
+      <w:r>
+        <w:rPr>
+          <w:rFonts w:ascii="Gill Sans MT" w:hAnsi="Gill Sans MT" w:cs="Tahoma"/>
+          <w:szCs w:val="20"/>
+        </w:rPr>
+        <w:t>Azure Pipelines</w:t>
+      </w:r>
+      <w:r>
+        <w:rPr>
+          <w:rFonts w:ascii="Gill Sans MT" w:hAnsi="Gill Sans MT" w:cs="Tahoma"/>
+          <w:szCs w:val="20"/>
+        </w:rPr>
+        <w:t xml:space="preserve"> for Continuous Integration and </w:t>
+      </w:r>
+      <w:r>
+        <w:rPr>
+          <w:rFonts w:ascii="Gill Sans MT" w:hAnsi="Gill Sans MT" w:cs="Tahoma"/>
+          <w:szCs w:val="20"/>
+        </w:rPr>
+        <w:t>D</w:t>
+      </w:r>
+      <w:r>
+        <w:rPr>
+          <w:rFonts w:ascii="Gill Sans MT" w:hAnsi="Gill Sans MT" w:cs="Tahoma"/>
+          <w:szCs w:val="20"/>
+        </w:rPr>
+        <w:t>eployment</w:t>
       </w:r>
     </w:p>
     <w:p>
@@ -1118,14 +1460,21 @@
           <w:rFonts w:ascii="Gill Sans MT" w:hAnsi="Gill Sans MT" w:cs="Tahoma"/>
           <w:szCs w:val="20"/>
         </w:rPr>
-        <w:t xml:space="preserve">Maintained a thorough Agile development </w:t>
-      </w:r>
-      <w:r>
-        <w:rPr>
-          <w:rFonts w:ascii="Gill Sans MT" w:hAnsi="Gill Sans MT" w:cs="Tahoma"/>
-          <w:szCs w:val="20"/>
-        </w:rPr>
-        <w:t>strategy</w:t>
+        <w:t xml:space="preserve">Microsoft SQL Server </w:t>
+      </w:r>
+      <w:r>
+        <w:rPr>
+          <w:rFonts w:ascii="Gill Sans MT" w:hAnsi="Gill Sans MT" w:cs="Tahoma"/>
+          <w:szCs w:val="20"/>
+        </w:rPr>
+        <w:t>Management Studio for d</w:t>
+      </w:r>
+      <w:r>
+        <w:rPr>
+          <w:rFonts w:ascii="Gill Sans MT" w:hAnsi="Gill Sans MT" w:cs="Tahoma"/>
+          <w:szCs w:val="20"/>
+        </w:rPr>
+        <w:t>atabase management</w:t>
       </w:r>
     </w:p>
     <w:p>
@@ -1147,21 +1496,7 @@
           <w:rFonts w:ascii="Gill Sans MT" w:hAnsi="Gill Sans MT" w:cs="Tahoma"/>
           <w:szCs w:val="20"/>
         </w:rPr>
-        <w:t xml:space="preserve">Completed </w:t>
-      </w:r>
-      <w:r>
-        <w:rPr>
-          <w:rFonts w:ascii="Gill Sans MT" w:hAnsi="Gill Sans MT" w:cs="Tahoma"/>
-          <w:szCs w:val="20"/>
-        </w:rPr>
-        <w:t xml:space="preserve">extensive, </w:t>
-      </w:r>
-      <w:r>
-        <w:rPr>
-          <w:rFonts w:ascii="Gill Sans MT" w:hAnsi="Gill Sans MT" w:cs="Tahoma"/>
-          <w:szCs w:val="20"/>
-        </w:rPr>
-        <w:t>regular</w:t>
+        <w:t>Worked in, and occasionally managed, a</w:t>
       </w:r>
       <w:r>
         <w:rPr>
@@ -1175,28 +1510,21 @@
           <w:rFonts w:ascii="Gill Sans MT" w:hAnsi="Gill Sans MT" w:cs="Tahoma"/>
           <w:szCs w:val="20"/>
         </w:rPr>
-        <w:t xml:space="preserve">development and security </w:t>
-      </w:r>
-      <w:r>
-        <w:rPr>
-          <w:rFonts w:ascii="Gill Sans MT" w:hAnsi="Gill Sans MT" w:cs="Tahoma"/>
-          <w:szCs w:val="20"/>
-        </w:rPr>
-        <w:t xml:space="preserve">training </w:t>
-      </w:r>
-      <w:r>
-        <w:rPr>
-          <w:rFonts w:ascii="Gill Sans MT" w:hAnsi="Gill Sans MT" w:cs="Tahoma"/>
-          <w:szCs w:val="20"/>
-        </w:rPr>
-        <w:t>in line</w:t>
-      </w:r>
-      <w:r>
-        <w:rPr>
-          <w:rFonts w:ascii="Gill Sans MT" w:hAnsi="Gill Sans MT" w:cs="Tahoma"/>
-          <w:szCs w:val="20"/>
-        </w:rPr>
-        <w:t xml:space="preserve"> with company policy</w:t>
+        <w:t xml:space="preserve">disciplined </w:t>
+      </w:r>
+      <w:r>
+        <w:rPr>
+          <w:rFonts w:ascii="Gill Sans MT" w:hAnsi="Gill Sans MT" w:cs="Tahoma"/>
+          <w:szCs w:val="20"/>
+        </w:rPr>
+        <w:t xml:space="preserve">Agile development </w:t>
+      </w:r>
+      <w:r>
+        <w:rPr>
+          <w:rFonts w:ascii="Gill Sans MT" w:hAnsi="Gill Sans MT" w:cs="Tahoma"/>
+          <w:szCs w:val="20"/>
+        </w:rPr>
+        <w:t>strategy</w:t>
       </w:r>
     </w:p>
     <w:p>
@@ -1218,87 +1546,56 @@
           <w:rFonts w:ascii="Gill Sans MT" w:hAnsi="Gill Sans MT" w:cs="Tahoma"/>
           <w:szCs w:val="20"/>
         </w:rPr>
-        <w:t xml:space="preserve">Adhered to </w:t>
-      </w:r>
-      <w:r>
-        <w:rPr>
-          <w:rFonts w:ascii="Gill Sans MT" w:hAnsi="Gill Sans MT" w:cs="Tahoma"/>
-          <w:szCs w:val="20"/>
-        </w:rPr>
-        <w:t>Government standard security measures for IT Systems</w:t>
-      </w:r>
-    </w:p>
-    <w:p>
-      <w:pPr>
-        <w:rPr>
-          <w:rFonts w:ascii="Gill Sans MT" w:hAnsi="Gill Sans MT" w:cs="Tahoma"/>
-          <w:b/>
-          <w:bCs/>
-          <w:szCs w:val="20"/>
-        </w:rPr>
-      </w:pPr>
-      <w:r>
-        <w:rPr>
-          <w:rFonts w:ascii="Gill Sans MT" w:hAnsi="Gill Sans MT" w:cs="Tahoma"/>
-          <w:b/>
-          <w:bCs/>
-          <w:szCs w:val="20"/>
-        </w:rPr>
-        <w:t xml:space="preserve">QUBA </w:t>
-      </w:r>
-      <w:r>
-        <w:rPr>
-          <w:rFonts w:ascii="Gill Sans MT" w:hAnsi="Gill Sans MT" w:cs="Tahoma"/>
-          <w:b/>
-          <w:bCs/>
-          <w:szCs w:val="20"/>
-        </w:rPr>
-        <w:t>Digital</w:t>
-      </w:r>
-      <w:r>
-        <w:rPr>
-          <w:rFonts w:ascii="Gill Sans MT" w:hAnsi="Gill Sans MT" w:cs="Tahoma"/>
-          <w:b/>
-          <w:bCs/>
-          <w:szCs w:val="20"/>
-        </w:rPr>
-        <w:t xml:space="preserve"> ~ Junior Developer ~ </w:t>
-      </w:r>
-      <w:r>
-        <w:rPr>
-          <w:rFonts w:ascii="Gill Sans MT" w:hAnsi="Gill Sans MT" w:cs="Tahoma"/>
-          <w:b/>
-          <w:bCs/>
-          <w:szCs w:val="20"/>
-        </w:rPr>
-        <w:t xml:space="preserve">Mar </w:t>
-      </w:r>
-      <w:r>
-        <w:rPr>
-          <w:rFonts w:ascii="Gill Sans MT" w:hAnsi="Gill Sans MT" w:cs="Tahoma"/>
-          <w:b/>
-          <w:bCs/>
-          <w:szCs w:val="20"/>
-        </w:rPr>
-        <w:t>20</w:t>
-      </w:r>
-      <w:r>
-        <w:rPr>
-          <w:rFonts w:ascii="Gill Sans MT" w:hAnsi="Gill Sans MT" w:cs="Tahoma"/>
-          <w:b/>
-          <w:bCs/>
-          <w:szCs w:val="20"/>
-        </w:rPr>
-        <w:t xml:space="preserve">19 – </w:t>
-      </w:r>
-      <w:r>
-        <w:rPr>
-          <w:rFonts w:ascii="Gill Sans MT" w:hAnsi="Gill Sans MT" w:cs="Tahoma"/>
-          <w:b/>
-          <w:bCs/>
-          <w:szCs w:val="20"/>
-        </w:rPr>
-        <w:t>Nov 2019</w:t>
+        <w:t xml:space="preserve">Completed </w:t>
+      </w:r>
+      <w:r>
+        <w:rPr>
+          <w:rFonts w:ascii="Gill Sans MT" w:hAnsi="Gill Sans MT" w:cs="Tahoma"/>
+          <w:szCs w:val="20"/>
+        </w:rPr>
+        <w:t xml:space="preserve">extensive, </w:t>
+      </w:r>
+      <w:r>
+        <w:rPr>
+          <w:rFonts w:ascii="Gill Sans MT" w:hAnsi="Gill Sans MT" w:cs="Tahoma"/>
+          <w:szCs w:val="20"/>
+        </w:rPr>
+        <w:t>regular</w:t>
+      </w:r>
+      <w:r>
+        <w:rPr>
+          <w:rFonts w:ascii="Gill Sans MT" w:hAnsi="Gill Sans MT" w:cs="Tahoma"/>
+          <w:szCs w:val="20"/>
+        </w:rPr>
+        <w:t xml:space="preserve"> </w:t>
+      </w:r>
+      <w:r>
+        <w:rPr>
+          <w:rFonts w:ascii="Gill Sans MT" w:hAnsi="Gill Sans MT" w:cs="Tahoma"/>
+          <w:szCs w:val="20"/>
+        </w:rPr>
+        <w:t xml:space="preserve">development and security </w:t>
+      </w:r>
+      <w:r>
+        <w:rPr>
+          <w:rFonts w:ascii="Gill Sans MT" w:hAnsi="Gill Sans MT" w:cs="Tahoma"/>
+          <w:szCs w:val="20"/>
+        </w:rPr>
+        <w:t xml:space="preserve">training </w:t>
+      </w:r>
+      <w:r>
+        <w:rPr>
+          <w:rFonts w:ascii="Gill Sans MT" w:hAnsi="Gill Sans MT" w:cs="Tahoma"/>
+          <w:szCs w:val="20"/>
+        </w:rPr>
+        <w:t>in line</w:t>
+      </w:r>
+      <w:r>
+        <w:rPr>
+          <w:rFonts w:ascii="Gill Sans MT" w:hAnsi="Gill Sans MT" w:cs="Tahoma"/>
+          <w:szCs w:val="20"/>
+        </w:rPr>
+        <w:t xml:space="preserve"> with company policy</w:t>
       </w:r>
     </w:p>
     <w:p>
@@ -1320,94 +1617,114 @@
           <w:rFonts w:ascii="Gill Sans MT" w:hAnsi="Gill Sans MT" w:cs="Tahoma"/>
           <w:szCs w:val="20"/>
         </w:rPr>
-        <w:t>Designed, developed, tested and maintained</w:t>
-      </w:r>
-      <w:r>
-        <w:rPr>
-          <w:rFonts w:ascii="Gill Sans MT" w:hAnsi="Gill Sans MT" w:cs="Tahoma"/>
-          <w:szCs w:val="20"/>
-        </w:rPr>
-        <w:t xml:space="preserve"> C# </w:t>
-      </w:r>
-      <w:r>
-        <w:rPr>
-          <w:rFonts w:ascii="Gill Sans MT" w:hAnsi="Gill Sans MT" w:cs="Tahoma"/>
-          <w:szCs w:val="20"/>
-        </w:rPr>
-        <w:t>.NET</w:t>
-      </w:r>
-      <w:r>
-        <w:rPr>
-          <w:rFonts w:ascii="Gill Sans MT" w:hAnsi="Gill Sans MT" w:cs="Tahoma"/>
-          <w:szCs w:val="20"/>
-        </w:rPr>
-        <w:t>/MVC</w:t>
-      </w:r>
-      <w:r>
-        <w:rPr>
-          <w:rFonts w:ascii="Gill Sans MT" w:hAnsi="Gill Sans MT" w:cs="Tahoma"/>
-          <w:szCs w:val="20"/>
-        </w:rPr>
-        <w:t xml:space="preserve"> </w:t>
-      </w:r>
-      <w:r>
-        <w:rPr>
-          <w:rFonts w:ascii="Gill Sans MT" w:hAnsi="Gill Sans MT" w:cs="Tahoma"/>
-          <w:szCs w:val="20"/>
-        </w:rPr>
-        <w:t xml:space="preserve">CMS Websites </w:t>
-      </w:r>
-      <w:r>
-        <w:rPr>
-          <w:rFonts w:ascii="Gill Sans MT" w:hAnsi="Gill Sans MT" w:cs="Tahoma"/>
-          <w:szCs w:val="20"/>
-        </w:rPr>
-        <w:t>and Web Applications</w:t>
-      </w:r>
-      <w:r>
-        <w:rPr>
-          <w:rFonts w:ascii="Gill Sans MT" w:hAnsi="Gill Sans MT" w:cs="Tahoma"/>
-          <w:szCs w:val="20"/>
-        </w:rPr>
-        <w:t xml:space="preserve"> </w:t>
-      </w:r>
-      <w:r>
-        <w:rPr>
-          <w:rFonts w:ascii="Gill Sans MT" w:hAnsi="Gill Sans MT" w:cs="Tahoma"/>
-          <w:szCs w:val="20"/>
-        </w:rPr>
-        <w:t xml:space="preserve">(HTML/JavaScript/CSS/SASS) </w:t>
-      </w:r>
-      <w:r>
-        <w:rPr>
-          <w:rFonts w:ascii="Gill Sans MT" w:hAnsi="Gill Sans MT" w:cs="Tahoma"/>
-          <w:szCs w:val="20"/>
-        </w:rPr>
-        <w:t xml:space="preserve">predominantly using </w:t>
-      </w:r>
-      <w:r>
-        <w:rPr>
-          <w:rFonts w:ascii="Gill Sans MT" w:hAnsi="Gill Sans MT" w:cs="Tahoma"/>
+        <w:t xml:space="preserve">Adhered to </w:t>
+      </w:r>
+      <w:r>
+        <w:rPr>
+          <w:rFonts w:ascii="Gill Sans MT" w:hAnsi="Gill Sans MT" w:cs="Tahoma"/>
+          <w:szCs w:val="20"/>
+        </w:rPr>
+        <w:t xml:space="preserve">global, </w:t>
+      </w:r>
+      <w:r>
+        <w:rPr>
+          <w:rFonts w:ascii="Gill Sans MT" w:hAnsi="Gill Sans MT" w:cs="Tahoma"/>
+          <w:szCs w:val="20"/>
+        </w:rPr>
+        <w:t>Government</w:t>
+      </w:r>
+      <w:r>
+        <w:rPr>
+          <w:rFonts w:ascii="Gill Sans MT" w:hAnsi="Gill Sans MT" w:cs="Tahoma"/>
+          <w:szCs w:val="20"/>
+        </w:rPr>
+        <w:t>-</w:t>
+      </w:r>
+      <w:r>
+        <w:rPr>
+          <w:rFonts w:ascii="Gill Sans MT" w:hAnsi="Gill Sans MT" w:cs="Tahoma"/>
+          <w:szCs w:val="20"/>
+        </w:rPr>
+        <w:t>standard security measures for IT Systems</w:t>
+      </w:r>
+    </w:p>
+    <w:p>
+      <w:pPr>
+        <w:rPr>
+          <w:rFonts w:ascii="Gill Sans MT" w:hAnsi="Gill Sans MT" w:cs="Tahoma"/>
+          <w:b/>
           <w:bCs/>
           <w:szCs w:val="20"/>
         </w:rPr>
-        <w:t>Kentico</w:t>
-      </w:r>
-      <w:r>
-        <w:rPr>
-          <w:rFonts w:ascii="Gill Sans MT" w:hAnsi="Gill Sans MT" w:cs="Tahoma"/>
+      </w:pPr>
+      <w:hyperlink r:id="rId16" w:history="1">
+        <w:r>
+          <w:rPr>
+            <w:rStyle w:val="Hyperlink"/>
+            <w:rFonts w:ascii="Gill Sans MT" w:hAnsi="Gill Sans MT" w:cs="Tahoma"/>
+            <w:b/>
+            <w:bCs/>
+            <w:szCs w:val="20"/>
+            <w:u w:val="none"/>
+          </w:rPr>
+          <w:t xml:space="preserve">QUBA </w:t>
+        </w:r>
+        <w:r>
+          <w:rPr>
+            <w:rStyle w:val="Hyperlink"/>
+            <w:rFonts w:ascii="Gill Sans MT" w:hAnsi="Gill Sans MT" w:cs="Tahoma"/>
+            <w:b/>
+            <w:bCs/>
+            <w:szCs w:val="20"/>
+            <w:u w:val="none"/>
+          </w:rPr>
+          <w:t>Digital</w:t>
+        </w:r>
+      </w:hyperlink>
+      <w:r>
+        <w:rPr>
+          <w:rFonts w:ascii="Gill Sans MT" w:hAnsi="Gill Sans MT" w:cs="Tahoma"/>
+          <w:b/>
           <w:bCs/>
           <w:szCs w:val="20"/>
         </w:rPr>
-        <w:t xml:space="preserve"> and </w:t>
-      </w:r>
-      <w:r>
-        <w:rPr>
-          <w:rFonts w:ascii="Gill Sans MT" w:hAnsi="Gill Sans MT" w:cs="Tahoma"/>
+        <w:t xml:space="preserve"> ~ Junior Developer ~ </w:t>
+      </w:r>
+      <w:r>
+        <w:rPr>
+          <w:rFonts w:ascii="Gill Sans MT" w:hAnsi="Gill Sans MT" w:cs="Tahoma"/>
+          <w:b/>
           <w:bCs/>
           <w:szCs w:val="20"/>
         </w:rPr>
-        <w:t>Sitefinity</w:t>
+        <w:t xml:space="preserve">Mar </w:t>
+      </w:r>
+      <w:r>
+        <w:rPr>
+          <w:rFonts w:ascii="Gill Sans MT" w:hAnsi="Gill Sans MT" w:cs="Tahoma"/>
+          <w:b/>
+          <w:bCs/>
+          <w:szCs w:val="20"/>
+        </w:rPr>
+        <w:t>20</w:t>
+      </w:r>
+      <w:r>
+        <w:rPr>
+          <w:rFonts w:ascii="Gill Sans MT" w:hAnsi="Gill Sans MT" w:cs="Tahoma"/>
+          <w:b/>
+          <w:bCs/>
+          <w:szCs w:val="20"/>
+        </w:rPr>
+        <w:t xml:space="preserve">19 – </w:t>
+      </w:r>
+      <w:r>
+        <w:rPr>
+          <w:rFonts w:ascii="Gill Sans MT" w:hAnsi="Gill Sans MT" w:cs="Tahoma"/>
+          <w:b/>
+          <w:bCs/>
+          <w:szCs w:val="20"/>
+        </w:rPr>
+        <w:t>Nov 2019</w:t>
       </w:r>
     </w:p>
     <w:p>
@@ -1429,7 +1746,110 @@
           <w:rFonts w:ascii="Gill Sans MT" w:hAnsi="Gill Sans MT" w:cs="Tahoma"/>
           <w:szCs w:val="20"/>
         </w:rPr>
-        <w:t>Source Control: Bitbucket, GitHub, Azure DevOps, TortoiseSVN and Sourcetree</w:t>
+        <w:t xml:space="preserve">Designed, developed, </w:t>
+      </w:r>
+      <w:proofErr w:type="gramStart"/>
+      <w:r>
+        <w:rPr>
+          <w:rFonts w:ascii="Gill Sans MT" w:hAnsi="Gill Sans MT" w:cs="Tahoma"/>
+          <w:szCs w:val="20"/>
+        </w:rPr>
+        <w:t>tested</w:t>
+      </w:r>
+      <w:proofErr w:type="gramEnd"/>
+      <w:r>
+        <w:rPr>
+          <w:rFonts w:ascii="Gill Sans MT" w:hAnsi="Gill Sans MT" w:cs="Tahoma"/>
+          <w:szCs w:val="20"/>
+        </w:rPr>
+        <w:t xml:space="preserve"> and maintained</w:t>
+      </w:r>
+      <w:r>
+        <w:rPr>
+          <w:rFonts w:ascii="Gill Sans MT" w:hAnsi="Gill Sans MT" w:cs="Tahoma"/>
+          <w:szCs w:val="20"/>
+        </w:rPr>
+        <w:t xml:space="preserve"> C# </w:t>
+      </w:r>
+      <w:r>
+        <w:rPr>
+          <w:rFonts w:ascii="Gill Sans MT" w:hAnsi="Gill Sans MT" w:cs="Tahoma"/>
+          <w:szCs w:val="20"/>
+        </w:rPr>
+        <w:t>.NET</w:t>
+      </w:r>
+      <w:r>
+        <w:rPr>
+          <w:rFonts w:ascii="Gill Sans MT" w:hAnsi="Gill Sans MT" w:cs="Tahoma"/>
+          <w:szCs w:val="20"/>
+        </w:rPr>
+        <w:t>/MVC</w:t>
+      </w:r>
+      <w:r>
+        <w:rPr>
+          <w:rFonts w:ascii="Gill Sans MT" w:hAnsi="Gill Sans MT" w:cs="Tahoma"/>
+          <w:szCs w:val="20"/>
+        </w:rPr>
+        <w:t xml:space="preserve"> </w:t>
+      </w:r>
+      <w:r>
+        <w:rPr>
+          <w:rFonts w:ascii="Gill Sans MT" w:hAnsi="Gill Sans MT" w:cs="Tahoma"/>
+          <w:szCs w:val="20"/>
+        </w:rPr>
+        <w:t xml:space="preserve">CMS Websites </w:t>
+      </w:r>
+      <w:r>
+        <w:rPr>
+          <w:rFonts w:ascii="Gill Sans MT" w:hAnsi="Gill Sans MT" w:cs="Tahoma"/>
+          <w:szCs w:val="20"/>
+        </w:rPr>
+        <w:t>and Web Applications</w:t>
+      </w:r>
+      <w:r>
+        <w:rPr>
+          <w:rFonts w:ascii="Gill Sans MT" w:hAnsi="Gill Sans MT" w:cs="Tahoma"/>
+          <w:szCs w:val="20"/>
+        </w:rPr>
+        <w:t xml:space="preserve"> </w:t>
+      </w:r>
+      <w:r>
+        <w:rPr>
+          <w:rFonts w:ascii="Gill Sans MT" w:hAnsi="Gill Sans MT" w:cs="Tahoma"/>
+          <w:szCs w:val="20"/>
+        </w:rPr>
+        <w:t xml:space="preserve">(HTML/JavaScript/CSS/SASS) </w:t>
+      </w:r>
+      <w:r>
+        <w:rPr>
+          <w:rFonts w:ascii="Gill Sans MT" w:hAnsi="Gill Sans MT" w:cs="Tahoma"/>
+          <w:szCs w:val="20"/>
+        </w:rPr>
+        <w:t xml:space="preserve">predominantly using </w:t>
+      </w:r>
+      <w:r>
+        <w:rPr>
+          <w:rFonts w:ascii="Gill Sans MT" w:hAnsi="Gill Sans MT" w:cs="Tahoma"/>
+          <w:bCs/>
+          <w:szCs w:val="20"/>
+        </w:rPr>
+        <w:t>Kentico</w:t>
+      </w:r>
+      <w:r>
+        <w:rPr>
+          <w:rFonts w:ascii="Gill Sans MT" w:hAnsi="Gill Sans MT" w:cs="Tahoma"/>
+          <w:bCs/>
+          <w:szCs w:val="20"/>
+        </w:rPr>
+        <w:t xml:space="preserve"> and </w:t>
+      </w:r>
+      <w:r>
+        <w:rPr>
+          <w:rFonts w:ascii="Gill Sans MT" w:hAnsi="Gill Sans MT" w:cs="Tahoma"/>
+          <w:bCs/>
+          <w:szCs w:val="20"/>
+        </w:rPr>
+        <w:t>Sitefinity</w:t>
       </w:r>
     </w:p>
     <w:p>
@@ -1451,42 +1871,7 @@
           <w:rFonts w:ascii="Gill Sans MT" w:hAnsi="Gill Sans MT" w:cs="Tahoma"/>
           <w:szCs w:val="20"/>
         </w:rPr>
-        <w:t xml:space="preserve">SharePoint, </w:t>
-      </w:r>
-      <w:r>
-        <w:rPr>
-          <w:rFonts w:ascii="Gill Sans MT" w:hAnsi="Gill Sans MT" w:cs="Tahoma"/>
-          <w:szCs w:val="20"/>
-        </w:rPr>
-        <w:t>Jira</w:t>
-      </w:r>
-      <w:r>
-        <w:rPr>
-          <w:rFonts w:ascii="Gill Sans MT" w:hAnsi="Gill Sans MT" w:cs="Tahoma"/>
-          <w:szCs w:val="20"/>
-        </w:rPr>
-        <w:t xml:space="preserve"> and Confluence </w:t>
-      </w:r>
-      <w:r>
-        <w:rPr>
-          <w:rFonts w:ascii="Gill Sans MT" w:hAnsi="Gill Sans MT" w:cs="Tahoma"/>
-          <w:szCs w:val="20"/>
-        </w:rPr>
-        <w:t xml:space="preserve">for </w:t>
-      </w:r>
-      <w:r>
-        <w:rPr>
-          <w:rFonts w:ascii="Gill Sans MT" w:hAnsi="Gill Sans MT" w:cs="Tahoma"/>
-          <w:szCs w:val="20"/>
-        </w:rPr>
-        <w:t xml:space="preserve">documentation and </w:t>
-      </w:r>
-      <w:r>
-        <w:rPr>
-          <w:rFonts w:ascii="Gill Sans MT" w:hAnsi="Gill Sans MT" w:cs="Tahoma"/>
-          <w:szCs w:val="20"/>
-        </w:rPr>
-        <w:t>project management</w:t>
+        <w:t>Source Control: Bitbucket, GitHub, Azure DevOps, TortoiseSVN and Sourcetree</w:t>
       </w:r>
     </w:p>
     <w:p>
@@ -1508,28 +1893,42 @@
           <w:rFonts w:ascii="Gill Sans MT" w:hAnsi="Gill Sans MT" w:cs="Tahoma"/>
           <w:szCs w:val="20"/>
         </w:rPr>
-        <w:t>TeamCity</w:t>
-      </w:r>
-      <w:r>
-        <w:rPr>
-          <w:rFonts w:ascii="Gill Sans MT" w:hAnsi="Gill Sans MT" w:cs="Tahoma"/>
-          <w:szCs w:val="20"/>
-        </w:rPr>
-        <w:t xml:space="preserve"> </w:t>
-      </w:r>
-      <w:r>
-        <w:rPr>
-          <w:rFonts w:ascii="Gill Sans MT" w:hAnsi="Gill Sans MT" w:cs="Tahoma"/>
-          <w:szCs w:val="20"/>
-        </w:rPr>
-        <w:t xml:space="preserve">for Continuous Integration </w:t>
-      </w:r>
-      <w:r>
-        <w:rPr>
-          <w:rFonts w:ascii="Gill Sans MT" w:hAnsi="Gill Sans MT" w:cs="Tahoma"/>
-          <w:szCs w:val="20"/>
-        </w:rPr>
-        <w:t>and deployment</w:t>
+        <w:t xml:space="preserve">SharePoint, </w:t>
+      </w:r>
+      <w:r>
+        <w:rPr>
+          <w:rFonts w:ascii="Gill Sans MT" w:hAnsi="Gill Sans MT" w:cs="Tahoma"/>
+          <w:szCs w:val="20"/>
+        </w:rPr>
+        <w:t>Jira</w:t>
+      </w:r>
+      <w:r>
+        <w:rPr>
+          <w:rFonts w:ascii="Gill Sans MT" w:hAnsi="Gill Sans MT" w:cs="Tahoma"/>
+          <w:szCs w:val="20"/>
+        </w:rPr>
+        <w:t xml:space="preserve"> and Confluence </w:t>
+      </w:r>
+      <w:r>
+        <w:rPr>
+          <w:rFonts w:ascii="Gill Sans MT" w:hAnsi="Gill Sans MT" w:cs="Tahoma"/>
+          <w:szCs w:val="20"/>
+        </w:rPr>
+        <w:t xml:space="preserve">for </w:t>
+      </w:r>
+      <w:r>
+        <w:rPr>
+          <w:rFonts w:ascii="Gill Sans MT" w:hAnsi="Gill Sans MT" w:cs="Tahoma"/>
+          <w:szCs w:val="20"/>
+        </w:rPr>
+        <w:t xml:space="preserve">documentation and </w:t>
+      </w:r>
+      <w:r>
+        <w:rPr>
+          <w:rFonts w:ascii="Gill Sans MT" w:hAnsi="Gill Sans MT" w:cs="Tahoma"/>
+          <w:szCs w:val="20"/>
+        </w:rPr>
+        <w:t>project management</w:t>
       </w:r>
     </w:p>
     <w:p>
@@ -1551,35 +1950,28 @@
           <w:rFonts w:ascii="Gill Sans MT" w:hAnsi="Gill Sans MT" w:cs="Tahoma"/>
           <w:szCs w:val="20"/>
         </w:rPr>
-        <w:t xml:space="preserve">GULP, </w:t>
-      </w:r>
-      <w:r>
-        <w:rPr>
-          <w:rFonts w:ascii="Gill Sans MT" w:hAnsi="Gill Sans MT" w:cs="Tahoma"/>
-          <w:szCs w:val="20"/>
-        </w:rPr>
-        <w:t>G</w:t>
-      </w:r>
-      <w:r>
-        <w:rPr>
-          <w:rFonts w:ascii="Gill Sans MT" w:hAnsi="Gill Sans MT" w:cs="Tahoma"/>
-          <w:szCs w:val="20"/>
-        </w:rPr>
-        <w:t xml:space="preserve">RUNT and Web Compiler for </w:t>
-      </w:r>
-      <w:r>
-        <w:rPr>
-          <w:rFonts w:ascii="Gill Sans MT" w:hAnsi="Gill Sans MT" w:cs="Tahoma"/>
-          <w:szCs w:val="20"/>
-        </w:rPr>
-        <w:t xml:space="preserve">styling and scripting </w:t>
-      </w:r>
-      <w:r>
-        <w:rPr>
-          <w:rFonts w:ascii="Gill Sans MT" w:hAnsi="Gill Sans MT" w:cs="Tahoma"/>
-          <w:szCs w:val="20"/>
-        </w:rPr>
-        <w:t>minification</w:t>
+        <w:t>TeamCity</w:t>
+      </w:r>
+      <w:r>
+        <w:rPr>
+          <w:rFonts w:ascii="Gill Sans MT" w:hAnsi="Gill Sans MT" w:cs="Tahoma"/>
+          <w:szCs w:val="20"/>
+        </w:rPr>
+        <w:t xml:space="preserve"> </w:t>
+      </w:r>
+      <w:r>
+        <w:rPr>
+          <w:rFonts w:ascii="Gill Sans MT" w:hAnsi="Gill Sans MT" w:cs="Tahoma"/>
+          <w:szCs w:val="20"/>
+        </w:rPr>
+        <w:t xml:space="preserve">for Continuous Integration </w:t>
+      </w:r>
+      <w:r>
+        <w:rPr>
+          <w:rFonts w:ascii="Gill Sans MT" w:hAnsi="Gill Sans MT" w:cs="Tahoma"/>
+          <w:szCs w:val="20"/>
+        </w:rPr>
+        <w:t>and deployment</w:t>
       </w:r>
     </w:p>
     <w:p>
@@ -1601,103 +1993,35 @@
           <w:rFonts w:ascii="Gill Sans MT" w:hAnsi="Gill Sans MT" w:cs="Tahoma"/>
           <w:szCs w:val="20"/>
         </w:rPr>
-        <w:t xml:space="preserve">Microsoft SQL Server </w:t>
-      </w:r>
-      <w:r>
-        <w:rPr>
-          <w:rFonts w:ascii="Gill Sans MT" w:hAnsi="Gill Sans MT" w:cs="Tahoma"/>
-          <w:szCs w:val="20"/>
-        </w:rPr>
-        <w:t>Management Studio for d</w:t>
-      </w:r>
-      <w:r>
-        <w:rPr>
-          <w:rFonts w:ascii="Gill Sans MT" w:hAnsi="Gill Sans MT" w:cs="Tahoma"/>
-          <w:szCs w:val="20"/>
-        </w:rPr>
-        <w:t>atabase management</w:t>
-      </w:r>
-    </w:p>
-    <w:p>
-      <w:pPr>
-        <w:rPr>
-          <w:rFonts w:ascii="Gill Sans MT" w:hAnsi="Gill Sans MT" w:cs="Tahoma"/>
-          <w:b/>
-          <w:bCs/>
-          <w:szCs w:val="20"/>
-        </w:rPr>
-      </w:pPr>
-      <w:r>
-        <w:rPr>
-          <w:rFonts w:ascii="Gill Sans MT" w:hAnsi="Gill Sans MT" w:cs="Tahoma"/>
-          <w:b/>
-          <w:bCs/>
-          <w:szCs w:val="20"/>
-        </w:rPr>
-        <w:t xml:space="preserve">Miller Solutions Ltd ~ Software Developer ~ Oct </w:t>
-      </w:r>
-      <w:r>
-        <w:rPr>
-          <w:rFonts w:ascii="Gill Sans MT" w:hAnsi="Gill Sans MT" w:cs="Tahoma"/>
-          <w:b/>
-          <w:bCs/>
-          <w:szCs w:val="20"/>
-        </w:rPr>
-        <w:t>20</w:t>
-      </w:r>
-      <w:r>
-        <w:rPr>
-          <w:rFonts w:ascii="Gill Sans MT" w:hAnsi="Gill Sans MT" w:cs="Tahoma"/>
-          <w:b/>
-          <w:bCs/>
-          <w:szCs w:val="20"/>
-        </w:rPr>
-        <w:t xml:space="preserve">18 </w:t>
-      </w:r>
-      <w:r>
-        <w:rPr>
-          <w:rFonts w:ascii="Gill Sans MT" w:hAnsi="Gill Sans MT" w:cs="Tahoma"/>
-          <w:b/>
-          <w:bCs/>
-          <w:szCs w:val="20"/>
-        </w:rPr>
-        <w:t>-</w:t>
-      </w:r>
-      <w:r>
-        <w:rPr>
-          <w:rFonts w:ascii="Gill Sans MT" w:hAnsi="Gill Sans MT" w:cs="Tahoma"/>
-          <w:b/>
-          <w:bCs/>
-          <w:szCs w:val="20"/>
-        </w:rPr>
-        <w:t xml:space="preserve"> </w:t>
-      </w:r>
-      <w:r>
-        <w:rPr>
-          <w:rFonts w:ascii="Gill Sans MT" w:hAnsi="Gill Sans MT" w:cs="Tahoma"/>
-          <w:b/>
-          <w:bCs/>
-          <w:szCs w:val="20"/>
-        </w:rPr>
-        <w:t xml:space="preserve">Mar </w:t>
-      </w:r>
-      <w:r>
-        <w:rPr>
-          <w:rFonts w:ascii="Gill Sans MT" w:hAnsi="Gill Sans MT" w:cs="Tahoma"/>
-          <w:b/>
-          <w:bCs/>
-          <w:szCs w:val="20"/>
-        </w:rPr>
-        <w:t>20</w:t>
-      </w:r>
-      <w:r>
-        <w:rPr>
-          <w:rFonts w:ascii="Gill Sans MT" w:hAnsi="Gill Sans MT" w:cs="Tahoma"/>
-          <w:b/>
-          <w:bCs/>
-          <w:szCs w:val="20"/>
-        </w:rPr>
-        <w:t>19</w:t>
+        <w:t xml:space="preserve">GULP, </w:t>
+      </w:r>
+      <w:r>
+        <w:rPr>
+          <w:rFonts w:ascii="Gill Sans MT" w:hAnsi="Gill Sans MT" w:cs="Tahoma"/>
+          <w:szCs w:val="20"/>
+        </w:rPr>
+        <w:t>G</w:t>
+      </w:r>
+      <w:r>
+        <w:rPr>
+          <w:rFonts w:ascii="Gill Sans MT" w:hAnsi="Gill Sans MT" w:cs="Tahoma"/>
+          <w:szCs w:val="20"/>
+        </w:rPr>
+        <w:t xml:space="preserve">RUNT and Web Compiler for </w:t>
+      </w:r>
+      <w:r>
+        <w:rPr>
+          <w:rFonts w:ascii="Gill Sans MT" w:hAnsi="Gill Sans MT" w:cs="Tahoma"/>
+          <w:szCs w:val="20"/>
+        </w:rPr>
+        <w:t xml:space="preserve">styling and scripting </w:t>
+      </w:r>
+      <w:r>
+        <w:rPr>
+          <w:rFonts w:ascii="Gill Sans MT" w:hAnsi="Gill Sans MT" w:cs="Tahoma"/>
+          <w:szCs w:val="20"/>
+        </w:rPr>
+        <w:t>minification</w:t>
       </w:r>
     </w:p>
     <w:p>
@@ -1719,11 +2043,86 @@
           <w:rFonts w:ascii="Gill Sans MT" w:hAnsi="Gill Sans MT" w:cs="Tahoma"/>
           <w:szCs w:val="20"/>
         </w:rPr>
-        <w:t>Designed, developed, tested and maintained C#</w:t>
-      </w:r>
-      <w:r>
-        <w:rPr>
-          <w:rFonts w:ascii="Gill Sans MT" w:hAnsi="Gill Sans MT" w:cs="Tahoma"/>
+        <w:t xml:space="preserve">Microsoft SQL Server </w:t>
+      </w:r>
+      <w:r>
+        <w:rPr>
+          <w:rFonts w:ascii="Gill Sans MT" w:hAnsi="Gill Sans MT" w:cs="Tahoma"/>
+          <w:szCs w:val="20"/>
+        </w:rPr>
+        <w:t>Management Studio for d</w:t>
+      </w:r>
+      <w:r>
+        <w:rPr>
+          <w:rFonts w:ascii="Gill Sans MT" w:hAnsi="Gill Sans MT" w:cs="Tahoma"/>
+          <w:szCs w:val="20"/>
+        </w:rPr>
+        <w:t>atabase management</w:t>
+      </w:r>
+    </w:p>
+    <w:p>
+      <w:pPr>
+        <w:rPr>
+          <w:rFonts w:ascii="Gill Sans MT" w:hAnsi="Gill Sans MT" w:cs="Tahoma"/>
+          <w:b/>
+          <w:bCs/>
+          <w:szCs w:val="20"/>
+        </w:rPr>
+      </w:pPr>
+      <w:hyperlink r:id="rId17" w:history="1">
+        <w:r>
+          <w:rPr>
+            <w:rStyle w:val="Hyperlink"/>
+            <w:rFonts w:ascii="Gill Sans MT" w:hAnsi="Gill Sans MT" w:cs="Tahoma"/>
+            <w:b/>
+            <w:bCs/>
+            <w:szCs w:val="20"/>
+            <w:u w:val="none"/>
+          </w:rPr>
+          <w:t>Miller Solutions</w:t>
+        </w:r>
+      </w:hyperlink>
+      <w:r>
+        <w:rPr>
+          <w:rFonts w:ascii="Gill Sans MT" w:hAnsi="Gill Sans MT" w:cs="Tahoma"/>
+          <w:b/>
+          <w:bCs/>
+          <w:szCs w:val="20"/>
+        </w:rPr>
+        <w:t xml:space="preserve"> ~ Software Developer ~ Oct </w:t>
+      </w:r>
+      <w:r>
+        <w:rPr>
+          <w:rFonts w:ascii="Gill Sans MT" w:hAnsi="Gill Sans MT" w:cs="Tahoma"/>
+          <w:b/>
+          <w:bCs/>
+          <w:szCs w:val="20"/>
+        </w:rPr>
+        <w:t>20</w:t>
+      </w:r>
+      <w:r>
+        <w:rPr>
+          <w:rFonts w:ascii="Gill Sans MT" w:hAnsi="Gill Sans MT" w:cs="Tahoma"/>
+          <w:b/>
+          <w:bCs/>
+          <w:szCs w:val="20"/>
+        </w:rPr>
+        <w:t xml:space="preserve">18 </w:t>
+      </w:r>
+      <w:r>
+        <w:rPr>
+          <w:rFonts w:ascii="Gill Sans MT" w:hAnsi="Gill Sans MT" w:cs="Tahoma"/>
+          <w:b/>
+          <w:bCs/>
+          <w:szCs w:val="20"/>
+        </w:rPr>
+        <w:t>-</w:t>
+      </w:r>
+      <w:r>
+        <w:rPr>
+          <w:rFonts w:ascii="Gill Sans MT" w:hAnsi="Gill Sans MT" w:cs="Tahoma"/>
+          <w:b/>
+          <w:bCs/>
           <w:szCs w:val="20"/>
         </w:rPr>
         <w:t xml:space="preserve"> </w:t>
@@ -1731,9 +2130,29 @@
       <w:r>
         <w:rPr>
           <w:rFonts w:ascii="Gill Sans MT" w:hAnsi="Gill Sans MT" w:cs="Tahoma"/>
-          <w:szCs w:val="20"/>
-        </w:rPr>
-        <w:t>.NET Core Web Applications, WordPress websites and NOPCommerce websites</w:t>
+          <w:b/>
+          <w:bCs/>
+          <w:szCs w:val="20"/>
+        </w:rPr>
+        <w:t xml:space="preserve">Mar </w:t>
+      </w:r>
+      <w:r>
+        <w:rPr>
+          <w:rFonts w:ascii="Gill Sans MT" w:hAnsi="Gill Sans MT" w:cs="Tahoma"/>
+          <w:b/>
+          <w:bCs/>
+          <w:szCs w:val="20"/>
+        </w:rPr>
+        <w:t>20</w:t>
+      </w:r>
+      <w:r>
+        <w:rPr>
+          <w:rFonts w:ascii="Gill Sans MT" w:hAnsi="Gill Sans MT" w:cs="Tahoma"/>
+          <w:b/>
+          <w:bCs/>
+          <w:szCs w:val="20"/>
+        </w:rPr>
+        <w:t>19</w:t>
       </w:r>
     </w:p>
     <w:p>
@@ -1755,21 +2174,37 @@
           <w:rFonts w:ascii="Gill Sans MT" w:hAnsi="Gill Sans MT" w:cs="Tahoma"/>
           <w:szCs w:val="20"/>
         </w:rPr>
-        <w:t xml:space="preserve">Microsoft SQL Server Database management, Searchlight server maintenance, </w:t>
-      </w:r>
-      <w:r>
-        <w:rPr>
-          <w:rFonts w:ascii="Gill Sans MT" w:hAnsi="Gill Sans MT" w:cs="Tahoma"/>
-          <w:szCs w:val="20"/>
-        </w:rPr>
-        <w:t xml:space="preserve">Dynamics 365 </w:t>
-      </w:r>
-      <w:r>
-        <w:rPr>
-          <w:rFonts w:ascii="Gill Sans MT" w:hAnsi="Gill Sans MT" w:cs="Tahoma"/>
-          <w:szCs w:val="20"/>
-        </w:rPr>
-        <w:t>CRM ticketing</w:t>
+        <w:t xml:space="preserve">Designed, developed, </w:t>
+      </w:r>
+      <w:proofErr w:type="gramStart"/>
+      <w:r>
+        <w:rPr>
+          <w:rFonts w:ascii="Gill Sans MT" w:hAnsi="Gill Sans MT" w:cs="Tahoma"/>
+          <w:szCs w:val="20"/>
+        </w:rPr>
+        <w:t>tested</w:t>
+      </w:r>
+      <w:proofErr w:type="gramEnd"/>
+      <w:r>
+        <w:rPr>
+          <w:rFonts w:ascii="Gill Sans MT" w:hAnsi="Gill Sans MT" w:cs="Tahoma"/>
+          <w:szCs w:val="20"/>
+        </w:rPr>
+        <w:t xml:space="preserve"> and maintained C#</w:t>
+      </w:r>
+      <w:r>
+        <w:rPr>
+          <w:rFonts w:ascii="Gill Sans MT" w:hAnsi="Gill Sans MT" w:cs="Tahoma"/>
+          <w:szCs w:val="20"/>
+        </w:rPr>
+        <w:t xml:space="preserve"> </w:t>
+      </w:r>
+      <w:r>
+        <w:rPr>
+          <w:rFonts w:ascii="Gill Sans MT" w:hAnsi="Gill Sans MT" w:cs="Tahoma"/>
+          <w:szCs w:val="20"/>
+        </w:rPr>
+        <w:t>.NET Core Web Applications, WordPress websites and NOPCommerce websites</w:t>
       </w:r>
     </w:p>
     <w:p>
@@ -1789,10 +2224,23 @@
       <w:r>
         <w:rPr>
           <w:rFonts w:ascii="Gill Sans MT" w:hAnsi="Gill Sans MT" w:cs="Tahoma"/>
-          <w:bCs/>
-          <w:szCs w:val="20"/>
-        </w:rPr>
-        <w:t>Produced Release Notes, Bug Logs and other documentation records for both End Users and internal developers</w:t>
+          <w:szCs w:val="20"/>
+        </w:rPr>
+        <w:t xml:space="preserve">Microsoft SQL Server Database management, Searchlight server maintenance, </w:t>
+      </w:r>
+      <w:r>
+        <w:rPr>
+          <w:rFonts w:ascii="Gill Sans MT" w:hAnsi="Gill Sans MT" w:cs="Tahoma"/>
+          <w:szCs w:val="20"/>
+        </w:rPr>
+        <w:t xml:space="preserve">Dynamics 365 </w:t>
+      </w:r>
+      <w:r>
+        <w:rPr>
+          <w:rFonts w:ascii="Gill Sans MT" w:hAnsi="Gill Sans MT" w:cs="Tahoma"/>
+          <w:szCs w:val="20"/>
+        </w:rPr>
+        <w:t>CRM ticketing</w:t>
       </w:r>
     </w:p>
     <w:p>
@@ -1815,134 +2263,7 @@
           <w:bCs/>
           <w:szCs w:val="20"/>
         </w:rPr>
-        <w:t>Visual Studio Team Foundation Server Source Control and Visual Studio Online DevOps</w:t>
-      </w:r>
-    </w:p>
-    <w:p>
-      <w:pPr>
-        <w:rPr>
-          <w:rFonts w:ascii="Gill Sans MT" w:hAnsi="Gill Sans MT" w:cs="Tahoma"/>
-          <w:b/>
-          <w:bCs/>
-          <w:szCs w:val="20"/>
-        </w:rPr>
-      </w:pPr>
-      <w:r>
-        <w:rPr>
-          <w:rFonts w:ascii="Gill Sans MT" w:hAnsi="Gill Sans MT" w:cs="Tahoma"/>
-          <w:b/>
-          <w:bCs/>
-          <w:szCs w:val="20"/>
-        </w:rPr>
-        <w:t xml:space="preserve">InVMA Ltd ~ Applications Engineer ~ Jun </w:t>
-      </w:r>
-      <w:r>
-        <w:rPr>
-          <w:rFonts w:ascii="Gill Sans MT" w:hAnsi="Gill Sans MT" w:cs="Tahoma"/>
-          <w:b/>
-          <w:bCs/>
-          <w:szCs w:val="20"/>
-        </w:rPr>
-        <w:t>20</w:t>
-      </w:r>
-      <w:r>
-        <w:rPr>
-          <w:rFonts w:ascii="Gill Sans MT" w:hAnsi="Gill Sans MT" w:cs="Tahoma"/>
-          <w:b/>
-          <w:bCs/>
-          <w:szCs w:val="20"/>
-        </w:rPr>
-        <w:t xml:space="preserve">15 </w:t>
-      </w:r>
-      <w:r>
-        <w:rPr>
-          <w:rFonts w:ascii="Gill Sans MT" w:hAnsi="Gill Sans MT" w:cs="Tahoma"/>
-          <w:b/>
-          <w:bCs/>
-          <w:szCs w:val="20"/>
-        </w:rPr>
-        <w:t>-</w:t>
-      </w:r>
-      <w:r>
-        <w:rPr>
-          <w:rFonts w:ascii="Gill Sans MT" w:hAnsi="Gill Sans MT" w:cs="Tahoma"/>
-          <w:b/>
-          <w:bCs/>
-          <w:szCs w:val="20"/>
-        </w:rPr>
-        <w:t xml:space="preserve"> Sep </w:t>
-      </w:r>
-      <w:r>
-        <w:rPr>
-          <w:rFonts w:ascii="Gill Sans MT" w:hAnsi="Gill Sans MT" w:cs="Tahoma"/>
-          <w:b/>
-          <w:bCs/>
-          <w:szCs w:val="20"/>
-        </w:rPr>
-        <w:t>20</w:t>
-      </w:r>
-      <w:r>
-        <w:rPr>
-          <w:rFonts w:ascii="Gill Sans MT" w:hAnsi="Gill Sans MT" w:cs="Tahoma"/>
-          <w:b/>
-          <w:bCs/>
-          <w:szCs w:val="20"/>
-        </w:rPr>
-        <w:t xml:space="preserve">15 and Jun </w:t>
-      </w:r>
-      <w:r>
-        <w:rPr>
-          <w:rFonts w:ascii="Gill Sans MT" w:hAnsi="Gill Sans MT" w:cs="Tahoma"/>
-          <w:b/>
-          <w:bCs/>
-          <w:szCs w:val="20"/>
-        </w:rPr>
-        <w:t>20</w:t>
-      </w:r>
-      <w:r>
-        <w:rPr>
-          <w:rFonts w:ascii="Gill Sans MT" w:hAnsi="Gill Sans MT" w:cs="Tahoma"/>
-          <w:b/>
-          <w:bCs/>
-          <w:szCs w:val="20"/>
-        </w:rPr>
-        <w:t xml:space="preserve">16 </w:t>
-      </w:r>
-      <w:r>
-        <w:rPr>
-          <w:rFonts w:ascii="Gill Sans MT" w:hAnsi="Gill Sans MT" w:cs="Tahoma"/>
-          <w:b/>
-          <w:bCs/>
-          <w:szCs w:val="20"/>
-        </w:rPr>
-        <w:t>-</w:t>
-      </w:r>
-      <w:r>
-        <w:rPr>
-          <w:rFonts w:ascii="Gill Sans MT" w:hAnsi="Gill Sans MT" w:cs="Tahoma"/>
-          <w:b/>
-          <w:bCs/>
-          <w:szCs w:val="20"/>
-        </w:rPr>
-        <w:t xml:space="preserve"> Sep </w:t>
-      </w:r>
-      <w:r>
-        <w:rPr>
-          <w:rFonts w:ascii="Gill Sans MT" w:hAnsi="Gill Sans MT" w:cs="Tahoma"/>
-          <w:b/>
-          <w:bCs/>
-          <w:szCs w:val="20"/>
-        </w:rPr>
-        <w:t>20</w:t>
-      </w:r>
-      <w:r>
-        <w:rPr>
-          <w:rFonts w:ascii="Gill Sans MT" w:hAnsi="Gill Sans MT" w:cs="Tahoma"/>
-          <w:b/>
-          <w:bCs/>
-          <w:szCs w:val="20"/>
-        </w:rPr>
-        <w:t>17</w:t>
+        <w:t>Produced Release Notes, Bug Logs and other documentation records for both End Users and internal developers</w:t>
       </w:r>
     </w:p>
     <w:p>
@@ -1962,96 +2283,11 @@
       <w:r>
         <w:rPr>
           <w:rFonts w:ascii="Gill Sans MT" w:hAnsi="Gill Sans MT" w:cs="Tahoma"/>
-          <w:szCs w:val="20"/>
-        </w:rPr>
-        <w:t>Designed, developed, tested and maintained advanced IoT systems for data analysis, control, automation and networking using Java, JavaScript and Lua Script with the ThingWorx IDE</w:t>
-      </w:r>
-    </w:p>
-    <w:p>
-      <w:pPr>
-        <w:pStyle w:val="ListParagraph"/>
-        <w:numPr>
-          <w:ilvl w:val="0"/>
-          <w:numId w:val="5"/>
-        </w:numPr>
-        <w:rPr>
-          <w:rFonts w:ascii="Gill Sans MT" w:hAnsi="Gill Sans MT" w:cs="Tahoma"/>
-          <w:b/>
           <w:bCs/>
           <w:szCs w:val="20"/>
         </w:rPr>
-      </w:pPr>
-      <w:r>
-        <w:rPr>
-          <w:rFonts w:ascii="Gill Sans MT" w:hAnsi="Gill Sans MT" w:cs="Tahoma"/>
-          <w:szCs w:val="20"/>
-        </w:rPr>
-        <w:t>Worked as an integral part of a team, and independently, to produce professional, industry systems for global clients such as Doosan Babcock, Rotork and Atlas Copco</w:t>
-      </w:r>
-    </w:p>
-    <w:p>
-      <w:pPr>
-        <w:pStyle w:val="ListParagraph"/>
-        <w:numPr>
-          <w:ilvl w:val="0"/>
-          <w:numId w:val="5"/>
-        </w:numPr>
-        <w:rPr>
-          <w:rFonts w:ascii="Gill Sans MT" w:hAnsi="Gill Sans MT" w:cs="Tahoma"/>
-          <w:b/>
-          <w:bCs/>
-          <w:szCs w:val="20"/>
-        </w:rPr>
-      </w:pPr>
-      <w:r>
-        <w:rPr>
-          <w:rFonts w:ascii="Gill Sans MT" w:hAnsi="Gill Sans MT" w:cs="Tahoma"/>
-          <w:szCs w:val="20"/>
-        </w:rPr>
-        <w:t>Attended and hosted meetings with clients and colleagues to create satisfactory products for end users</w:t>
-      </w:r>
-    </w:p>
-    <w:p>
-      <w:pPr>
-        <w:pStyle w:val="ListParagraph"/>
-        <w:numPr>
-          <w:ilvl w:val="0"/>
-          <w:numId w:val="5"/>
-        </w:numPr>
-        <w:rPr>
-          <w:rFonts w:ascii="Gill Sans MT" w:hAnsi="Gill Sans MT" w:cs="Tahoma"/>
-          <w:b/>
-          <w:bCs/>
-          <w:szCs w:val="20"/>
-        </w:rPr>
-      </w:pPr>
-      <w:r>
-        <w:rPr>
-          <w:rFonts w:ascii="Gill Sans MT" w:hAnsi="Gill Sans MT" w:cs="Tahoma"/>
-          <w:szCs w:val="20"/>
-        </w:rPr>
-        <w:t>Use of Fibonacci-Style Agile Development methods</w:t>
-      </w:r>
-    </w:p>
-    <w:p>
-      <w:pPr>
-        <w:rPr>
-          <w:rFonts w:ascii="Gill Sans MT" w:hAnsi="Gill Sans MT" w:cs="Tahoma"/>
-          <w:b/>
-          <w:bCs/>
-          <w:szCs w:val="20"/>
-        </w:rPr>
-      </w:pPr>
-    </w:p>
-    <w:p>
-      <w:pPr>
-        <w:rPr>
-          <w:rFonts w:ascii="Gill Sans MT" w:hAnsi="Gill Sans MT" w:cs="Tahoma"/>
-          <w:b/>
-          <w:bCs/>
-          <w:szCs w:val="20"/>
-        </w:rPr>
-      </w:pPr>
+        <w:t>Visual Studio Team Foundation Server Source Control and Visual Studio Online DevOps</w:t>
+      </w:r>
     </w:p>
     <w:p>
       <w:pPr>
@@ -2153,7 +2389,27 @@
           <w:sz w:val="20"/>
           <w:szCs w:val="20"/>
         </w:rPr>
-        <w:t>C++, D3D11, C for Robotics, VB, JavaScript, HTML, CSS, PHP and Python.</w:t>
+        <w:t xml:space="preserve">C++, D3D11, C for Robotics, VB, JavaScript, HTML, CSS, </w:t>
+      </w:r>
+      <w:proofErr w:type="gramStart"/>
+      <w:r>
+        <w:rPr>
+          <w:rFonts w:ascii="Gill Sans MT" w:hAnsi="Gill Sans MT" w:cs="Tahoma"/>
+          <w:i/>
+          <w:sz w:val="20"/>
+          <w:szCs w:val="20"/>
+        </w:rPr>
+        <w:t>PHP</w:t>
+      </w:r>
+      <w:proofErr w:type="gramEnd"/>
+      <w:r>
+        <w:rPr>
+          <w:rFonts w:ascii="Gill Sans MT" w:hAnsi="Gill Sans MT" w:cs="Tahoma"/>
+          <w:i/>
+          <w:sz w:val="20"/>
+          <w:szCs w:val="20"/>
+        </w:rPr>
+        <w:t xml:space="preserve"> and Python.</w:t>
       </w:r>
     </w:p>
     <w:p>
@@ -2236,7 +2492,21 @@
           <w:rFonts w:ascii="Gill Sans MT" w:hAnsi="Gill Sans MT" w:cs="Tahoma"/>
           <w:szCs w:val="20"/>
         </w:rPr>
-        <w:t>Developed a narration-based, cooperative PS4 game using Sony’s PhyreEngine and C++</w:t>
+        <w:t xml:space="preserve">Developed a </w:t>
+      </w:r>
+      <w:r>
+        <w:rPr>
+          <w:rFonts w:ascii="Gill Sans MT" w:hAnsi="Gill Sans MT" w:cs="Tahoma"/>
+          <w:szCs w:val="20"/>
+        </w:rPr>
+        <w:t>narration based</w:t>
+      </w:r>
+      <w:r>
+        <w:rPr>
+          <w:rFonts w:ascii="Gill Sans MT" w:hAnsi="Gill Sans MT" w:cs="Tahoma"/>
+          <w:szCs w:val="20"/>
+        </w:rPr>
+        <w:t>, cooperative PS4 game using Sony’s PhyreEngine and C++</w:t>
       </w:r>
     </w:p>
     <w:p>
@@ -2256,7 +2526,23 @@
           <w:rFonts w:ascii="Gill Sans MT" w:hAnsi="Gill Sans MT" w:cs="Tahoma"/>
           <w:szCs w:val="20"/>
         </w:rPr>
-        <w:t>Team of 6 achieving first prize for our year group at the annual Sheffield Hallam University Games Showcase – my role was mainly programming player movement, animation and lighting</w:t>
+        <w:t xml:space="preserve">Team of 6 achieving first prize for our year group at the annual Sheffield Hallam University Games Showcase – my role was mainly programming player movement, </w:t>
+      </w:r>
+      <w:proofErr w:type="gramStart"/>
+      <w:r>
+        <w:rPr>
+          <w:rFonts w:ascii="Gill Sans MT" w:hAnsi="Gill Sans MT" w:cs="Tahoma"/>
+          <w:szCs w:val="20"/>
+        </w:rPr>
+        <w:t>animation</w:t>
+      </w:r>
+      <w:proofErr w:type="gramEnd"/>
+      <w:r>
+        <w:rPr>
+          <w:rFonts w:ascii="Gill Sans MT" w:hAnsi="Gill Sans MT" w:cs="Tahoma"/>
+          <w:szCs w:val="20"/>
+        </w:rPr>
+        <w:t xml:space="preserve"> and lighting</w:t>
       </w:r>
     </w:p>
     <w:p>
@@ -2278,7 +2564,7 @@
         </w:rPr>
         <w:t xml:space="preserve">Trailer YouTube link: </w:t>
       </w:r>
-      <w:hyperlink r:id="rId14" w:history="1">
+      <w:hyperlink r:id="rId18" w:history="1">
         <w:r>
           <w:rPr>
             <w:rStyle w:val="Hyperlink"/>
@@ -2379,7 +2665,23 @@
           <w:rFonts w:ascii="Gill Sans MT" w:hAnsi="Gill Sans MT" w:cs="Tahoma"/>
           <w:szCs w:val="20"/>
         </w:rPr>
-        <w:t>Python, project management, independence, research and hardware configuration</w:t>
+        <w:t xml:space="preserve">Python, project management, independence, </w:t>
+      </w:r>
+      <w:proofErr w:type="gramStart"/>
+      <w:r>
+        <w:rPr>
+          <w:rFonts w:ascii="Gill Sans MT" w:hAnsi="Gill Sans MT" w:cs="Tahoma"/>
+          <w:szCs w:val="20"/>
+        </w:rPr>
+        <w:t>research</w:t>
+      </w:r>
+      <w:proofErr w:type="gramEnd"/>
+      <w:r>
+        <w:rPr>
+          <w:rFonts w:ascii="Gill Sans MT" w:hAnsi="Gill Sans MT" w:cs="Tahoma"/>
+          <w:szCs w:val="20"/>
+        </w:rPr>
+        <w:t xml:space="preserve"> and hardware configuration</w:t>
       </w:r>
     </w:p>
     <w:p>
@@ -2399,7 +2701,21 @@
           <w:rFonts w:ascii="Gill Sans MT" w:hAnsi="Gill Sans MT" w:cs="Tahoma"/>
           <w:szCs w:val="20"/>
         </w:rPr>
-        <w:t>Produced a simple puzzle game using a Raspberry Pi and input devices – Rotary Encoder, Accelerometer and Arcade Buttons</w:t>
+        <w:t xml:space="preserve">Produced a </w:t>
+      </w:r>
+      <w:r>
+        <w:rPr>
+          <w:rFonts w:ascii="Gill Sans MT" w:hAnsi="Gill Sans MT" w:cs="Tahoma"/>
+          <w:szCs w:val="20"/>
+        </w:rPr>
+        <w:t>2D</w:t>
+      </w:r>
+      <w:r>
+        <w:rPr>
+          <w:rFonts w:ascii="Gill Sans MT" w:hAnsi="Gill Sans MT" w:cs="Tahoma"/>
+          <w:szCs w:val="20"/>
+        </w:rPr>
+        <w:t xml:space="preserve"> puzzle game using a Raspberry Pi and input devices – Rotary Encoder, Accelerometer and Arcade Buttons</w:t>
       </w:r>
     </w:p>
     <w:p>
@@ -2529,7 +2845,23 @@
           <w:rFonts w:ascii="Gill Sans MT" w:hAnsi="Gill Sans MT" w:cs="Tahoma"/>
           <w:szCs w:val="20"/>
         </w:rPr>
-        <w:t>: Adaptability, innovation and agile development</w:t>
+        <w:t xml:space="preserve">: Adaptability, </w:t>
+      </w:r>
+      <w:proofErr w:type="gramStart"/>
+      <w:r>
+        <w:rPr>
+          <w:rFonts w:ascii="Gill Sans MT" w:hAnsi="Gill Sans MT" w:cs="Tahoma"/>
+          <w:szCs w:val="20"/>
+        </w:rPr>
+        <w:t>innovation</w:t>
+      </w:r>
+      <w:proofErr w:type="gramEnd"/>
+      <w:r>
+        <w:rPr>
+          <w:rFonts w:ascii="Gill Sans MT" w:hAnsi="Gill Sans MT" w:cs="Tahoma"/>
+          <w:szCs w:val="20"/>
+        </w:rPr>
+        <w:t xml:space="preserve"> and agile development</w:t>
       </w:r>
     </w:p>
     <w:p>
@@ -2549,28 +2881,7 @@
           <w:rFonts w:ascii="Gill Sans MT" w:hAnsi="Gill Sans MT" w:cs="Tahoma"/>
           <w:szCs w:val="20"/>
         </w:rPr>
-        <w:t xml:space="preserve">Passed a Kentico Cloud Developer </w:t>
-      </w:r>
-      <w:r>
-        <w:rPr>
-          <w:rFonts w:ascii="Gill Sans MT" w:hAnsi="Gill Sans MT" w:cs="Tahoma"/>
-          <w:szCs w:val="20"/>
-        </w:rPr>
-        <w:t>e</w:t>
-      </w:r>
-      <w:r>
-        <w:rPr>
-          <w:rFonts w:ascii="Gill Sans MT" w:hAnsi="Gill Sans MT" w:cs="Tahoma"/>
-          <w:szCs w:val="20"/>
-        </w:rPr>
-        <w:t>xam</w:t>
-      </w:r>
-      <w:r>
-        <w:rPr>
-          <w:rFonts w:ascii="Gill Sans MT" w:hAnsi="Gill Sans MT" w:cs="Tahoma"/>
-          <w:szCs w:val="20"/>
-        </w:rPr>
-        <w:t xml:space="preserve"> proving my competence with the Kentico Cloud technology</w:t>
+        <w:t>Currently studying Microsoft Azure certifications to enhance my knowledge of Cloud Computing</w:t>
       </w:r>
     </w:p>
     <w:p>
@@ -2590,7 +2901,28 @@
           <w:rFonts w:ascii="Gill Sans MT" w:hAnsi="Gill Sans MT" w:cs="Tahoma"/>
           <w:szCs w:val="20"/>
         </w:rPr>
-        <w:t xml:space="preserve">Passed a ThingWorx Associate Developer exam proving my competence as a ThingWorx developer </w:t>
+        <w:t xml:space="preserve">Passed a Kentico Cloud Developer </w:t>
+      </w:r>
+      <w:r>
+        <w:rPr>
+          <w:rFonts w:ascii="Gill Sans MT" w:hAnsi="Gill Sans MT" w:cs="Tahoma"/>
+          <w:szCs w:val="20"/>
+        </w:rPr>
+        <w:t>e</w:t>
+      </w:r>
+      <w:r>
+        <w:rPr>
+          <w:rFonts w:ascii="Gill Sans MT" w:hAnsi="Gill Sans MT" w:cs="Tahoma"/>
+          <w:szCs w:val="20"/>
+        </w:rPr>
+        <w:t>xam</w:t>
+      </w:r>
+      <w:r>
+        <w:rPr>
+          <w:rFonts w:ascii="Gill Sans MT" w:hAnsi="Gill Sans MT" w:cs="Tahoma"/>
+          <w:szCs w:val="20"/>
+        </w:rPr>
+        <w:t xml:space="preserve"> proving my competence with the Kentico Cloud technology</w:t>
       </w:r>
     </w:p>
     <w:p>
@@ -2610,56 +2942,7 @@
           <w:rFonts w:ascii="Gill Sans MT" w:hAnsi="Gill Sans MT" w:cs="Tahoma"/>
           <w:szCs w:val="20"/>
         </w:rPr>
-        <w:t xml:space="preserve">Adapted quickly to achieve these </w:t>
-      </w:r>
-      <w:r>
-        <w:rPr>
-          <w:rFonts w:ascii="Gill Sans MT" w:hAnsi="Gill Sans MT" w:cs="Tahoma"/>
-          <w:szCs w:val="20"/>
-        </w:rPr>
-        <w:t>highly sought-after certification</w:t>
-      </w:r>
-      <w:r>
-        <w:rPr>
-          <w:rFonts w:ascii="Gill Sans MT" w:hAnsi="Gill Sans MT" w:cs="Tahoma"/>
-          <w:szCs w:val="20"/>
-        </w:rPr>
-        <w:t>s</w:t>
-      </w:r>
-      <w:r>
-        <w:rPr>
-          <w:rFonts w:ascii="Gill Sans MT" w:hAnsi="Gill Sans MT" w:cs="Tahoma"/>
-          <w:szCs w:val="20"/>
-        </w:rPr>
-        <w:t xml:space="preserve"> </w:t>
-      </w:r>
-      <w:r>
-        <w:rPr>
-          <w:rFonts w:ascii="Gill Sans MT" w:hAnsi="Gill Sans MT" w:cs="Tahoma"/>
-          <w:szCs w:val="20"/>
-        </w:rPr>
-        <w:t xml:space="preserve">from </w:t>
-      </w:r>
-      <w:r>
-        <w:rPr>
-          <w:rFonts w:ascii="Gill Sans MT" w:hAnsi="Gill Sans MT" w:cs="Tahoma"/>
-          <w:szCs w:val="20"/>
-        </w:rPr>
-        <w:t xml:space="preserve">using the software for only </w:t>
-      </w:r>
-      <w:r>
-        <w:rPr>
-          <w:rFonts w:ascii="Gill Sans MT" w:hAnsi="Gill Sans MT" w:cs="Tahoma"/>
-          <w:szCs w:val="20"/>
-        </w:rPr>
-        <w:t xml:space="preserve">a few </w:t>
-      </w:r>
-      <w:r>
-        <w:rPr>
-          <w:rFonts w:ascii="Gill Sans MT" w:hAnsi="Gill Sans MT" w:cs="Tahoma"/>
-          <w:szCs w:val="20"/>
-        </w:rPr>
-        <w:t>months</w:t>
+        <w:t xml:space="preserve">Passed a ThingWorx Associate Developer exam proving my competence as a ThingWorx developer </w:t>
       </w:r>
     </w:p>
     <w:p>
@@ -3077,7 +3360,22 @@
                                 <w:szCs w:val="20"/>
                               </w:rPr>
                               <w:br/>
-                              <w:t>Programming for Games</w:t>
+                            </w:r>
+                            <w:proofErr w:type="spellStart"/>
+                            <w:r>
+                              <w:rPr>
+                                <w:rFonts w:ascii="Gill Sans MT" w:hAnsi="Gill Sans MT" w:cs="Tahoma"/>
+                                <w:szCs w:val="20"/>
+                              </w:rPr>
+                              <w:t>Programming</w:t>
+                            </w:r>
+                            <w:proofErr w:type="spellEnd"/>
+                            <w:r>
+                              <w:rPr>
+                                <w:rFonts w:ascii="Gill Sans MT" w:hAnsi="Gill Sans MT" w:cs="Tahoma"/>
+                                <w:szCs w:val="20"/>
+                              </w:rPr>
+                              <w:t xml:space="preserve"> for Games</w:t>
                             </w:r>
                             <w:r>
                               <w:rPr>
@@ -3170,7 +3468,22 @@
                           <w:szCs w:val="20"/>
                         </w:rPr>
                         <w:br/>
-                        <w:t>Programming for Games</w:t>
+                      </w:r>
+                      <w:proofErr w:type="spellStart"/>
+                      <w:r>
+                        <w:rPr>
+                          <w:rFonts w:ascii="Gill Sans MT" w:hAnsi="Gill Sans MT" w:cs="Tahoma"/>
+                          <w:szCs w:val="20"/>
+                        </w:rPr>
+                        <w:t>Programming</w:t>
+                      </w:r>
+                      <w:proofErr w:type="spellEnd"/>
+                      <w:r>
+                        <w:rPr>
+                          <w:rFonts w:ascii="Gill Sans MT" w:hAnsi="Gill Sans MT" w:cs="Tahoma"/>
+                          <w:szCs w:val="20"/>
+                        </w:rPr>
+                        <w:t xml:space="preserve"> for Games</w:t>
                       </w:r>
                       <w:r>
                         <w:rPr>
@@ -3614,6 +3927,52 @@
           <w:rFonts w:ascii="Gill Sans MT" w:hAnsi="Gill Sans MT" w:cs="Tahoma"/>
           <w:szCs w:val="20"/>
         </w:rPr>
+        <w:t xml:space="preserve">IT Volunteer at </w:t>
+      </w:r>
+      <w:hyperlink r:id="rId19" w:history="1">
+        <w:r>
+          <w:rPr>
+            <w:rStyle w:val="Hyperlink"/>
+            <w:rFonts w:ascii="Gill Sans MT" w:hAnsi="Gill Sans MT" w:cs="Tahoma"/>
+            <w:b/>
+            <w:bCs/>
+            <w:szCs w:val="20"/>
+            <w:u w:val="none"/>
+          </w:rPr>
+          <w:t xml:space="preserve">Ashgate </w:t>
+        </w:r>
+        <w:proofErr w:type="spellStart"/>
+        <w:r>
+          <w:rPr>
+            <w:rStyle w:val="Hyperlink"/>
+            <w:rFonts w:ascii="Gill Sans MT" w:hAnsi="Gill Sans MT" w:cs="Tahoma"/>
+            <w:b/>
+            <w:bCs/>
+            <w:szCs w:val="20"/>
+            <w:u w:val="none"/>
+          </w:rPr>
+          <w:t>Hospicecare</w:t>
+        </w:r>
+        <w:proofErr w:type="spellEnd"/>
+      </w:hyperlink>
+    </w:p>
+    <w:p>
+      <w:pPr>
+        <w:pStyle w:val="ListParagraph"/>
+        <w:numPr>
+          <w:ilvl w:val="0"/>
+          <w:numId w:val="3"/>
+        </w:numPr>
+        <w:rPr>
+          <w:rFonts w:ascii="Gill Sans MT" w:hAnsi="Gill Sans MT" w:cs="Tahoma"/>
+          <w:szCs w:val="20"/>
+        </w:rPr>
+      </w:pPr>
+      <w:r>
+        <w:rPr>
+          <w:rFonts w:ascii="Gill Sans MT" w:hAnsi="Gill Sans MT" w:cs="Tahoma"/>
+          <w:szCs w:val="20"/>
+        </w:rPr>
         <w:t>Programming portfoli</w:t>
       </w:r>
       <w:r>
@@ -3630,7 +3989,7 @@
         </w:rPr>
         <w:t xml:space="preserve">: </w:t>
       </w:r>
-      <w:hyperlink r:id="rId15" w:history="1">
+      <w:hyperlink r:id="rId20" w:history="1">
         <w:r>
           <w:rPr>
             <w:rStyle w:val="Hyperlink"/>
@@ -3734,7 +4093,7 @@
       </w:r>
     </w:p>
     <w:sectPr>
-      <w:footerReference w:type="default" r:id="rId16"/>
+      <w:footerReference w:type="default" r:id="rId21"/>
       <w:pgSz w:w="11906" w:h="16838"/>
       <w:pgMar w:top="0" w:right="707" w:bottom="0" w:left="709" w:header="0" w:footer="549" w:gutter="0"/>
       <w:cols w:space="708"/>
@@ -3745,7 +4104,7 @@
 </file>
 
 <file path=word/endnotes.xml><?xml version="1.0" encoding="utf-8"?>
-<w:endnotes xmlns:wpc="http://schemas.microsoft.com/office/word/2010/wordprocessingCanvas" xmlns:cx="http://schemas.microsoft.com/office/drawing/2014/chartex" xmlns:cx1="http://schemas.microsoft.com/office/drawing/2015/9/8/chartex" xmlns:cx2="http://schemas.microsoft.com/office/drawing/2015/10/21/chartex" xmlns:cx3="http://schemas.microsoft.com/office/drawing/2016/5/9/chartex" xmlns:cx4="http://schemas.microsoft.com/office/drawing/2016/5/10/chartex" xmlns:cx5="http://schemas.microsoft.com/office/drawing/2016/5/11/chartex" xmlns:cx6="http://schemas.microsoft.com/office/drawing/2016/5/12/chartex" xmlns:cx7="http://schemas.microsoft.com/office/drawing/2016/5/13/chartex" xmlns:cx8="http://schemas.microsoft.com/office/drawing/2016/5/14/chartex" xmlns:mc="http://schemas.openxmlformats.org/markup-compatibility/2006" xmlns:aink="http://schemas.microsoft.com/office/drawing/2016/ink" xmlns:am3d="http://schemas.microsoft.com/office/drawing/2017/model3d" xmlns:o="urn:schemas-microsoft-com:office:office" xmlns:r="http://schemas.openxmlformats.org/officeDocument/2006/relationships" xmlns:m="http://schemas.openxmlformats.org/officeDocument/2006/math" xmlns:v="urn:schemas-microsoft-com:vml" xmlns:wp14="http://schemas.microsoft.com/office/word/2010/wordprocessingDrawing" xmlns:wp="http://schemas.openxmlformats.org/drawingml/2006/wordprocessingDrawing" xmlns:w10="urn:schemas-microsoft-com:office:word" xmlns:w="http://schemas.openxmlformats.org/wordprocessingml/2006/main" xmlns:w14="http://schemas.microsoft.com/office/word/2010/wordml" xmlns:w15="http://schemas.microsoft.com/office/word/2012/wordml" xmlns:w16cid="http://schemas.microsoft.com/office/word/2016/wordml/cid" xmlns:w16se="http://schemas.microsoft.com/office/word/2015/wordml/symex" xmlns:wpg="http://schemas.microsoft.com/office/word/2010/wordprocessingGroup" xmlns:wpi="http://schemas.microsoft.com/office/word/2010/wordprocessingInk" xmlns:wne="http://schemas.microsoft.com/office/word/2006/wordml" xmlns:wps="http://schemas.microsoft.com/office/word/2010/wordprocessingShape" mc:Ignorable="w14 w15 w16se w16cid wp14">
+<w:endnotes xmlns:wpc="http://schemas.microsoft.com/office/word/2010/wordprocessingCanvas" xmlns:cx="http://schemas.microsoft.com/office/drawing/2014/chartex" xmlns:cx1="http://schemas.microsoft.com/office/drawing/2015/9/8/chartex" xmlns:cx2="http://schemas.microsoft.com/office/drawing/2015/10/21/chartex" xmlns:cx3="http://schemas.microsoft.com/office/drawing/2016/5/9/chartex" xmlns:cx4="http://schemas.microsoft.com/office/drawing/2016/5/10/chartex" xmlns:cx5="http://schemas.microsoft.com/office/drawing/2016/5/11/chartex" xmlns:cx6="http://schemas.microsoft.com/office/drawing/2016/5/12/chartex" xmlns:cx7="http://schemas.microsoft.com/office/drawing/2016/5/13/chartex" xmlns:cx8="http://schemas.microsoft.com/office/drawing/2016/5/14/chartex" xmlns:mc="http://schemas.openxmlformats.org/markup-compatibility/2006" xmlns:aink="http://schemas.microsoft.com/office/drawing/2016/ink" xmlns:am3d="http://schemas.microsoft.com/office/drawing/2017/model3d" xmlns:o="urn:schemas-microsoft-com:office:office" xmlns:r="http://schemas.openxmlformats.org/officeDocument/2006/relationships" xmlns:m="http://schemas.openxmlformats.org/officeDocument/2006/math" xmlns:v="urn:schemas-microsoft-com:vml" xmlns:wp14="http://schemas.microsoft.com/office/word/2010/wordprocessingDrawing" xmlns:wp="http://schemas.openxmlformats.org/drawingml/2006/wordprocessingDrawing" xmlns:w10="urn:schemas-microsoft-com:office:word" xmlns:w="http://schemas.openxmlformats.org/wordprocessingml/2006/main" xmlns:w14="http://schemas.microsoft.com/office/word/2010/wordml" xmlns:w15="http://schemas.microsoft.com/office/word/2012/wordml" xmlns:w16cex="http://schemas.microsoft.com/office/word/2018/wordml/cex" xmlns:w16cid="http://schemas.microsoft.com/office/word/2016/wordml/cid" xmlns:w16="http://schemas.microsoft.com/office/word/2018/wordml" xmlns:w16se="http://schemas.microsoft.com/office/word/2015/wordml/symex" xmlns:wpg="http://schemas.microsoft.com/office/word/2010/wordprocessingGroup" xmlns:wpi="http://schemas.microsoft.com/office/word/2010/wordprocessingInk" xmlns:wne="http://schemas.microsoft.com/office/word/2006/wordml" xmlns:wps="http://schemas.microsoft.com/office/word/2010/wordprocessingShape" mc:Ignorable="w14 w15 w16se w16cid w16 w16cex wp14">
   <w:endnote w:type="separator" w:id="-1">
     <w:p>
       <w:pPr>
@@ -3777,7 +4136,7 @@
 </file>
 
 <file path=word/footer1.xml><?xml version="1.0" encoding="utf-8"?>
-<w:ftr xmlns:wpc="http://schemas.microsoft.com/office/word/2010/wordprocessingCanvas" xmlns:cx="http://schemas.microsoft.com/office/drawing/2014/chartex" xmlns:cx1="http://schemas.microsoft.com/office/drawing/2015/9/8/chartex" xmlns:cx2="http://schemas.microsoft.com/office/drawing/2015/10/21/chartex" xmlns:cx3="http://schemas.microsoft.com/office/drawing/2016/5/9/chartex" xmlns:cx4="http://schemas.microsoft.com/office/drawing/2016/5/10/chartex" xmlns:cx5="http://schemas.microsoft.com/office/drawing/2016/5/11/chartex" xmlns:cx6="http://schemas.microsoft.com/office/drawing/2016/5/12/chartex" xmlns:cx7="http://schemas.microsoft.com/office/drawing/2016/5/13/chartex" xmlns:cx8="http://schemas.microsoft.com/office/drawing/2016/5/14/chartex" xmlns:mc="http://schemas.openxmlformats.org/markup-compatibility/2006" xmlns:aink="http://schemas.microsoft.com/office/drawing/2016/ink" xmlns:am3d="http://schemas.microsoft.com/office/drawing/2017/model3d" xmlns:o="urn:schemas-microsoft-com:office:office" xmlns:r="http://schemas.openxmlformats.org/officeDocument/2006/relationships" xmlns:m="http://schemas.openxmlformats.org/officeDocument/2006/math" xmlns:v="urn:schemas-microsoft-com:vml" xmlns:wp14="http://schemas.microsoft.com/office/word/2010/wordprocessingDrawing" xmlns:wp="http://schemas.openxmlformats.org/drawingml/2006/wordprocessingDrawing" xmlns:w10="urn:schemas-microsoft-com:office:word" xmlns:w="http://schemas.openxmlformats.org/wordprocessingml/2006/main" xmlns:w14="http://schemas.microsoft.com/office/word/2010/wordml" xmlns:w15="http://schemas.microsoft.com/office/word/2012/wordml" xmlns:w16cid="http://schemas.microsoft.com/office/word/2016/wordml/cid" xmlns:w16se="http://schemas.microsoft.com/office/word/2015/wordml/symex" xmlns:wpg="http://schemas.microsoft.com/office/word/2010/wordprocessingGroup" xmlns:wpi="http://schemas.microsoft.com/office/word/2010/wordprocessingInk" xmlns:wne="http://schemas.microsoft.com/office/word/2006/wordml" xmlns:wps="http://schemas.microsoft.com/office/word/2010/wordprocessingShape" mc:Ignorable="w14 w15 w16se w16cid wp14">
+<w:ftr xmlns:wpc="http://schemas.microsoft.com/office/word/2010/wordprocessingCanvas" xmlns:cx="http://schemas.microsoft.com/office/drawing/2014/chartex" xmlns:cx1="http://schemas.microsoft.com/office/drawing/2015/9/8/chartex" xmlns:cx2="http://schemas.microsoft.com/office/drawing/2015/10/21/chartex" xmlns:cx3="http://schemas.microsoft.com/office/drawing/2016/5/9/chartex" xmlns:cx4="http://schemas.microsoft.com/office/drawing/2016/5/10/chartex" xmlns:cx5="http://schemas.microsoft.com/office/drawing/2016/5/11/chartex" xmlns:cx6="http://schemas.microsoft.com/office/drawing/2016/5/12/chartex" xmlns:cx7="http://schemas.microsoft.com/office/drawing/2016/5/13/chartex" xmlns:cx8="http://schemas.microsoft.com/office/drawing/2016/5/14/chartex" xmlns:mc="http://schemas.openxmlformats.org/markup-compatibility/2006" xmlns:aink="http://schemas.microsoft.com/office/drawing/2016/ink" xmlns:am3d="http://schemas.microsoft.com/office/drawing/2017/model3d" xmlns:o="urn:schemas-microsoft-com:office:office" xmlns:r="http://schemas.openxmlformats.org/officeDocument/2006/relationships" xmlns:m="http://schemas.openxmlformats.org/officeDocument/2006/math" xmlns:v="urn:schemas-microsoft-com:vml" xmlns:wp14="http://schemas.microsoft.com/office/word/2010/wordprocessingDrawing" xmlns:wp="http://schemas.openxmlformats.org/drawingml/2006/wordprocessingDrawing" xmlns:w10="urn:schemas-microsoft-com:office:word" xmlns:w="http://schemas.openxmlformats.org/wordprocessingml/2006/main" xmlns:w14="http://schemas.microsoft.com/office/word/2010/wordml" xmlns:w15="http://schemas.microsoft.com/office/word/2012/wordml" xmlns:w16cex="http://schemas.microsoft.com/office/word/2018/wordml/cex" xmlns:w16cid="http://schemas.microsoft.com/office/word/2016/wordml/cid" xmlns:w16="http://schemas.microsoft.com/office/word/2018/wordml" xmlns:w16se="http://schemas.microsoft.com/office/word/2015/wordml/symex" xmlns:wpg="http://schemas.microsoft.com/office/word/2010/wordprocessingGroup" xmlns:wpi="http://schemas.microsoft.com/office/word/2010/wordprocessingInk" xmlns:wne="http://schemas.microsoft.com/office/word/2006/wordml" xmlns:wps="http://schemas.microsoft.com/office/word/2010/wordprocessingShape" mc:Ignorable="w14 w15 w16se w16cid w16 w16cex wp14">
   <w:p>
     <w:pPr>
       <w:pStyle w:val="Footer"/>
@@ -3796,7 +4155,7 @@
 </file>
 
 <file path=word/footnotes.xml><?xml version="1.0" encoding="utf-8"?>
-<w:footnotes xmlns:wpc="http://schemas.microsoft.com/office/word/2010/wordprocessingCanvas" xmlns:cx="http://schemas.microsoft.com/office/drawing/2014/chartex" xmlns:cx1="http://schemas.microsoft.com/office/drawing/2015/9/8/chartex" xmlns:cx2="http://schemas.microsoft.com/office/drawing/2015/10/21/chartex" xmlns:cx3="http://schemas.microsoft.com/office/drawing/2016/5/9/chartex" xmlns:cx4="http://schemas.microsoft.com/office/drawing/2016/5/10/chartex" xmlns:cx5="http://schemas.microsoft.com/office/drawing/2016/5/11/chartex" xmlns:cx6="http://schemas.microsoft.com/office/drawing/2016/5/12/chartex" xmlns:cx7="http://schemas.microsoft.com/office/drawing/2016/5/13/chartex" xmlns:cx8="http://schemas.microsoft.com/office/drawing/2016/5/14/chartex" xmlns:mc="http://schemas.openxmlformats.org/markup-compatibility/2006" xmlns:aink="http://schemas.microsoft.com/office/drawing/2016/ink" xmlns:am3d="http://schemas.microsoft.com/office/drawing/2017/model3d" xmlns:o="urn:schemas-microsoft-com:office:office" xmlns:r="http://schemas.openxmlformats.org/officeDocument/2006/relationships" xmlns:m="http://schemas.openxmlformats.org/officeDocument/2006/math" xmlns:v="urn:schemas-microsoft-com:vml" xmlns:wp14="http://schemas.microsoft.com/office/word/2010/wordprocessingDrawing" xmlns:wp="http://schemas.openxmlformats.org/drawingml/2006/wordprocessingDrawing" xmlns:w10="urn:schemas-microsoft-com:office:word" xmlns:w="http://schemas.openxmlformats.org/wordprocessingml/2006/main" xmlns:w14="http://schemas.microsoft.com/office/word/2010/wordml" xmlns:w15="http://schemas.microsoft.com/office/word/2012/wordml" xmlns:w16cid="http://schemas.microsoft.com/office/word/2016/wordml/cid" xmlns:w16se="http://schemas.microsoft.com/office/word/2015/wordml/symex" xmlns:wpg="http://schemas.microsoft.com/office/word/2010/wordprocessingGroup" xmlns:wpi="http://schemas.microsoft.com/office/word/2010/wordprocessingInk" xmlns:wne="http://schemas.microsoft.com/office/word/2006/wordml" xmlns:wps="http://schemas.microsoft.com/office/word/2010/wordprocessingShape" mc:Ignorable="w14 w15 w16se w16cid wp14">
+<w:footnotes xmlns:wpc="http://schemas.microsoft.com/office/word/2010/wordprocessingCanvas" xmlns:cx="http://schemas.microsoft.com/office/drawing/2014/chartex" xmlns:cx1="http://schemas.microsoft.com/office/drawing/2015/9/8/chartex" xmlns:cx2="http://schemas.microsoft.com/office/drawing/2015/10/21/chartex" xmlns:cx3="http://schemas.microsoft.com/office/drawing/2016/5/9/chartex" xmlns:cx4="http://schemas.microsoft.com/office/drawing/2016/5/10/chartex" xmlns:cx5="http://schemas.microsoft.com/office/drawing/2016/5/11/chartex" xmlns:cx6="http://schemas.microsoft.com/office/drawing/2016/5/12/chartex" xmlns:cx7="http://schemas.microsoft.com/office/drawing/2016/5/13/chartex" xmlns:cx8="http://schemas.microsoft.com/office/drawing/2016/5/14/chartex" xmlns:mc="http://schemas.openxmlformats.org/markup-compatibility/2006" xmlns:aink="http://schemas.microsoft.com/office/drawing/2016/ink" xmlns:am3d="http://schemas.microsoft.com/office/drawing/2017/model3d" xmlns:o="urn:schemas-microsoft-com:office:office" xmlns:r="http://schemas.openxmlformats.org/officeDocument/2006/relationships" xmlns:m="http://schemas.openxmlformats.org/officeDocument/2006/math" xmlns:v="urn:schemas-microsoft-com:vml" xmlns:wp14="http://schemas.microsoft.com/office/word/2010/wordprocessingDrawing" xmlns:wp="http://schemas.openxmlformats.org/drawingml/2006/wordprocessingDrawing" xmlns:w10="urn:schemas-microsoft-com:office:word" xmlns:w="http://schemas.openxmlformats.org/wordprocessingml/2006/main" xmlns:w14="http://schemas.microsoft.com/office/word/2010/wordml" xmlns:w15="http://schemas.microsoft.com/office/word/2012/wordml" xmlns:w16cex="http://schemas.microsoft.com/office/word/2018/wordml/cex" xmlns:w16cid="http://schemas.microsoft.com/office/word/2016/wordml/cid" xmlns:w16="http://schemas.microsoft.com/office/word/2018/wordml" xmlns:w16se="http://schemas.microsoft.com/office/word/2015/wordml/symex" xmlns:wpg="http://schemas.microsoft.com/office/word/2010/wordprocessingGroup" xmlns:wpi="http://schemas.microsoft.com/office/word/2010/wordprocessingInk" xmlns:wne="http://schemas.microsoft.com/office/word/2006/wordml" xmlns:wps="http://schemas.microsoft.com/office/word/2010/wordprocessingShape" mc:Ignorable="w14 w15 w16se w16cid w16 w16cex wp14">
   <w:footnote w:type="separator" w:id="-1">
     <w:p>
       <w:pPr>
@@ -3828,7 +4187,7 @@
 </file>
 
 <file path=word/numbering.xml><?xml version="1.0" encoding="utf-8"?>
-<w:numbering xmlns:wpc="http://schemas.microsoft.com/office/word/2010/wordprocessingCanvas" xmlns:cx="http://schemas.microsoft.com/office/drawing/2014/chartex" xmlns:cx1="http://schemas.microsoft.com/office/drawing/2015/9/8/chartex" xmlns:cx2="http://schemas.microsoft.com/office/drawing/2015/10/21/chartex" xmlns:cx3="http://schemas.microsoft.com/office/drawing/2016/5/9/chartex" xmlns:cx4="http://schemas.microsoft.com/office/drawing/2016/5/10/chartex" xmlns:cx5="http://schemas.microsoft.com/office/drawing/2016/5/11/chartex" xmlns:cx6="http://schemas.microsoft.com/office/drawing/2016/5/12/chartex" xmlns:cx7="http://schemas.microsoft.com/office/drawing/2016/5/13/chartex" xmlns:cx8="http://schemas.microsoft.com/office/drawing/2016/5/14/chartex" xmlns:mc="http://schemas.openxmlformats.org/markup-compatibility/2006" xmlns:aink="http://schemas.microsoft.com/office/drawing/2016/ink" xmlns:am3d="http://schemas.microsoft.com/office/drawing/2017/model3d" xmlns:o="urn:schemas-microsoft-com:office:office" xmlns:r="http://schemas.openxmlformats.org/officeDocument/2006/relationships" xmlns:m="http://schemas.openxmlformats.org/officeDocument/2006/math" xmlns:v="urn:schemas-microsoft-com:vml" xmlns:wp14="http://schemas.microsoft.com/office/word/2010/wordprocessingDrawing" xmlns:wp="http://schemas.openxmlformats.org/drawingml/2006/wordprocessingDrawing" xmlns:w10="urn:schemas-microsoft-com:office:word" xmlns:w="http://schemas.openxmlformats.org/wordprocessingml/2006/main" xmlns:w14="http://schemas.microsoft.com/office/word/2010/wordml" xmlns:w15="http://schemas.microsoft.com/office/word/2012/wordml" xmlns:w16cid="http://schemas.microsoft.com/office/word/2016/wordml/cid" xmlns:w16se="http://schemas.microsoft.com/office/word/2015/wordml/symex" xmlns:wpg="http://schemas.microsoft.com/office/word/2010/wordprocessingGroup" xmlns:wpi="http://schemas.microsoft.com/office/word/2010/wordprocessingInk" xmlns:wne="http://schemas.microsoft.com/office/word/2006/wordml" xmlns:wps="http://schemas.microsoft.com/office/word/2010/wordprocessingShape" mc:Ignorable="w14 w15 w16se w16cid wp14">
+<w:numbering xmlns:wpc="http://schemas.microsoft.com/office/word/2010/wordprocessingCanvas" xmlns:cx="http://schemas.microsoft.com/office/drawing/2014/chartex" xmlns:cx1="http://schemas.microsoft.com/office/drawing/2015/9/8/chartex" xmlns:cx2="http://schemas.microsoft.com/office/drawing/2015/10/21/chartex" xmlns:cx3="http://schemas.microsoft.com/office/drawing/2016/5/9/chartex" xmlns:cx4="http://schemas.microsoft.com/office/drawing/2016/5/10/chartex" xmlns:cx5="http://schemas.microsoft.com/office/drawing/2016/5/11/chartex" xmlns:cx6="http://schemas.microsoft.com/office/drawing/2016/5/12/chartex" xmlns:cx7="http://schemas.microsoft.com/office/drawing/2016/5/13/chartex" xmlns:cx8="http://schemas.microsoft.com/office/drawing/2016/5/14/chartex" xmlns:mc="http://schemas.openxmlformats.org/markup-compatibility/2006" xmlns:aink="http://schemas.microsoft.com/office/drawing/2016/ink" xmlns:am3d="http://schemas.microsoft.com/office/drawing/2017/model3d" xmlns:o="urn:schemas-microsoft-com:office:office" xmlns:r="http://schemas.openxmlformats.org/officeDocument/2006/relationships" xmlns:m="http://schemas.openxmlformats.org/officeDocument/2006/math" xmlns:v="urn:schemas-microsoft-com:vml" xmlns:wp14="http://schemas.microsoft.com/office/word/2010/wordprocessingDrawing" xmlns:wp="http://schemas.openxmlformats.org/drawingml/2006/wordprocessingDrawing" xmlns:w10="urn:schemas-microsoft-com:office:word" xmlns:w="http://schemas.openxmlformats.org/wordprocessingml/2006/main" xmlns:w14="http://schemas.microsoft.com/office/word/2010/wordml" xmlns:w15="http://schemas.microsoft.com/office/word/2012/wordml" xmlns:w16cex="http://schemas.microsoft.com/office/word/2018/wordml/cex" xmlns:w16cid="http://schemas.microsoft.com/office/word/2016/wordml/cid" xmlns:w16="http://schemas.microsoft.com/office/word/2018/wordml" xmlns:w16se="http://schemas.microsoft.com/office/word/2015/wordml/symex" xmlns:wpg="http://schemas.microsoft.com/office/word/2010/wordprocessingGroup" xmlns:wpi="http://schemas.microsoft.com/office/word/2010/wordprocessingInk" xmlns:wne="http://schemas.microsoft.com/office/word/2006/wordml" xmlns:wps="http://schemas.microsoft.com/office/word/2010/wordprocessingShape" mc:Ignorable="w14 w15 w16se w16cid w16 w16cex wp14">
   <w:abstractNum w:abstractNumId="0" w15:restartNumberingAfterBreak="0">
     <w:nsid w:val="02496734"/>
     <w:multiLevelType w:val="hybridMultilevel"/>
@@ -5025,6 +5384,119 @@
     <w:nsid w:val="659E27DA"/>
     <w:multiLevelType w:val="hybridMultilevel"/>
     <w:tmpl w:val="0472EF82"/>
+    <w:lvl w:ilvl="0" w:tplc="0809000B">
+      <w:start w:val="1"/>
+      <w:numFmt w:val="bullet"/>
+      <w:lvlText w:val=""/>
+      <w:lvlJc w:val="left"/>
+      <w:pPr>
+        <w:ind w:left="360" w:hanging="360"/>
+      </w:pPr>
+      <w:rPr>
+        <w:rFonts w:ascii="Wingdings" w:hAnsi="Wingdings" w:hint="default"/>
+      </w:rPr>
+    </w:lvl>
+    <w:lvl w:ilvl="1" w:tplc="08090003" w:tentative="1">
+      <w:start w:val="1"/>
+      <w:numFmt w:val="bullet"/>
+      <w:lvlText w:val="o"/>
+      <w:lvlJc w:val="left"/>
+      <w:pPr>
+        <w:ind w:left="1080" w:hanging="360"/>
+      </w:pPr>
+      <w:rPr>
+        <w:rFonts w:ascii="Courier New" w:hAnsi="Courier New" w:cs="Courier New" w:hint="default"/>
+      </w:rPr>
+    </w:lvl>
+    <w:lvl w:ilvl="2" w:tplc="08090005" w:tentative="1">
+      <w:start w:val="1"/>
+      <w:numFmt w:val="bullet"/>
+      <w:lvlText w:val=""/>
+      <w:lvlJc w:val="left"/>
+      <w:pPr>
+        <w:ind w:left="1800" w:hanging="360"/>
+      </w:pPr>
+      <w:rPr>
+        <w:rFonts w:ascii="Wingdings" w:hAnsi="Wingdings" w:hint="default"/>
+      </w:rPr>
+    </w:lvl>
+    <w:lvl w:ilvl="3" w:tplc="08090001" w:tentative="1">
+      <w:start w:val="1"/>
+      <w:numFmt w:val="bullet"/>
+      <w:lvlText w:val=""/>
+      <w:lvlJc w:val="left"/>
+      <w:pPr>
+        <w:ind w:left="2520" w:hanging="360"/>
+      </w:pPr>
+      <w:rPr>
+        <w:rFonts w:ascii="Symbol" w:hAnsi="Symbol" w:hint="default"/>
+      </w:rPr>
+    </w:lvl>
+    <w:lvl w:ilvl="4" w:tplc="08090003" w:tentative="1">
+      <w:start w:val="1"/>
+      <w:numFmt w:val="bullet"/>
+      <w:lvlText w:val="o"/>
+      <w:lvlJc w:val="left"/>
+      <w:pPr>
+        <w:ind w:left="3240" w:hanging="360"/>
+      </w:pPr>
+      <w:rPr>
+        <w:rFonts w:ascii="Courier New" w:hAnsi="Courier New" w:cs="Courier New" w:hint="default"/>
+      </w:rPr>
+    </w:lvl>
+    <w:lvl w:ilvl="5" w:tplc="08090005" w:tentative="1">
+      <w:start w:val="1"/>
+      <w:numFmt w:val="bullet"/>
+      <w:lvlText w:val=""/>
+      <w:lvlJc w:val="left"/>
+      <w:pPr>
+        <w:ind w:left="3960" w:hanging="360"/>
+      </w:pPr>
+      <w:rPr>
+        <w:rFonts w:ascii="Wingdings" w:hAnsi="Wingdings" w:hint="default"/>
+      </w:rPr>
+    </w:lvl>
+    <w:lvl w:ilvl="6" w:tplc="08090001" w:tentative="1">
+      <w:start w:val="1"/>
+      <w:numFmt w:val="bullet"/>
+      <w:lvlText w:val=""/>
+      <w:lvlJc w:val="left"/>
+      <w:pPr>
+        <w:ind w:left="4680" w:hanging="360"/>
+      </w:pPr>
+      <w:rPr>
+        <w:rFonts w:ascii="Symbol" w:hAnsi="Symbol" w:hint="default"/>
+      </w:rPr>
+    </w:lvl>
+    <w:lvl w:ilvl="7" w:tplc="08090003" w:tentative="1">
+      <w:start w:val="1"/>
+      <w:numFmt w:val="bullet"/>
+      <w:lvlText w:val="o"/>
+      <w:lvlJc w:val="left"/>
+      <w:pPr>
+        <w:ind w:left="5400" w:hanging="360"/>
+      </w:pPr>
+      <w:rPr>
+        <w:rFonts w:ascii="Courier New" w:hAnsi="Courier New" w:cs="Courier New" w:hint="default"/>
+      </w:rPr>
+    </w:lvl>
+    <w:lvl w:ilvl="8" w:tplc="08090005" w:tentative="1">
+      <w:start w:val="1"/>
+      <w:numFmt w:val="bullet"/>
+      <w:lvlText w:val=""/>
+      <w:lvlJc w:val="left"/>
+      <w:pPr>
+        <w:ind w:left="6120" w:hanging="360"/>
+      </w:pPr>
+      <w:rPr>
+        <w:rFonts w:ascii="Wingdings" w:hAnsi="Wingdings" w:hint="default"/>
+      </w:rPr>
+    </w:lvl>
+  </w:abstractNum>
+  <w:abstractNum w:abstractNumId="12" w15:restartNumberingAfterBreak="0">
+    <w:nsid w:val="6FAE26B1"/>
+    <w:multiLevelType w:val="hybridMultilevel"/>
+    <w:tmpl w:val="F91A1944"/>
     <w:lvl w:ilvl="0" w:tplc="0809000B">
       <w:start w:val="1"/>
       <w:numFmt w:val="bullet"/>
@@ -5170,11 +5642,14 @@
   <w:num w:numId="12">
     <w:abstractNumId w:val="10"/>
   </w:num>
+  <w:num w:numId="13">
+    <w:abstractNumId w:val="12"/>
+  </w:num>
 </w:numbering>
 </file>
 
 <file path=word/styles.xml><?xml version="1.0" encoding="utf-8"?>
-<w:styles xmlns:mc="http://schemas.openxmlformats.org/markup-compatibility/2006" xmlns:r="http://schemas.openxmlformats.org/officeDocument/2006/relationships" xmlns:w="http://schemas.openxmlformats.org/wordprocessingml/2006/main" xmlns:w14="http://schemas.microsoft.com/office/word/2010/wordml" xmlns:w15="http://schemas.microsoft.com/office/word/2012/wordml" xmlns:w16cid="http://schemas.microsoft.com/office/word/2016/wordml/cid" xmlns:w16se="http://schemas.microsoft.com/office/word/2015/wordml/symex" mc:Ignorable="w14 w15 w16se w16cid">
+<w:styles xmlns:mc="http://schemas.openxmlformats.org/markup-compatibility/2006" xmlns:r="http://schemas.openxmlformats.org/officeDocument/2006/relationships" xmlns:w="http://schemas.openxmlformats.org/wordprocessingml/2006/main" xmlns:w14="http://schemas.microsoft.com/office/word/2010/wordml" xmlns:w15="http://schemas.microsoft.com/office/word/2012/wordml" xmlns:w16cex="http://schemas.microsoft.com/office/word/2018/wordml/cex" xmlns:w16cid="http://schemas.microsoft.com/office/word/2016/wordml/cid" xmlns:w16="http://schemas.microsoft.com/office/word/2018/wordml" xmlns:w16se="http://schemas.microsoft.com/office/word/2015/wordml/symex" mc:Ignorable="w14 w15 w16se w16cid w16 w16cex">
   <w:docDefaults>
     <w:rPrDefault>
       <w:rPr>
@@ -15410,7 +15885,7 @@
 </file>
 
 <file path=customXml/itemProps1.xml><?xml version="1.0" encoding="utf-8"?>
-<ds:datastoreItem xmlns:ds="http://schemas.openxmlformats.org/officeDocument/2006/customXml" ds:itemID="{EDF89C3F-4E99-48D5-B244-5D4B1F9A30B2}">
+<ds:datastoreItem xmlns:ds="http://schemas.openxmlformats.org/officeDocument/2006/customXml" ds:itemID="{1F4E5EA0-6AEA-48FC-A1BF-FBA8C12BE161}">
   <ds:schemaRefs>
     <ds:schemaRef ds:uri="http://schemas.openxmlformats.org/officeDocument/2006/bibliography"/>
   </ds:schemaRefs>

</xml_diff>